<commit_message>
Correções da primeira etapa e início da segunda etapa
</commit_message>
<xml_diff>
--- a/Documentos/ProjetoIntegrado.docx
+++ b/Documentos/ProjetoIntegrado.docx
@@ -1,6 +1,6 @@
 
 <file path=word/document.xml><?xml version="1.0" encoding="utf-8"?>
-<w:document xmlns:wpc="http://schemas.microsoft.com/office/word/2010/wordprocessingCanvas" xmlns:cx="http://schemas.microsoft.com/office/drawing/2014/chartex" xmlns:cx1="http://schemas.microsoft.com/office/drawing/2015/9/8/chartex" xmlns:cx2="http://schemas.microsoft.com/office/drawing/2015/10/21/chartex" xmlns:cx3="http://schemas.microsoft.com/office/drawing/2016/5/9/chartex" xmlns:cx4="http://schemas.microsoft.com/office/drawing/2016/5/10/chartex" xmlns:cx5="http://schemas.microsoft.com/office/drawing/2016/5/11/chartex" xmlns:cx6="http://schemas.microsoft.com/office/drawing/2016/5/12/chartex" xmlns:cx7="http://schemas.microsoft.com/office/drawing/2016/5/13/chartex" xmlns:cx8="http://schemas.microsoft.com/office/drawing/2016/5/14/chartex" xmlns:mc="http://schemas.openxmlformats.org/markup-compatibility/2006" xmlns:aink="http://schemas.microsoft.com/office/drawing/2016/ink" xmlns:am3d="http://schemas.microsoft.com/office/drawing/2017/model3d" xmlns:o="urn:schemas-microsoft-com:office:office" xmlns:r="http://schemas.openxmlformats.org/officeDocument/2006/relationships" xmlns:m="http://schemas.openxmlformats.org/officeDocument/2006/math" xmlns:v="urn:schemas-microsoft-com:vml" xmlns:wp14="http://schemas.microsoft.com/office/word/2010/wordprocessingDrawing" xmlns:wp="http://schemas.openxmlformats.org/drawingml/2006/wordprocessingDrawing" xmlns:w10="urn:schemas-microsoft-com:office:word" xmlns:w="http://schemas.openxmlformats.org/wordprocessingml/2006/main" xmlns:w14="http://schemas.microsoft.com/office/word/2010/wordml" xmlns:w15="http://schemas.microsoft.com/office/word/2012/wordml" xmlns:w16cex="http://schemas.microsoft.com/office/word/2018/wordml/cex" xmlns:w16cid="http://schemas.microsoft.com/office/word/2016/wordml/cid" xmlns:w16="http://schemas.microsoft.com/office/word/2018/wordml" xmlns:w16sdtdh="http://schemas.microsoft.com/office/word/2020/wordml/sdtdatahash" xmlns:w16se="http://schemas.microsoft.com/office/word/2015/wordml/symex" xmlns:wpg="http://schemas.microsoft.com/office/word/2010/wordprocessingGroup" xmlns:wpi="http://schemas.microsoft.com/office/word/2010/wordprocessingInk" xmlns:wne="http://schemas.microsoft.com/office/word/2006/wordml" xmlns:wps="http://schemas.microsoft.com/office/word/2010/wordprocessingShape" mc:Ignorable="w14 w15 w16se w16cid w16 w16cex w16sdtdh wp14">
+<w:document xmlns:wpc="http://schemas.microsoft.com/office/word/2010/wordprocessingCanvas" xmlns:cx="http://schemas.microsoft.com/office/drawing/2014/chartex" xmlns:cx1="http://schemas.microsoft.com/office/drawing/2015/9/8/chartex" xmlns:cx2="http://schemas.microsoft.com/office/drawing/2015/10/21/chartex" xmlns:cx3="http://schemas.microsoft.com/office/drawing/2016/5/9/chartex" xmlns:cx4="http://schemas.microsoft.com/office/drawing/2016/5/10/chartex" xmlns:cx5="http://schemas.microsoft.com/office/drawing/2016/5/11/chartex" xmlns:cx6="http://schemas.microsoft.com/office/drawing/2016/5/12/chartex" xmlns:cx7="http://schemas.microsoft.com/office/drawing/2016/5/13/chartex" xmlns:cx8="http://schemas.microsoft.com/office/drawing/2016/5/14/chartex" xmlns:mc="http://schemas.openxmlformats.org/markup-compatibility/2006" xmlns:aink="http://schemas.microsoft.com/office/drawing/2016/ink" xmlns:am3d="http://schemas.microsoft.com/office/drawing/2017/model3d" xmlns:o="urn:schemas-microsoft-com:office:office" xmlns:oel="http://schemas.microsoft.com/office/2019/extlst" xmlns:r="http://schemas.openxmlformats.org/officeDocument/2006/relationships" xmlns:m="http://schemas.openxmlformats.org/officeDocument/2006/math" xmlns:v="urn:schemas-microsoft-com:vml" xmlns:wp14="http://schemas.microsoft.com/office/word/2010/wordprocessingDrawing" xmlns:wp="http://schemas.openxmlformats.org/drawingml/2006/wordprocessingDrawing" xmlns:w10="urn:schemas-microsoft-com:office:word" xmlns:w="http://schemas.openxmlformats.org/wordprocessingml/2006/main" xmlns:w14="http://schemas.microsoft.com/office/word/2010/wordml" xmlns:w15="http://schemas.microsoft.com/office/word/2012/wordml" xmlns:w16cex="http://schemas.microsoft.com/office/word/2018/wordml/cex" xmlns:w16cid="http://schemas.microsoft.com/office/word/2016/wordml/cid" xmlns:w16="http://schemas.microsoft.com/office/word/2018/wordml" xmlns:w16sdtdh="http://schemas.microsoft.com/office/word/2020/wordml/sdtdatahash" xmlns:w16se="http://schemas.microsoft.com/office/word/2015/wordml/symex" xmlns:wpg="http://schemas.microsoft.com/office/word/2010/wordprocessingGroup" xmlns:wpi="http://schemas.microsoft.com/office/word/2010/wordprocessingInk" xmlns:wne="http://schemas.microsoft.com/office/word/2006/wordml" xmlns:wps="http://schemas.microsoft.com/office/word/2010/wordprocessingShape" mc:Ignorable="w14 w15 w16se w16cid w16 w16cex w16sdtdh wp14">
   <w:body>
     <w:p>
       <w:pPr>
@@ -250,7 +250,21 @@
           <w:sz w:val="38"/>
           <w:szCs w:val="38"/>
         </w:rPr>
-        <w:t>Sistema de Gestão para empresa desenvolvedora de software</w:t>
+        <w:t xml:space="preserve">Sistema de </w:t>
+      </w:r>
+      <w:r>
+        <w:rPr>
+          <w:sz w:val="38"/>
+          <w:szCs w:val="38"/>
+        </w:rPr>
+        <w:t>controle de clientes</w:t>
+      </w:r>
+      <w:r>
+        <w:rPr>
+          <w:sz w:val="38"/>
+          <w:szCs w:val="38"/>
+        </w:rPr>
+        <w:t xml:space="preserve"> para empresa desenvolvedora de software</w:t>
       </w:r>
     </w:p>
     <w:p>
@@ -3332,6 +3346,7 @@
               <w:bottom w:val="single" w:sz="4" w:space="0" w:color="000000"/>
               <w:right w:val="single" w:sz="4" w:space="0" w:color="000000"/>
             </w:tcBorders>
+            <w:shd w:val="clear" w:color="auto" w:fill="FF0000"/>
           </w:tcPr>
           <w:p>
             <w:pPr>
@@ -3357,6 +3372,7 @@
               <w:bottom w:val="single" w:sz="4" w:space="0" w:color="000000"/>
               <w:right w:val="single" w:sz="4" w:space="0" w:color="000000"/>
             </w:tcBorders>
+            <w:shd w:val="clear" w:color="auto" w:fill="FF0000"/>
           </w:tcPr>
           <w:p>
             <w:pPr>
@@ -3382,6 +3398,7 @@
               <w:bottom w:val="single" w:sz="4" w:space="0" w:color="000000"/>
               <w:right w:val="single" w:sz="4" w:space="0" w:color="000000"/>
             </w:tcBorders>
+            <w:shd w:val="clear" w:color="auto" w:fill="FF0000"/>
           </w:tcPr>
           <w:p>
             <w:pPr>
@@ -3415,6 +3432,7 @@
               <w:bottom w:val="single" w:sz="4" w:space="0" w:color="000000"/>
               <w:right w:val="single" w:sz="4" w:space="0" w:color="000000"/>
             </w:tcBorders>
+            <w:shd w:val="clear" w:color="auto" w:fill="FF0000"/>
           </w:tcPr>
           <w:p>
             <w:pPr>
@@ -5875,7 +5893,23 @@
           <w:sz w:val="24"/>
           <w:szCs w:val="24"/>
         </w:rPr>
-        <w:t xml:space="preserve"> deste trabalho é elaborar a descrição do projeto de uma aplicação para uma empresa de desenvolvimento de software</w:t>
+        <w:t xml:space="preserve"> deste trabalho é elaborar a descrição do projeto de um</w:t>
+      </w:r>
+      <w:r>
+        <w:rPr>
+          <w:color w:val="000000"/>
+          <w:sz w:val="24"/>
+          <w:szCs w:val="24"/>
+        </w:rPr>
+        <w:t xml:space="preserve"> sistema de controle de clientes </w:t>
+      </w:r>
+      <w:r>
+        <w:rPr>
+          <w:color w:val="000000"/>
+          <w:sz w:val="24"/>
+          <w:szCs w:val="24"/>
+        </w:rPr>
+        <w:t>para uma empresa de desenvolvimento de software</w:t>
       </w:r>
       <w:r>
         <w:rPr>
@@ -6261,7 +6295,7 @@
           <w:noProof/>
         </w:rPr>
         <w:drawing>
-          <wp:inline distT="0" distB="0" distL="0" distR="0" wp14:anchorId="7F14275F" wp14:editId="30E1997E">
+          <wp:inline distT="0" distB="0" distL="0" distR="0" wp14:anchorId="25DF032D" wp14:editId="65A2FFD8">
             <wp:extent cx="5280025" cy="6539230"/>
             <wp:effectExtent l="0" t="0" r="0" b="0"/>
             <wp:docPr id="1" name="Graphic 1"/>
@@ -6569,13 +6603,22 @@
               <w:spacing w:line="360" w:lineRule="auto"/>
             </w:pPr>
             <w:r>
-              <w:t>O funcionário deve m</w:t>
+              <w:t xml:space="preserve">O </w:t>
+            </w:r>
+            <w:r>
+              <w:t>administrador</w:t>
+            </w:r>
+            <w:r>
+              <w:t xml:space="preserve"> deve m</w:t>
             </w:r>
             <w:r>
               <w:t xml:space="preserve">anter </w:t>
             </w:r>
             <w:r>
-              <w:t>funcionários</w:t>
+              <w:t>administradore</w:t>
+            </w:r>
+            <w:r>
+              <w:t>s</w:t>
             </w:r>
             <w:r>
               <w:t>.</w:t>
@@ -6642,7 +6685,13 @@
               <w:spacing w:line="360" w:lineRule="auto"/>
             </w:pPr>
             <w:r>
-              <w:t>O funcionário deve m</w:t>
+              <w:t xml:space="preserve">O </w:t>
+            </w:r>
+            <w:r>
+              <w:t>administrador</w:t>
+            </w:r>
+            <w:r>
+              <w:t xml:space="preserve"> deve m</w:t>
             </w:r>
             <w:r>
               <w:t>anter clientes</w:t>
@@ -6713,7 +6762,13 @@
               <w:spacing w:line="360" w:lineRule="auto"/>
             </w:pPr>
             <w:r>
-              <w:t>O funcionário deve m</w:t>
+              <w:t xml:space="preserve">O </w:t>
+            </w:r>
+            <w:r>
+              <w:t>administrador</w:t>
+            </w:r>
+            <w:r>
+              <w:t xml:space="preserve"> deve m</w:t>
             </w:r>
             <w:r>
               <w:t>anter assinaturas</w:t>
@@ -6783,7 +6838,13 @@
               <w:spacing w:line="360" w:lineRule="auto"/>
             </w:pPr>
             <w:r>
-              <w:t>O funcionário deve g</w:t>
+              <w:t xml:space="preserve">O </w:t>
+            </w:r>
+            <w:r>
+              <w:t>administrador</w:t>
+            </w:r>
+            <w:r>
+              <w:t xml:space="preserve"> deve g</w:t>
             </w:r>
             <w:r>
               <w:t>era</w:t>
@@ -6859,7 +6920,13 @@
               <w:spacing w:line="360" w:lineRule="auto"/>
             </w:pPr>
             <w:r>
-              <w:t>O funcionário deve g</w:t>
+              <w:t xml:space="preserve">O </w:t>
+            </w:r>
+            <w:r>
+              <w:t>administrador</w:t>
+            </w:r>
+            <w:r>
+              <w:t xml:space="preserve"> deve g</w:t>
             </w:r>
             <w:r>
               <w:t>erar nota fiscal da assinatura</w:t>
@@ -6929,7 +6996,13 @@
               <w:spacing w:line="360" w:lineRule="auto"/>
             </w:pPr>
             <w:r>
-              <w:t>O funcionário deve m</w:t>
+              <w:t xml:space="preserve">O </w:t>
+            </w:r>
+            <w:r>
+              <w:t>administrador</w:t>
+            </w:r>
+            <w:r>
+              <w:t xml:space="preserve"> deve m</w:t>
             </w:r>
             <w:r>
               <w:t>anter contas</w:t>
@@ -6999,7 +7072,13 @@
               <w:spacing w:line="360" w:lineRule="auto"/>
             </w:pPr>
             <w:r>
-              <w:t>O funcionário deve e</w:t>
+              <w:t xml:space="preserve">O </w:t>
+            </w:r>
+            <w:r>
+              <w:t>administrador</w:t>
+            </w:r>
+            <w:r>
+              <w:t xml:space="preserve"> deve e</w:t>
             </w:r>
             <w:r>
               <w:t>nviar conta por e-mail</w:t>
@@ -7069,7 +7148,13 @@
               <w:spacing w:line="360" w:lineRule="auto"/>
             </w:pPr>
             <w:r>
-              <w:t>O funcionário deve g</w:t>
+              <w:t xml:space="preserve">O </w:t>
+            </w:r>
+            <w:r>
+              <w:t>administrador</w:t>
+            </w:r>
+            <w:r>
+              <w:t xml:space="preserve"> deve g</w:t>
             </w:r>
             <w:r>
               <w:t>era</w:t>
@@ -7145,7 +7230,13 @@
               <w:spacing w:line="360" w:lineRule="auto"/>
             </w:pPr>
             <w:r>
-              <w:t>O funcionário deve g</w:t>
+              <w:t xml:space="preserve">O </w:t>
+            </w:r>
+            <w:r>
+              <w:t>administrador</w:t>
+            </w:r>
+            <w:r>
+              <w:t xml:space="preserve"> deve g</w:t>
             </w:r>
             <w:r>
               <w:t>erar boleto das contas</w:t>
@@ -7215,7 +7306,13 @@
               <w:spacing w:line="360" w:lineRule="auto"/>
             </w:pPr>
             <w:r>
-              <w:t>O funcionário deve manter boletos</w:t>
+              <w:t xml:space="preserve">O </w:t>
+            </w:r>
+            <w:r>
+              <w:t>administrador</w:t>
+            </w:r>
+            <w:r>
+              <w:t xml:space="preserve"> deve manter boletos</w:t>
             </w:r>
             <w:r>
               <w:t>.</w:t>
@@ -7282,7 +7379,13 @@
               <w:spacing w:line="360" w:lineRule="auto"/>
             </w:pPr>
             <w:r>
-              <w:t xml:space="preserve">O funcionário deve </w:t>
+              <w:t xml:space="preserve">O </w:t>
+            </w:r>
+            <w:r>
+              <w:t>administrador</w:t>
+            </w:r>
+            <w:r>
+              <w:t xml:space="preserve"> deve </w:t>
             </w:r>
             <w:r>
               <w:t>enviar</w:t>
@@ -7361,7 +7464,13 @@
               <w:spacing w:line="360" w:lineRule="auto"/>
             </w:pPr>
             <w:r>
-              <w:t>O funcionário deve importar retorno de boletos do banco</w:t>
+              <w:t xml:space="preserve">O </w:t>
+            </w:r>
+            <w:r>
+              <w:t>administrador</w:t>
+            </w:r>
+            <w:r>
+              <w:t xml:space="preserve"> deve importar retorno de boletos do banco</w:t>
             </w:r>
             <w:r>
               <w:t>.</w:t>
@@ -7428,7 +7537,13 @@
               <w:spacing w:line="360" w:lineRule="auto"/>
             </w:pPr>
             <w:r>
-              <w:t>O funcionário deve manter notas fiscais</w:t>
+              <w:t xml:space="preserve">O </w:t>
+            </w:r>
+            <w:r>
+              <w:t>administrador</w:t>
+            </w:r>
+            <w:r>
+              <w:t xml:space="preserve"> deve manter notas fiscais</w:t>
             </w:r>
             <w:r>
               <w:t>.</w:t>
@@ -7495,7 +7610,13 @@
               <w:spacing w:line="360" w:lineRule="auto"/>
             </w:pPr>
             <w:r>
-              <w:t>O funcionário deve emitir notas fiscais</w:t>
+              <w:t xml:space="preserve">O </w:t>
+            </w:r>
+            <w:r>
+              <w:t>administrador</w:t>
+            </w:r>
+            <w:r>
+              <w:t xml:space="preserve"> deve emitir notas fiscais</w:t>
             </w:r>
             <w:r>
               <w:t>.</w:t>
@@ -7562,7 +7683,13 @@
               <w:spacing w:line="360" w:lineRule="auto"/>
             </w:pPr>
             <w:r>
-              <w:t>O funcionário deve consultar tickets de suporte</w:t>
+              <w:t xml:space="preserve">O </w:t>
+            </w:r>
+            <w:r>
+              <w:t>administrador</w:t>
+            </w:r>
+            <w:r>
+              <w:t xml:space="preserve"> deve consultar tickets de suporte</w:t>
             </w:r>
             <w:r>
               <w:t>.</w:t>
@@ -7629,7 +7756,13 @@
               <w:spacing w:line="360" w:lineRule="auto"/>
             </w:pPr>
             <w:r>
-              <w:t>O funcionário deve concluir tickets de suporte</w:t>
+              <w:t xml:space="preserve">O </w:t>
+            </w:r>
+            <w:r>
+              <w:t>administrador</w:t>
+            </w:r>
+            <w:r>
+              <w:t xml:space="preserve"> deve concluir tickets de suporte</w:t>
             </w:r>
           </w:p>
         </w:tc>
@@ -7693,7 +7826,13 @@
               <w:spacing w:line="360" w:lineRule="auto"/>
             </w:pPr>
             <w:r>
-              <w:t>O funcionário deve responder tickets de suporte</w:t>
+              <w:t xml:space="preserve">O </w:t>
+            </w:r>
+            <w:r>
+              <w:t>administrador</w:t>
+            </w:r>
+            <w:r>
+              <w:t xml:space="preserve"> deve responder tickets de suporte</w:t>
             </w:r>
             <w:r>
               <w:t>.</w:t>
@@ -8828,14 +8967,11 @@
         <w:pStyle w:val="BodyText"/>
       </w:pPr>
       <w:r>
-        <w:rPr>
-          <w:noProof/>
-        </w:rPr>
         <w:drawing>
-          <wp:inline distT="0" distB="0" distL="0" distR="0" wp14:anchorId="48DA9460" wp14:editId="77A6AF69">
+          <wp:inline distT="0" distB="0" distL="0" distR="0" wp14:anchorId="6BA5D17B" wp14:editId="5A364DDD">
             <wp:extent cx="5280025" cy="4526280"/>
             <wp:effectExtent l="0" t="0" r="0" b="7620"/>
-            <wp:docPr id="5" name="Graphic 5"/>
+            <wp:docPr id="4" name="Graphic 4"/>
             <wp:cNvGraphicFramePr>
               <a:graphicFrameLocks xmlns:a="http://schemas.openxmlformats.org/drawingml/2006/main" noChangeAspect="1"/>
             </wp:cNvGraphicFramePr>
@@ -8880,7 +9016,6 @@
       </w:pPr>
       <w:bookmarkStart w:id="18" w:name="_Toc493704268"/>
       <w:r>
-        <w:lastRenderedPageBreak/>
         <w:t>Arquitetura da Solução</w:t>
       </w:r>
       <w:bookmarkEnd w:id="18"/>
@@ -8910,6 +9045,34 @@
     </w:p>
     <w:p>
       <w:pPr>
+        <w:pStyle w:val="BodyText"/>
+      </w:pPr>
+      <w:r>
+        <w:t>Front end: MVVM</w:t>
+      </w:r>
+    </w:p>
+    <w:p>
+      <w:pPr>
+        <w:pStyle w:val="BodyText"/>
+      </w:pPr>
+      <w:r>
+        <w:t xml:space="preserve">Back end: </w:t>
+      </w:r>
+      <w:r>
+        <w:t>Arquitetura limpa</w:t>
+      </w:r>
+      <w:r>
+        <w:t>?</w:t>
+      </w:r>
+      <w:r>
+        <w:t xml:space="preserve"> Se</w:t>
+      </w:r>
+      <w:r>
+        <w:t>não, acho que seria MVC.</w:t>
+      </w:r>
+    </w:p>
+    <w:p>
+      <w:pPr>
         <w:pStyle w:val="Heading2"/>
         <w:numPr>
           <w:ilvl w:val="1"/>
@@ -8926,6 +9089,7 @@
         <w:rPr>
           <w:rFonts w:ascii="Times New Roman" w:hAnsi="Times New Roman"/>
         </w:rPr>
+        <w:lastRenderedPageBreak/>
         <w:t>C4 model</w:t>
       </w:r>
       <w:bookmarkEnd w:id="22"/>
@@ -8936,6 +9100,64 @@
         <w:t xml:space="preserve"> - Diagrama de Contexto</w:t>
       </w:r>
       <w:bookmarkEnd w:id="23"/>
+    </w:p>
+    <w:p>
+      <w:pPr>
+        <w:pStyle w:val="BodyText"/>
+      </w:pPr>
+      <w:r>
+        <w:rPr>
+          <w:noProof/>
+        </w:rPr>
+        <w:drawing>
+          <wp:inline distT="0" distB="0" distL="0" distR="0" wp14:anchorId="1A2C2633" wp14:editId="642DE24F">
+            <wp:extent cx="5274945" cy="3180080"/>
+            <wp:effectExtent l="0" t="0" r="1905" b="1270"/>
+            <wp:docPr id="3" name="Picture 3"/>
+            <wp:cNvGraphicFramePr>
+              <a:graphicFrameLocks xmlns:a="http://schemas.openxmlformats.org/drawingml/2006/main" noChangeAspect="1"/>
+            </wp:cNvGraphicFramePr>
+            <a:graphic xmlns:a="http://schemas.openxmlformats.org/drawingml/2006/main">
+              <a:graphicData uri="http://schemas.openxmlformats.org/drawingml/2006/picture">
+                <pic:pic xmlns:pic="http://schemas.openxmlformats.org/drawingml/2006/picture">
+                  <pic:nvPicPr>
+                    <pic:cNvPr id="0" name="Picture 1"/>
+                    <pic:cNvPicPr>
+                      <a:picLocks noChangeAspect="1" noChangeArrowheads="1"/>
+                    </pic:cNvPicPr>
+                  </pic:nvPicPr>
+                  <pic:blipFill>
+                    <a:blip r:embed="rId14">
+                      <a:extLst>
+                        <a:ext uri="{28A0092B-C50C-407E-A947-70E740481C1C}">
+                          <a14:useLocalDpi xmlns:a14="http://schemas.microsoft.com/office/drawing/2010/main" val="0"/>
+                        </a:ext>
+                      </a:extLst>
+                    </a:blip>
+                    <a:srcRect/>
+                    <a:stretch>
+                      <a:fillRect/>
+                    </a:stretch>
+                  </pic:blipFill>
+                  <pic:spPr bwMode="auto">
+                    <a:xfrm>
+                      <a:off x="0" y="0"/>
+                      <a:ext cx="5274945" cy="3180080"/>
+                    </a:xfrm>
+                    <a:prstGeom prst="rect">
+                      <a:avLst/>
+                    </a:prstGeom>
+                    <a:noFill/>
+                    <a:ln>
+                      <a:noFill/>
+                    </a:ln>
+                  </pic:spPr>
+                </pic:pic>
+              </a:graphicData>
+            </a:graphic>
+          </wp:inline>
+        </w:drawing>
+      </w:r>
     </w:p>
     <w:p>
       <w:pPr>
@@ -8957,10 +9179,128 @@
     </w:p>
     <w:p>
       <w:pPr>
+        <w:pStyle w:val="BodyText"/>
+        <w:rPr>
+          <w:lang w:val="en-US"/>
+        </w:rPr>
+      </w:pPr>
+      <w:r>
+        <w:rPr>
+          <w:lang w:val="en-US"/>
+        </w:rPr>
+        <w:t>Front end: Vue 3</w:t>
+      </w:r>
+      <w:r>
+        <w:rPr>
+          <w:lang w:val="en-US"/>
+        </w:rPr>
+        <w:t>, Tailwind</w:t>
+      </w:r>
+      <w:r>
+        <w:rPr>
+          <w:lang w:val="en-US"/>
+        </w:rPr>
+        <w:t xml:space="preserve"> (CSS)</w:t>
+      </w:r>
+      <w:r>
+        <w:rPr>
+          <w:lang w:val="en-US"/>
+        </w:rPr>
+        <w:t>, knex</w:t>
+      </w:r>
+      <w:r>
+        <w:rPr>
+          <w:lang w:val="en-US"/>
+        </w:rPr>
+        <w:t xml:space="preserve"> (query builder)</w:t>
+      </w:r>
+      <w:r>
+        <w:rPr>
+          <w:lang w:val="en-US"/>
+        </w:rPr>
+        <w:t xml:space="preserve"> c</w:t>
+      </w:r>
+      <w:r>
+        <w:rPr>
+          <w:lang w:val="en-US"/>
+        </w:rPr>
+        <w:t xml:space="preserve">om </w:t>
+      </w:r>
+      <w:r>
+        <w:rPr>
+          <w:lang w:val="en-US"/>
+        </w:rPr>
+        <w:t>TypeScript</w:t>
+      </w:r>
+      <w:r>
+        <w:rPr>
+          <w:lang w:val="en-US"/>
+        </w:rPr>
+        <w:t xml:space="preserve"> (?)</w:t>
+      </w:r>
+    </w:p>
+    <w:p>
+      <w:pPr>
+        <w:pStyle w:val="BodyText"/>
+        <w:rPr>
+          <w:lang w:val="en-US"/>
+        </w:rPr>
+      </w:pPr>
+    </w:p>
+    <w:p>
+      <w:pPr>
+        <w:pStyle w:val="BodyText"/>
+      </w:pPr>
+      <w:r>
+        <w:t xml:space="preserve">Back end: </w:t>
+      </w:r>
+      <w:r>
+        <w:t xml:space="preserve">Express </w:t>
+      </w:r>
+      <w:r>
+        <w:t xml:space="preserve">no ambiente de execução de Javascript </w:t>
+      </w:r>
+      <w:r>
+        <w:t>Node.js</w:t>
+      </w:r>
+      <w:r>
+        <w:t>.</w:t>
+      </w:r>
+    </w:p>
+    <w:p>
+      <w:pPr>
+        <w:pStyle w:val="BodyText"/>
+      </w:pPr>
+      <w:r>
+        <w:t>CORS? Pelo oq eu vi, é para restringir o acesso do backend, no caso permitindo apenas o frontend no endereço final e caso precise de algum para teste</w:t>
+      </w:r>
+    </w:p>
+    <w:p>
+      <w:pPr>
+        <w:pStyle w:val="BodyText"/>
+      </w:pPr>
+    </w:p>
+    <w:p>
+      <w:pPr>
+        <w:pStyle w:val="BodyText"/>
+      </w:pPr>
+      <w:r>
+        <w:t xml:space="preserve">Persistência: </w:t>
+      </w:r>
+      <w:r>
+        <w:t>Sem framework?</w:t>
+      </w:r>
+      <w:r>
+        <w:t xml:space="preserve"> com PostgreSQL</w:t>
+      </w:r>
+    </w:p>
+    <w:p>
+      <w:pPr>
         <w:pStyle w:val="Heading2"/>
       </w:pPr>
       <w:bookmarkStart w:id="26" w:name="_Toc493704272"/>
       <w:r>
+        <w:lastRenderedPageBreak/>
         <w:t>Estrutura B</w:t>
       </w:r>
       <w:r>
@@ -12162,17 +12502,7 @@
                 <w:sz w:val="24"/>
                 <w:szCs w:val="24"/>
               </w:rPr>
-              <w:t xml:space="preserve"> </w:t>
-            </w:r>
-            <w:r>
-              <w:rPr>
-                <w:rFonts w:ascii="Calibri" w:hAnsi="Calibri"/>
-                <w:color w:val="000000"/>
-                <w:sz w:val="24"/>
-                <w:szCs w:val="24"/>
-              </w:rPr>
-              <w:lastRenderedPageBreak/>
-              <w:t>diagrama de casos de uso.</w:t>
+              <w:t xml:space="preserve"> diagrama de casos de uso.</w:t>
             </w:r>
           </w:p>
         </w:tc>
@@ -12206,7 +12536,6 @@
                 <w:sz w:val="24"/>
                 <w:szCs w:val="24"/>
               </w:rPr>
-              <w:lastRenderedPageBreak/>
               <w:t> </w:t>
             </w:r>
             <w:r>
@@ -12738,6 +13067,7 @@
                 <w:sz w:val="24"/>
                 <w:szCs w:val="24"/>
               </w:rPr>
+              <w:lastRenderedPageBreak/>
               <w:t> </w:t>
             </w:r>
             <w:r>
@@ -15774,7 +16104,6 @@
                 <w:sz w:val="22"/>
                 <w:szCs w:val="22"/>
               </w:rPr>
-              <w:lastRenderedPageBreak/>
               <w:t>9</w:t>
             </w:r>
           </w:p>
@@ -16154,6 +16483,7 @@
       </w:pPr>
       <w:bookmarkStart w:id="43" w:name="_Toc493704282"/>
       <w:r>
+        <w:lastRenderedPageBreak/>
         <w:t>Referências</w:t>
       </w:r>
       <w:bookmarkEnd w:id="43"/>
@@ -16223,10 +16553,10 @@
       </w:r>
     </w:p>
     <w:sectPr>
-      <w:headerReference w:type="even" r:id="rId14"/>
-      <w:headerReference w:type="default" r:id="rId15"/>
-      <w:footerReference w:type="even" r:id="rId16"/>
-      <w:footerReference w:type="default" r:id="rId17"/>
+      <w:headerReference w:type="even" r:id="rId15"/>
+      <w:headerReference w:type="default" r:id="rId16"/>
+      <w:footerReference w:type="even" r:id="rId17"/>
+      <w:footerReference w:type="default" r:id="rId18"/>
       <w:pgSz w:w="11909" w:h="16834"/>
       <w:pgMar w:top="1276" w:right="1797" w:bottom="1418" w:left="1797" w:header="709" w:footer="709" w:gutter="0"/>
       <w:pgNumType w:start="1"/>
@@ -16238,7 +16568,7 @@
 </file>
 
 <file path=word/endnotes.xml><?xml version="1.0" encoding="utf-8"?>
-<w:endnotes xmlns:wpc="http://schemas.microsoft.com/office/word/2010/wordprocessingCanvas" xmlns:cx="http://schemas.microsoft.com/office/drawing/2014/chartex" xmlns:cx1="http://schemas.microsoft.com/office/drawing/2015/9/8/chartex" xmlns:cx2="http://schemas.microsoft.com/office/drawing/2015/10/21/chartex" xmlns:cx3="http://schemas.microsoft.com/office/drawing/2016/5/9/chartex" xmlns:cx4="http://schemas.microsoft.com/office/drawing/2016/5/10/chartex" xmlns:cx5="http://schemas.microsoft.com/office/drawing/2016/5/11/chartex" xmlns:cx6="http://schemas.microsoft.com/office/drawing/2016/5/12/chartex" xmlns:cx7="http://schemas.microsoft.com/office/drawing/2016/5/13/chartex" xmlns:cx8="http://schemas.microsoft.com/office/drawing/2016/5/14/chartex" xmlns:mc="http://schemas.openxmlformats.org/markup-compatibility/2006" xmlns:aink="http://schemas.microsoft.com/office/drawing/2016/ink" xmlns:am3d="http://schemas.microsoft.com/office/drawing/2017/model3d" xmlns:o="urn:schemas-microsoft-com:office:office" xmlns:r="http://schemas.openxmlformats.org/officeDocument/2006/relationships" xmlns:m="http://schemas.openxmlformats.org/officeDocument/2006/math" xmlns:v="urn:schemas-microsoft-com:vml" xmlns:wp14="http://schemas.microsoft.com/office/word/2010/wordprocessingDrawing" xmlns:wp="http://schemas.openxmlformats.org/drawingml/2006/wordprocessingDrawing" xmlns:w10="urn:schemas-microsoft-com:office:word" xmlns:w="http://schemas.openxmlformats.org/wordprocessingml/2006/main" xmlns:w14="http://schemas.microsoft.com/office/word/2010/wordml" xmlns:w15="http://schemas.microsoft.com/office/word/2012/wordml" xmlns:w16cex="http://schemas.microsoft.com/office/word/2018/wordml/cex" xmlns:w16cid="http://schemas.microsoft.com/office/word/2016/wordml/cid" xmlns:w16="http://schemas.microsoft.com/office/word/2018/wordml" xmlns:w16sdtdh="http://schemas.microsoft.com/office/word/2020/wordml/sdtdatahash" xmlns:w16se="http://schemas.microsoft.com/office/word/2015/wordml/symex" xmlns:wpg="http://schemas.microsoft.com/office/word/2010/wordprocessingGroup" xmlns:wpi="http://schemas.microsoft.com/office/word/2010/wordprocessingInk" xmlns:wne="http://schemas.microsoft.com/office/word/2006/wordml" xmlns:wps="http://schemas.microsoft.com/office/word/2010/wordprocessingShape" mc:Ignorable="w14 w15 w16se w16cid w16 w16cex w16sdtdh wp14">
+<w:endnotes xmlns:wpc="http://schemas.microsoft.com/office/word/2010/wordprocessingCanvas" xmlns:cx="http://schemas.microsoft.com/office/drawing/2014/chartex" xmlns:cx1="http://schemas.microsoft.com/office/drawing/2015/9/8/chartex" xmlns:cx2="http://schemas.microsoft.com/office/drawing/2015/10/21/chartex" xmlns:cx3="http://schemas.microsoft.com/office/drawing/2016/5/9/chartex" xmlns:cx4="http://schemas.microsoft.com/office/drawing/2016/5/10/chartex" xmlns:cx5="http://schemas.microsoft.com/office/drawing/2016/5/11/chartex" xmlns:cx6="http://schemas.microsoft.com/office/drawing/2016/5/12/chartex" xmlns:cx7="http://schemas.microsoft.com/office/drawing/2016/5/13/chartex" xmlns:cx8="http://schemas.microsoft.com/office/drawing/2016/5/14/chartex" xmlns:mc="http://schemas.openxmlformats.org/markup-compatibility/2006" xmlns:aink="http://schemas.microsoft.com/office/drawing/2016/ink" xmlns:am3d="http://schemas.microsoft.com/office/drawing/2017/model3d" xmlns:o="urn:schemas-microsoft-com:office:office" xmlns:oel="http://schemas.microsoft.com/office/2019/extlst" xmlns:r="http://schemas.openxmlformats.org/officeDocument/2006/relationships" xmlns:m="http://schemas.openxmlformats.org/officeDocument/2006/math" xmlns:v="urn:schemas-microsoft-com:vml" xmlns:wp14="http://schemas.microsoft.com/office/word/2010/wordprocessingDrawing" xmlns:wp="http://schemas.openxmlformats.org/drawingml/2006/wordprocessingDrawing" xmlns:w10="urn:schemas-microsoft-com:office:word" xmlns:w="http://schemas.openxmlformats.org/wordprocessingml/2006/main" xmlns:w14="http://schemas.microsoft.com/office/word/2010/wordml" xmlns:w15="http://schemas.microsoft.com/office/word/2012/wordml" xmlns:w16cex="http://schemas.microsoft.com/office/word/2018/wordml/cex" xmlns:w16cid="http://schemas.microsoft.com/office/word/2016/wordml/cid" xmlns:w16="http://schemas.microsoft.com/office/word/2018/wordml" xmlns:w16sdtdh="http://schemas.microsoft.com/office/word/2020/wordml/sdtdatahash" xmlns:w16se="http://schemas.microsoft.com/office/word/2015/wordml/symex" xmlns:wpg="http://schemas.microsoft.com/office/word/2010/wordprocessingGroup" xmlns:wpi="http://schemas.microsoft.com/office/word/2010/wordprocessingInk" xmlns:wne="http://schemas.microsoft.com/office/word/2006/wordml" xmlns:wps="http://schemas.microsoft.com/office/word/2010/wordprocessingShape" mc:Ignorable="w14 w15 w16se w16cid w16 w16cex w16sdtdh wp14">
   <w:endnote w:type="separator" w:id="-1">
     <w:p>
       <w:r>
@@ -16257,7 +16587,7 @@
 </file>
 
 <file path=word/footer1.xml><?xml version="1.0" encoding="utf-8"?>
-<w:ftr xmlns:wpc="http://schemas.microsoft.com/office/word/2010/wordprocessingCanvas" xmlns:cx="http://schemas.microsoft.com/office/drawing/2014/chartex" xmlns:cx1="http://schemas.microsoft.com/office/drawing/2015/9/8/chartex" xmlns:cx2="http://schemas.microsoft.com/office/drawing/2015/10/21/chartex" xmlns:cx3="http://schemas.microsoft.com/office/drawing/2016/5/9/chartex" xmlns:cx4="http://schemas.microsoft.com/office/drawing/2016/5/10/chartex" xmlns:cx5="http://schemas.microsoft.com/office/drawing/2016/5/11/chartex" xmlns:cx6="http://schemas.microsoft.com/office/drawing/2016/5/12/chartex" xmlns:cx7="http://schemas.microsoft.com/office/drawing/2016/5/13/chartex" xmlns:cx8="http://schemas.microsoft.com/office/drawing/2016/5/14/chartex" xmlns:mc="http://schemas.openxmlformats.org/markup-compatibility/2006" xmlns:aink="http://schemas.microsoft.com/office/drawing/2016/ink" xmlns:am3d="http://schemas.microsoft.com/office/drawing/2017/model3d" xmlns:o="urn:schemas-microsoft-com:office:office" xmlns:r="http://schemas.openxmlformats.org/officeDocument/2006/relationships" xmlns:m="http://schemas.openxmlformats.org/officeDocument/2006/math" xmlns:v="urn:schemas-microsoft-com:vml" xmlns:wp14="http://schemas.microsoft.com/office/word/2010/wordprocessingDrawing" xmlns:wp="http://schemas.openxmlformats.org/drawingml/2006/wordprocessingDrawing" xmlns:w10="urn:schemas-microsoft-com:office:word" xmlns:w="http://schemas.openxmlformats.org/wordprocessingml/2006/main" xmlns:w14="http://schemas.microsoft.com/office/word/2010/wordml" xmlns:w15="http://schemas.microsoft.com/office/word/2012/wordml" xmlns:w16cex="http://schemas.microsoft.com/office/word/2018/wordml/cex" xmlns:w16cid="http://schemas.microsoft.com/office/word/2016/wordml/cid" xmlns:w16="http://schemas.microsoft.com/office/word/2018/wordml" xmlns:w16sdtdh="http://schemas.microsoft.com/office/word/2020/wordml/sdtdatahash" xmlns:w16se="http://schemas.microsoft.com/office/word/2015/wordml/symex" xmlns:wpg="http://schemas.microsoft.com/office/word/2010/wordprocessingGroup" xmlns:wpi="http://schemas.microsoft.com/office/word/2010/wordprocessingInk" xmlns:wne="http://schemas.microsoft.com/office/word/2006/wordml" xmlns:wps="http://schemas.microsoft.com/office/word/2010/wordprocessingShape" mc:Ignorable="w14 w15 w16se w16cid w16 w16cex w16sdtdh wp14">
+<w:ftr xmlns:wpc="http://schemas.microsoft.com/office/word/2010/wordprocessingCanvas" xmlns:cx="http://schemas.microsoft.com/office/drawing/2014/chartex" xmlns:cx1="http://schemas.microsoft.com/office/drawing/2015/9/8/chartex" xmlns:cx2="http://schemas.microsoft.com/office/drawing/2015/10/21/chartex" xmlns:cx3="http://schemas.microsoft.com/office/drawing/2016/5/9/chartex" xmlns:cx4="http://schemas.microsoft.com/office/drawing/2016/5/10/chartex" xmlns:cx5="http://schemas.microsoft.com/office/drawing/2016/5/11/chartex" xmlns:cx6="http://schemas.microsoft.com/office/drawing/2016/5/12/chartex" xmlns:cx7="http://schemas.microsoft.com/office/drawing/2016/5/13/chartex" xmlns:cx8="http://schemas.microsoft.com/office/drawing/2016/5/14/chartex" xmlns:mc="http://schemas.openxmlformats.org/markup-compatibility/2006" xmlns:aink="http://schemas.microsoft.com/office/drawing/2016/ink" xmlns:am3d="http://schemas.microsoft.com/office/drawing/2017/model3d" xmlns:o="urn:schemas-microsoft-com:office:office" xmlns:oel="http://schemas.microsoft.com/office/2019/extlst" xmlns:r="http://schemas.openxmlformats.org/officeDocument/2006/relationships" xmlns:m="http://schemas.openxmlformats.org/officeDocument/2006/math" xmlns:v="urn:schemas-microsoft-com:vml" xmlns:wp14="http://schemas.microsoft.com/office/word/2010/wordprocessingDrawing" xmlns:wp="http://schemas.openxmlformats.org/drawingml/2006/wordprocessingDrawing" xmlns:w10="urn:schemas-microsoft-com:office:word" xmlns:w="http://schemas.openxmlformats.org/wordprocessingml/2006/main" xmlns:w14="http://schemas.microsoft.com/office/word/2010/wordml" xmlns:w15="http://schemas.microsoft.com/office/word/2012/wordml" xmlns:w16cex="http://schemas.microsoft.com/office/word/2018/wordml/cex" xmlns:w16cid="http://schemas.microsoft.com/office/word/2016/wordml/cid" xmlns:w16="http://schemas.microsoft.com/office/word/2018/wordml" xmlns:w16sdtdh="http://schemas.microsoft.com/office/word/2020/wordml/sdtdatahash" xmlns:w16se="http://schemas.microsoft.com/office/word/2015/wordml/symex" xmlns:wpg="http://schemas.microsoft.com/office/word/2010/wordprocessingGroup" xmlns:wpi="http://schemas.microsoft.com/office/word/2010/wordprocessingInk" xmlns:wne="http://schemas.microsoft.com/office/word/2006/wordml" xmlns:wps="http://schemas.microsoft.com/office/word/2010/wordprocessingShape" mc:Ignorable="w14 w15 w16se w16cid w16 w16cex w16sdtdh wp14">
   <w:p>
     <w:pPr>
       <w:keepLines/>
@@ -16338,7 +16668,7 @@
 </file>
 
 <file path=word/footer2.xml><?xml version="1.0" encoding="utf-8"?>
-<w:ftr xmlns:wpc="http://schemas.microsoft.com/office/word/2010/wordprocessingCanvas" xmlns:cx="http://schemas.microsoft.com/office/drawing/2014/chartex" xmlns:cx1="http://schemas.microsoft.com/office/drawing/2015/9/8/chartex" xmlns:cx2="http://schemas.microsoft.com/office/drawing/2015/10/21/chartex" xmlns:cx3="http://schemas.microsoft.com/office/drawing/2016/5/9/chartex" xmlns:cx4="http://schemas.microsoft.com/office/drawing/2016/5/10/chartex" xmlns:cx5="http://schemas.microsoft.com/office/drawing/2016/5/11/chartex" xmlns:cx6="http://schemas.microsoft.com/office/drawing/2016/5/12/chartex" xmlns:cx7="http://schemas.microsoft.com/office/drawing/2016/5/13/chartex" xmlns:cx8="http://schemas.microsoft.com/office/drawing/2016/5/14/chartex" xmlns:mc="http://schemas.openxmlformats.org/markup-compatibility/2006" xmlns:aink="http://schemas.microsoft.com/office/drawing/2016/ink" xmlns:am3d="http://schemas.microsoft.com/office/drawing/2017/model3d" xmlns:o="urn:schemas-microsoft-com:office:office" xmlns:r="http://schemas.openxmlformats.org/officeDocument/2006/relationships" xmlns:m="http://schemas.openxmlformats.org/officeDocument/2006/math" xmlns:v="urn:schemas-microsoft-com:vml" xmlns:wp14="http://schemas.microsoft.com/office/word/2010/wordprocessingDrawing" xmlns:wp="http://schemas.openxmlformats.org/drawingml/2006/wordprocessingDrawing" xmlns:w10="urn:schemas-microsoft-com:office:word" xmlns:w="http://schemas.openxmlformats.org/wordprocessingml/2006/main" xmlns:w14="http://schemas.microsoft.com/office/word/2010/wordml" xmlns:w15="http://schemas.microsoft.com/office/word/2012/wordml" xmlns:w16cex="http://schemas.microsoft.com/office/word/2018/wordml/cex" xmlns:w16cid="http://schemas.microsoft.com/office/word/2016/wordml/cid" xmlns:w16="http://schemas.microsoft.com/office/word/2018/wordml" xmlns:w16sdtdh="http://schemas.microsoft.com/office/word/2020/wordml/sdtdatahash" xmlns:w16se="http://schemas.microsoft.com/office/word/2015/wordml/symex" xmlns:wpg="http://schemas.microsoft.com/office/word/2010/wordprocessingGroup" xmlns:wpi="http://schemas.microsoft.com/office/word/2010/wordprocessingInk" xmlns:wne="http://schemas.microsoft.com/office/word/2006/wordml" xmlns:wps="http://schemas.microsoft.com/office/word/2010/wordprocessingShape" mc:Ignorable="w14 w15 w16se w16cid w16 w16cex w16sdtdh wp14">
+<w:ftr xmlns:wpc="http://schemas.microsoft.com/office/word/2010/wordprocessingCanvas" xmlns:cx="http://schemas.microsoft.com/office/drawing/2014/chartex" xmlns:cx1="http://schemas.microsoft.com/office/drawing/2015/9/8/chartex" xmlns:cx2="http://schemas.microsoft.com/office/drawing/2015/10/21/chartex" xmlns:cx3="http://schemas.microsoft.com/office/drawing/2016/5/9/chartex" xmlns:cx4="http://schemas.microsoft.com/office/drawing/2016/5/10/chartex" xmlns:cx5="http://schemas.microsoft.com/office/drawing/2016/5/11/chartex" xmlns:cx6="http://schemas.microsoft.com/office/drawing/2016/5/12/chartex" xmlns:cx7="http://schemas.microsoft.com/office/drawing/2016/5/13/chartex" xmlns:cx8="http://schemas.microsoft.com/office/drawing/2016/5/14/chartex" xmlns:mc="http://schemas.openxmlformats.org/markup-compatibility/2006" xmlns:aink="http://schemas.microsoft.com/office/drawing/2016/ink" xmlns:am3d="http://schemas.microsoft.com/office/drawing/2017/model3d" xmlns:o="urn:schemas-microsoft-com:office:office" xmlns:oel="http://schemas.microsoft.com/office/2019/extlst" xmlns:r="http://schemas.openxmlformats.org/officeDocument/2006/relationships" xmlns:m="http://schemas.openxmlformats.org/officeDocument/2006/math" xmlns:v="urn:schemas-microsoft-com:vml" xmlns:wp14="http://schemas.microsoft.com/office/word/2010/wordprocessingDrawing" xmlns:wp="http://schemas.openxmlformats.org/drawingml/2006/wordprocessingDrawing" xmlns:w10="urn:schemas-microsoft-com:office:word" xmlns:w="http://schemas.openxmlformats.org/wordprocessingml/2006/main" xmlns:w14="http://schemas.microsoft.com/office/word/2010/wordml" xmlns:w15="http://schemas.microsoft.com/office/word/2012/wordml" xmlns:w16cex="http://schemas.microsoft.com/office/word/2018/wordml/cex" xmlns:w16cid="http://schemas.microsoft.com/office/word/2016/wordml/cid" xmlns:w16="http://schemas.microsoft.com/office/word/2018/wordml" xmlns:w16sdtdh="http://schemas.microsoft.com/office/word/2020/wordml/sdtdatahash" xmlns:w16se="http://schemas.microsoft.com/office/word/2015/wordml/symex" xmlns:wpg="http://schemas.microsoft.com/office/word/2010/wordprocessingGroup" xmlns:wpi="http://schemas.microsoft.com/office/word/2010/wordprocessingInk" xmlns:wne="http://schemas.microsoft.com/office/word/2006/wordml" xmlns:wps="http://schemas.microsoft.com/office/word/2010/wordprocessingShape" mc:Ignorable="w14 w15 w16se w16cid w16 w16cex w16sdtdh wp14">
   <w:p>
     <w:pPr>
       <w:keepLines/>
@@ -16401,7 +16731,7 @@
 </file>
 
 <file path=word/footnotes.xml><?xml version="1.0" encoding="utf-8"?>
-<w:footnotes xmlns:wpc="http://schemas.microsoft.com/office/word/2010/wordprocessingCanvas" xmlns:cx="http://schemas.microsoft.com/office/drawing/2014/chartex" xmlns:cx1="http://schemas.microsoft.com/office/drawing/2015/9/8/chartex" xmlns:cx2="http://schemas.microsoft.com/office/drawing/2015/10/21/chartex" xmlns:cx3="http://schemas.microsoft.com/office/drawing/2016/5/9/chartex" xmlns:cx4="http://schemas.microsoft.com/office/drawing/2016/5/10/chartex" xmlns:cx5="http://schemas.microsoft.com/office/drawing/2016/5/11/chartex" xmlns:cx6="http://schemas.microsoft.com/office/drawing/2016/5/12/chartex" xmlns:cx7="http://schemas.microsoft.com/office/drawing/2016/5/13/chartex" xmlns:cx8="http://schemas.microsoft.com/office/drawing/2016/5/14/chartex" xmlns:mc="http://schemas.openxmlformats.org/markup-compatibility/2006" xmlns:aink="http://schemas.microsoft.com/office/drawing/2016/ink" xmlns:am3d="http://schemas.microsoft.com/office/drawing/2017/model3d" xmlns:o="urn:schemas-microsoft-com:office:office" xmlns:r="http://schemas.openxmlformats.org/officeDocument/2006/relationships" xmlns:m="http://schemas.openxmlformats.org/officeDocument/2006/math" xmlns:v="urn:schemas-microsoft-com:vml" xmlns:wp14="http://schemas.microsoft.com/office/word/2010/wordprocessingDrawing" xmlns:wp="http://schemas.openxmlformats.org/drawingml/2006/wordprocessingDrawing" xmlns:w10="urn:schemas-microsoft-com:office:word" xmlns:w="http://schemas.openxmlformats.org/wordprocessingml/2006/main" xmlns:w14="http://schemas.microsoft.com/office/word/2010/wordml" xmlns:w15="http://schemas.microsoft.com/office/word/2012/wordml" xmlns:w16cex="http://schemas.microsoft.com/office/word/2018/wordml/cex" xmlns:w16cid="http://schemas.microsoft.com/office/word/2016/wordml/cid" xmlns:w16="http://schemas.microsoft.com/office/word/2018/wordml" xmlns:w16sdtdh="http://schemas.microsoft.com/office/word/2020/wordml/sdtdatahash" xmlns:w16se="http://schemas.microsoft.com/office/word/2015/wordml/symex" xmlns:wpg="http://schemas.microsoft.com/office/word/2010/wordprocessingGroup" xmlns:wpi="http://schemas.microsoft.com/office/word/2010/wordprocessingInk" xmlns:wne="http://schemas.microsoft.com/office/word/2006/wordml" xmlns:wps="http://schemas.microsoft.com/office/word/2010/wordprocessingShape" mc:Ignorable="w14 w15 w16se w16cid w16 w16cex w16sdtdh wp14">
+<w:footnotes xmlns:wpc="http://schemas.microsoft.com/office/word/2010/wordprocessingCanvas" xmlns:cx="http://schemas.microsoft.com/office/drawing/2014/chartex" xmlns:cx1="http://schemas.microsoft.com/office/drawing/2015/9/8/chartex" xmlns:cx2="http://schemas.microsoft.com/office/drawing/2015/10/21/chartex" xmlns:cx3="http://schemas.microsoft.com/office/drawing/2016/5/9/chartex" xmlns:cx4="http://schemas.microsoft.com/office/drawing/2016/5/10/chartex" xmlns:cx5="http://schemas.microsoft.com/office/drawing/2016/5/11/chartex" xmlns:cx6="http://schemas.microsoft.com/office/drawing/2016/5/12/chartex" xmlns:cx7="http://schemas.microsoft.com/office/drawing/2016/5/13/chartex" xmlns:cx8="http://schemas.microsoft.com/office/drawing/2016/5/14/chartex" xmlns:mc="http://schemas.openxmlformats.org/markup-compatibility/2006" xmlns:aink="http://schemas.microsoft.com/office/drawing/2016/ink" xmlns:am3d="http://schemas.microsoft.com/office/drawing/2017/model3d" xmlns:o="urn:schemas-microsoft-com:office:office" xmlns:oel="http://schemas.microsoft.com/office/2019/extlst" xmlns:r="http://schemas.openxmlformats.org/officeDocument/2006/relationships" xmlns:m="http://schemas.openxmlformats.org/officeDocument/2006/math" xmlns:v="urn:schemas-microsoft-com:vml" xmlns:wp14="http://schemas.microsoft.com/office/word/2010/wordprocessingDrawing" xmlns:wp="http://schemas.openxmlformats.org/drawingml/2006/wordprocessingDrawing" xmlns:w10="urn:schemas-microsoft-com:office:word" xmlns:w="http://schemas.openxmlformats.org/wordprocessingml/2006/main" xmlns:w14="http://schemas.microsoft.com/office/word/2010/wordml" xmlns:w15="http://schemas.microsoft.com/office/word/2012/wordml" xmlns:w16cex="http://schemas.microsoft.com/office/word/2018/wordml/cex" xmlns:w16cid="http://schemas.microsoft.com/office/word/2016/wordml/cid" xmlns:w16="http://schemas.microsoft.com/office/word/2018/wordml" xmlns:w16sdtdh="http://schemas.microsoft.com/office/word/2020/wordml/sdtdatahash" xmlns:w16se="http://schemas.microsoft.com/office/word/2015/wordml/symex" xmlns:wpg="http://schemas.microsoft.com/office/word/2010/wordprocessingGroup" xmlns:wpi="http://schemas.microsoft.com/office/word/2010/wordprocessingInk" xmlns:wne="http://schemas.microsoft.com/office/word/2006/wordml" xmlns:wps="http://schemas.microsoft.com/office/word/2010/wordprocessingShape" mc:Ignorable="w14 w15 w16se w16cid w16 w16cex w16sdtdh wp14">
   <w:footnote w:type="separator" w:id="-1">
     <w:p>
       <w:r>
@@ -16420,7 +16750,7 @@
 </file>
 
 <file path=word/header1.xml><?xml version="1.0" encoding="utf-8"?>
-<w:hdr xmlns:wpc="http://schemas.microsoft.com/office/word/2010/wordprocessingCanvas" xmlns:cx="http://schemas.microsoft.com/office/drawing/2014/chartex" xmlns:cx1="http://schemas.microsoft.com/office/drawing/2015/9/8/chartex" xmlns:cx2="http://schemas.microsoft.com/office/drawing/2015/10/21/chartex" xmlns:cx3="http://schemas.microsoft.com/office/drawing/2016/5/9/chartex" xmlns:cx4="http://schemas.microsoft.com/office/drawing/2016/5/10/chartex" xmlns:cx5="http://schemas.microsoft.com/office/drawing/2016/5/11/chartex" xmlns:cx6="http://schemas.microsoft.com/office/drawing/2016/5/12/chartex" xmlns:cx7="http://schemas.microsoft.com/office/drawing/2016/5/13/chartex" xmlns:cx8="http://schemas.microsoft.com/office/drawing/2016/5/14/chartex" xmlns:mc="http://schemas.openxmlformats.org/markup-compatibility/2006" xmlns:aink="http://schemas.microsoft.com/office/drawing/2016/ink" xmlns:am3d="http://schemas.microsoft.com/office/drawing/2017/model3d" xmlns:o="urn:schemas-microsoft-com:office:office" xmlns:r="http://schemas.openxmlformats.org/officeDocument/2006/relationships" xmlns:m="http://schemas.openxmlformats.org/officeDocument/2006/math" xmlns:v="urn:schemas-microsoft-com:vml" xmlns:wp14="http://schemas.microsoft.com/office/word/2010/wordprocessingDrawing" xmlns:wp="http://schemas.openxmlformats.org/drawingml/2006/wordprocessingDrawing" xmlns:w10="urn:schemas-microsoft-com:office:word" xmlns:w="http://schemas.openxmlformats.org/wordprocessingml/2006/main" xmlns:w14="http://schemas.microsoft.com/office/word/2010/wordml" xmlns:w15="http://schemas.microsoft.com/office/word/2012/wordml" xmlns:w16cex="http://schemas.microsoft.com/office/word/2018/wordml/cex" xmlns:w16cid="http://schemas.microsoft.com/office/word/2016/wordml/cid" xmlns:w16="http://schemas.microsoft.com/office/word/2018/wordml" xmlns:w16sdtdh="http://schemas.microsoft.com/office/word/2020/wordml/sdtdatahash" xmlns:w16se="http://schemas.microsoft.com/office/word/2015/wordml/symex" xmlns:wpg="http://schemas.microsoft.com/office/word/2010/wordprocessingGroup" xmlns:wpi="http://schemas.microsoft.com/office/word/2010/wordprocessingInk" xmlns:wne="http://schemas.microsoft.com/office/word/2006/wordml" xmlns:wps="http://schemas.microsoft.com/office/word/2010/wordprocessingShape" mc:Ignorable="w14 w15 w16se w16cid w16 w16cex w16sdtdh wp14">
+<w:hdr xmlns:wpc="http://schemas.microsoft.com/office/word/2010/wordprocessingCanvas" xmlns:cx="http://schemas.microsoft.com/office/drawing/2014/chartex" xmlns:cx1="http://schemas.microsoft.com/office/drawing/2015/9/8/chartex" xmlns:cx2="http://schemas.microsoft.com/office/drawing/2015/10/21/chartex" xmlns:cx3="http://schemas.microsoft.com/office/drawing/2016/5/9/chartex" xmlns:cx4="http://schemas.microsoft.com/office/drawing/2016/5/10/chartex" xmlns:cx5="http://schemas.microsoft.com/office/drawing/2016/5/11/chartex" xmlns:cx6="http://schemas.microsoft.com/office/drawing/2016/5/12/chartex" xmlns:cx7="http://schemas.microsoft.com/office/drawing/2016/5/13/chartex" xmlns:cx8="http://schemas.microsoft.com/office/drawing/2016/5/14/chartex" xmlns:mc="http://schemas.openxmlformats.org/markup-compatibility/2006" xmlns:aink="http://schemas.microsoft.com/office/drawing/2016/ink" xmlns:am3d="http://schemas.microsoft.com/office/drawing/2017/model3d" xmlns:o="urn:schemas-microsoft-com:office:office" xmlns:oel="http://schemas.microsoft.com/office/2019/extlst" xmlns:r="http://schemas.openxmlformats.org/officeDocument/2006/relationships" xmlns:m="http://schemas.openxmlformats.org/officeDocument/2006/math" xmlns:v="urn:schemas-microsoft-com:vml" xmlns:wp14="http://schemas.microsoft.com/office/word/2010/wordprocessingDrawing" xmlns:wp="http://schemas.openxmlformats.org/drawingml/2006/wordprocessingDrawing" xmlns:w10="urn:schemas-microsoft-com:office:word" xmlns:w="http://schemas.openxmlformats.org/wordprocessingml/2006/main" xmlns:w14="http://schemas.microsoft.com/office/word/2010/wordml" xmlns:w15="http://schemas.microsoft.com/office/word/2012/wordml" xmlns:w16cex="http://schemas.microsoft.com/office/word/2018/wordml/cex" xmlns:w16cid="http://schemas.microsoft.com/office/word/2016/wordml/cid" xmlns:w16="http://schemas.microsoft.com/office/word/2018/wordml" xmlns:w16sdtdh="http://schemas.microsoft.com/office/word/2020/wordml/sdtdatahash" xmlns:w16se="http://schemas.microsoft.com/office/word/2015/wordml/symex" xmlns:wpg="http://schemas.microsoft.com/office/word/2010/wordprocessingGroup" xmlns:wpi="http://schemas.microsoft.com/office/word/2010/wordprocessingInk" xmlns:wne="http://schemas.microsoft.com/office/word/2006/wordml" xmlns:wps="http://schemas.microsoft.com/office/word/2010/wordprocessingShape" mc:Ignorable="w14 w15 w16se w16cid w16 w16cex w16sdtdh wp14">
   <w:p>
     <w:pPr>
       <w:pStyle w:val="Header"/>
@@ -16436,14 +16766,30 @@
         <w:sz w:val="24"/>
         <w:szCs w:val="24"/>
       </w:rPr>
-      <w:t>Sistema de Gestão para empresa desenvolvedora de software</w:t>
+      <w:t xml:space="preserve">Sistema de </w:t>
+    </w:r>
+    <w:r>
+      <w:rPr>
+        <w:color w:val="000000"/>
+        <w:sz w:val="24"/>
+        <w:szCs w:val="24"/>
+      </w:rPr>
+      <w:t>controle de clientes</w:t>
+    </w:r>
+    <w:r>
+      <w:rPr>
+        <w:color w:val="000000"/>
+        <w:sz w:val="24"/>
+        <w:szCs w:val="24"/>
+      </w:rPr>
+      <w:t xml:space="preserve"> para empresa desenvolvedora de software</w:t>
     </w:r>
   </w:p>
 </w:hdr>
 </file>
 
 <file path=word/header2.xml><?xml version="1.0" encoding="utf-8"?>
-<w:hdr xmlns:wpc="http://schemas.microsoft.com/office/word/2010/wordprocessingCanvas" xmlns:cx="http://schemas.microsoft.com/office/drawing/2014/chartex" xmlns:cx1="http://schemas.microsoft.com/office/drawing/2015/9/8/chartex" xmlns:cx2="http://schemas.microsoft.com/office/drawing/2015/10/21/chartex" xmlns:cx3="http://schemas.microsoft.com/office/drawing/2016/5/9/chartex" xmlns:cx4="http://schemas.microsoft.com/office/drawing/2016/5/10/chartex" xmlns:cx5="http://schemas.microsoft.com/office/drawing/2016/5/11/chartex" xmlns:cx6="http://schemas.microsoft.com/office/drawing/2016/5/12/chartex" xmlns:cx7="http://schemas.microsoft.com/office/drawing/2016/5/13/chartex" xmlns:cx8="http://schemas.microsoft.com/office/drawing/2016/5/14/chartex" xmlns:mc="http://schemas.openxmlformats.org/markup-compatibility/2006" xmlns:aink="http://schemas.microsoft.com/office/drawing/2016/ink" xmlns:am3d="http://schemas.microsoft.com/office/drawing/2017/model3d" xmlns:o="urn:schemas-microsoft-com:office:office" xmlns:r="http://schemas.openxmlformats.org/officeDocument/2006/relationships" xmlns:m="http://schemas.openxmlformats.org/officeDocument/2006/math" xmlns:v="urn:schemas-microsoft-com:vml" xmlns:wp14="http://schemas.microsoft.com/office/word/2010/wordprocessingDrawing" xmlns:wp="http://schemas.openxmlformats.org/drawingml/2006/wordprocessingDrawing" xmlns:w10="urn:schemas-microsoft-com:office:word" xmlns:w="http://schemas.openxmlformats.org/wordprocessingml/2006/main" xmlns:w14="http://schemas.microsoft.com/office/word/2010/wordml" xmlns:w15="http://schemas.microsoft.com/office/word/2012/wordml" xmlns:w16cex="http://schemas.microsoft.com/office/word/2018/wordml/cex" xmlns:w16cid="http://schemas.microsoft.com/office/word/2016/wordml/cid" xmlns:w16="http://schemas.microsoft.com/office/word/2018/wordml" xmlns:w16sdtdh="http://schemas.microsoft.com/office/word/2020/wordml/sdtdatahash" xmlns:w16se="http://schemas.microsoft.com/office/word/2015/wordml/symex" xmlns:wpg="http://schemas.microsoft.com/office/word/2010/wordprocessingGroup" xmlns:wpi="http://schemas.microsoft.com/office/word/2010/wordprocessingInk" xmlns:wne="http://schemas.microsoft.com/office/word/2006/wordml" xmlns:wps="http://schemas.microsoft.com/office/word/2010/wordprocessingShape" mc:Ignorable="w14 w15 w16se w16cid w16 w16cex w16sdtdh wp14">
+<w:hdr xmlns:wpc="http://schemas.microsoft.com/office/word/2010/wordprocessingCanvas" xmlns:cx="http://schemas.microsoft.com/office/drawing/2014/chartex" xmlns:cx1="http://schemas.microsoft.com/office/drawing/2015/9/8/chartex" xmlns:cx2="http://schemas.microsoft.com/office/drawing/2015/10/21/chartex" xmlns:cx3="http://schemas.microsoft.com/office/drawing/2016/5/9/chartex" xmlns:cx4="http://schemas.microsoft.com/office/drawing/2016/5/10/chartex" xmlns:cx5="http://schemas.microsoft.com/office/drawing/2016/5/11/chartex" xmlns:cx6="http://schemas.microsoft.com/office/drawing/2016/5/12/chartex" xmlns:cx7="http://schemas.microsoft.com/office/drawing/2016/5/13/chartex" xmlns:cx8="http://schemas.microsoft.com/office/drawing/2016/5/14/chartex" xmlns:mc="http://schemas.openxmlformats.org/markup-compatibility/2006" xmlns:aink="http://schemas.microsoft.com/office/drawing/2016/ink" xmlns:am3d="http://schemas.microsoft.com/office/drawing/2017/model3d" xmlns:o="urn:schemas-microsoft-com:office:office" xmlns:oel="http://schemas.microsoft.com/office/2019/extlst" xmlns:r="http://schemas.openxmlformats.org/officeDocument/2006/relationships" xmlns:m="http://schemas.openxmlformats.org/officeDocument/2006/math" xmlns:v="urn:schemas-microsoft-com:vml" xmlns:wp14="http://schemas.microsoft.com/office/word/2010/wordprocessingDrawing" xmlns:wp="http://schemas.openxmlformats.org/drawingml/2006/wordprocessingDrawing" xmlns:w10="urn:schemas-microsoft-com:office:word" xmlns:w="http://schemas.openxmlformats.org/wordprocessingml/2006/main" xmlns:w14="http://schemas.microsoft.com/office/word/2010/wordml" xmlns:w15="http://schemas.microsoft.com/office/word/2012/wordml" xmlns:w16cex="http://schemas.microsoft.com/office/word/2018/wordml/cex" xmlns:w16cid="http://schemas.microsoft.com/office/word/2016/wordml/cid" xmlns:w16="http://schemas.microsoft.com/office/word/2018/wordml" xmlns:w16sdtdh="http://schemas.microsoft.com/office/word/2020/wordml/sdtdatahash" xmlns:w16se="http://schemas.microsoft.com/office/word/2015/wordml/symex" xmlns:wpg="http://schemas.microsoft.com/office/word/2010/wordprocessingGroup" xmlns:wpi="http://schemas.microsoft.com/office/word/2010/wordprocessingInk" xmlns:wne="http://schemas.microsoft.com/office/word/2006/wordml" xmlns:wps="http://schemas.microsoft.com/office/word/2010/wordprocessingShape" mc:Ignorable="w14 w15 w16se w16cid w16 w16cex w16sdtdh wp14">
   <w:p>
     <w:pPr>
       <w:pBdr>
@@ -16492,7 +16838,7 @@
 </file>
 
 <file path=word/numbering.xml><?xml version="1.0" encoding="utf-8"?>
-<w:numbering xmlns:wpc="http://schemas.microsoft.com/office/word/2010/wordprocessingCanvas" xmlns:cx="http://schemas.microsoft.com/office/drawing/2014/chartex" xmlns:cx1="http://schemas.microsoft.com/office/drawing/2015/9/8/chartex" xmlns:cx2="http://schemas.microsoft.com/office/drawing/2015/10/21/chartex" xmlns:cx3="http://schemas.microsoft.com/office/drawing/2016/5/9/chartex" xmlns:cx4="http://schemas.microsoft.com/office/drawing/2016/5/10/chartex" xmlns:cx5="http://schemas.microsoft.com/office/drawing/2016/5/11/chartex" xmlns:cx6="http://schemas.microsoft.com/office/drawing/2016/5/12/chartex" xmlns:cx7="http://schemas.microsoft.com/office/drawing/2016/5/13/chartex" xmlns:cx8="http://schemas.microsoft.com/office/drawing/2016/5/14/chartex" xmlns:mc="http://schemas.openxmlformats.org/markup-compatibility/2006" xmlns:aink="http://schemas.microsoft.com/office/drawing/2016/ink" xmlns:am3d="http://schemas.microsoft.com/office/drawing/2017/model3d" xmlns:o="urn:schemas-microsoft-com:office:office" xmlns:r="http://schemas.openxmlformats.org/officeDocument/2006/relationships" xmlns:m="http://schemas.openxmlformats.org/officeDocument/2006/math" xmlns:v="urn:schemas-microsoft-com:vml" xmlns:wp14="http://schemas.microsoft.com/office/word/2010/wordprocessingDrawing" xmlns:wp="http://schemas.openxmlformats.org/drawingml/2006/wordprocessingDrawing" xmlns:w10="urn:schemas-microsoft-com:office:word" xmlns:w="http://schemas.openxmlformats.org/wordprocessingml/2006/main" xmlns:w14="http://schemas.microsoft.com/office/word/2010/wordml" xmlns:w15="http://schemas.microsoft.com/office/word/2012/wordml" xmlns:w16cex="http://schemas.microsoft.com/office/word/2018/wordml/cex" xmlns:w16cid="http://schemas.microsoft.com/office/word/2016/wordml/cid" xmlns:w16="http://schemas.microsoft.com/office/word/2018/wordml" xmlns:w16sdtdh="http://schemas.microsoft.com/office/word/2020/wordml/sdtdatahash" xmlns:w16se="http://schemas.microsoft.com/office/word/2015/wordml/symex" xmlns:wpg="http://schemas.microsoft.com/office/word/2010/wordprocessingGroup" xmlns:wpi="http://schemas.microsoft.com/office/word/2010/wordprocessingInk" xmlns:wne="http://schemas.microsoft.com/office/word/2006/wordml" xmlns:wps="http://schemas.microsoft.com/office/word/2010/wordprocessingShape" mc:Ignorable="w14 w15 w16se w16cid w16 w16cex w16sdtdh wp14">
+<w:numbering xmlns:wpc="http://schemas.microsoft.com/office/word/2010/wordprocessingCanvas" xmlns:cx="http://schemas.microsoft.com/office/drawing/2014/chartex" xmlns:cx1="http://schemas.microsoft.com/office/drawing/2015/9/8/chartex" xmlns:cx2="http://schemas.microsoft.com/office/drawing/2015/10/21/chartex" xmlns:cx3="http://schemas.microsoft.com/office/drawing/2016/5/9/chartex" xmlns:cx4="http://schemas.microsoft.com/office/drawing/2016/5/10/chartex" xmlns:cx5="http://schemas.microsoft.com/office/drawing/2016/5/11/chartex" xmlns:cx6="http://schemas.microsoft.com/office/drawing/2016/5/12/chartex" xmlns:cx7="http://schemas.microsoft.com/office/drawing/2016/5/13/chartex" xmlns:cx8="http://schemas.microsoft.com/office/drawing/2016/5/14/chartex" xmlns:mc="http://schemas.openxmlformats.org/markup-compatibility/2006" xmlns:aink="http://schemas.microsoft.com/office/drawing/2016/ink" xmlns:am3d="http://schemas.microsoft.com/office/drawing/2017/model3d" xmlns:o="urn:schemas-microsoft-com:office:office" xmlns:oel="http://schemas.microsoft.com/office/2019/extlst" xmlns:r="http://schemas.openxmlformats.org/officeDocument/2006/relationships" xmlns:m="http://schemas.openxmlformats.org/officeDocument/2006/math" xmlns:v="urn:schemas-microsoft-com:vml" xmlns:wp14="http://schemas.microsoft.com/office/word/2010/wordprocessingDrawing" xmlns:wp="http://schemas.openxmlformats.org/drawingml/2006/wordprocessingDrawing" xmlns:w10="urn:schemas-microsoft-com:office:word" xmlns:w="http://schemas.openxmlformats.org/wordprocessingml/2006/main" xmlns:w14="http://schemas.microsoft.com/office/word/2010/wordml" xmlns:w15="http://schemas.microsoft.com/office/word/2012/wordml" xmlns:w16cex="http://schemas.microsoft.com/office/word/2018/wordml/cex" xmlns:w16cid="http://schemas.microsoft.com/office/word/2016/wordml/cid" xmlns:w16="http://schemas.microsoft.com/office/word/2018/wordml" xmlns:w16sdtdh="http://schemas.microsoft.com/office/word/2020/wordml/sdtdatahash" xmlns:w16se="http://schemas.microsoft.com/office/word/2015/wordml/symex" xmlns:wpg="http://schemas.microsoft.com/office/word/2010/wordprocessingGroup" xmlns:wpi="http://schemas.microsoft.com/office/word/2010/wordprocessingInk" xmlns:wne="http://schemas.microsoft.com/office/word/2006/wordml" xmlns:wps="http://schemas.microsoft.com/office/word/2010/wordprocessingShape" mc:Ignorable="w14 w15 w16se w16cid w16 w16cex w16sdtdh wp14">
   <w:abstractNum w:abstractNumId="0" w15:restartNumberingAfterBreak="0">
     <w:nsid w:val="013326A0"/>
     <w:multiLevelType w:val="hybridMultilevel"/>
@@ -18724,10 +19070,11 @@
     <w:basedOn w:val="Normal"/>
     <w:link w:val="BodyTextChar"/>
     <w:autoRedefine/>
-    <w:rsid w:val="00A37183"/>
+    <w:rsid w:val="009D00DC"/>
     <w:pPr>
       <w:keepLines/>
       <w:spacing w:before="80" w:after="80"/>
+      <w:ind w:firstLine="851"/>
     </w:pPr>
     <w:rPr>
       <w:sz w:val="24"/>
@@ -19526,10 +19873,11 @@
   <w:style w:type="character" w:customStyle="1" w:styleId="BodyTextChar">
     <w:name w:val="Body Text Char"/>
     <w:link w:val="BodyText"/>
-    <w:rsid w:val="00951735"/>
+    <w:rsid w:val="009D00DC"/>
     <w:rPr>
       <w:sz w:val="24"/>
       <w:szCs w:val="24"/>
+      <w:lang w:eastAsia="pt-BR"/>
     </w:rPr>
   </w:style>
   <w:style w:type="character" w:customStyle="1" w:styleId="Heading6Char">

</xml_diff>

<commit_message>
Alterações no relatório técnico
</commit_message>
<xml_diff>
--- a/Documentos/ProjetoIntegrado.docx
+++ b/Documentos/ProjetoIntegrado.docx
@@ -3346,7 +3346,7 @@
               <w:bottom w:val="single" w:sz="4" w:space="0" w:color="000000"/>
               <w:right w:val="single" w:sz="4" w:space="0" w:color="000000"/>
             </w:tcBorders>
-            <w:shd w:val="clear" w:color="auto" w:fill="FF0000"/>
+            <w:shd w:val="clear" w:color="auto" w:fill="FFFFFF" w:themeFill="background1"/>
           </w:tcPr>
           <w:p>
             <w:pPr>
@@ -3359,7 +3359,31 @@
               <w:rPr>
                 <w:rFonts w:ascii="Arial" w:eastAsia="Arial" w:hAnsi="Arial" w:cs="Arial"/>
               </w:rPr>
-              <w:t>__ / __ / __</w:t>
+              <w:t xml:space="preserve">15 </w:t>
+            </w:r>
+            <w:r>
+              <w:rPr>
+                <w:rFonts w:ascii="Arial" w:eastAsia="Arial" w:hAnsi="Arial" w:cs="Arial"/>
+              </w:rPr>
+              <w:t>/</w:t>
+            </w:r>
+            <w:r>
+              <w:rPr>
+                <w:rFonts w:ascii="Arial" w:eastAsia="Arial" w:hAnsi="Arial" w:cs="Arial"/>
+              </w:rPr>
+              <w:t xml:space="preserve"> 05</w:t>
+            </w:r>
+            <w:r>
+              <w:rPr>
+                <w:rFonts w:ascii="Arial" w:eastAsia="Arial" w:hAnsi="Arial" w:cs="Arial"/>
+              </w:rPr>
+              <w:t xml:space="preserve"> / </w:t>
+            </w:r>
+            <w:r>
+              <w:rPr>
+                <w:rFonts w:ascii="Arial" w:eastAsia="Arial" w:hAnsi="Arial" w:cs="Arial"/>
+              </w:rPr>
+              <w:t>22</w:t>
             </w:r>
           </w:p>
         </w:tc>
@@ -3372,7 +3396,7 @@
               <w:bottom w:val="single" w:sz="4" w:space="0" w:color="000000"/>
               <w:right w:val="single" w:sz="4" w:space="0" w:color="000000"/>
             </w:tcBorders>
-            <w:shd w:val="clear" w:color="auto" w:fill="FF0000"/>
+            <w:shd w:val="clear" w:color="auto" w:fill="FFFFFF" w:themeFill="background1"/>
           </w:tcPr>
           <w:p>
             <w:pPr>
@@ -3385,7 +3409,31 @@
               <w:rPr>
                 <w:rFonts w:ascii="Arial" w:eastAsia="Arial" w:hAnsi="Arial" w:cs="Arial"/>
               </w:rPr>
-              <w:t>__ / __ / __</w:t>
+              <w:t>15</w:t>
+            </w:r>
+            <w:r>
+              <w:rPr>
+                <w:rFonts w:ascii="Arial" w:eastAsia="Arial" w:hAnsi="Arial" w:cs="Arial"/>
+              </w:rPr>
+              <w:t xml:space="preserve"> / </w:t>
+            </w:r>
+            <w:r>
+              <w:rPr>
+                <w:rFonts w:ascii="Arial" w:eastAsia="Arial" w:hAnsi="Arial" w:cs="Arial"/>
+              </w:rPr>
+              <w:t>05</w:t>
+            </w:r>
+            <w:r>
+              <w:rPr>
+                <w:rFonts w:ascii="Arial" w:eastAsia="Arial" w:hAnsi="Arial" w:cs="Arial"/>
+              </w:rPr>
+              <w:t xml:space="preserve"> / </w:t>
+            </w:r>
+            <w:r>
+              <w:rPr>
+                <w:rFonts w:ascii="Arial" w:eastAsia="Arial" w:hAnsi="Arial" w:cs="Arial"/>
+              </w:rPr>
+              <w:t>22</w:t>
             </w:r>
           </w:p>
         </w:tc>
@@ -3398,7 +3446,7 @@
               <w:bottom w:val="single" w:sz="4" w:space="0" w:color="000000"/>
               <w:right w:val="single" w:sz="4" w:space="0" w:color="000000"/>
             </w:tcBorders>
-            <w:shd w:val="clear" w:color="auto" w:fill="FF0000"/>
+            <w:shd w:val="clear" w:color="auto" w:fill="FFFFFF" w:themeFill="background1"/>
           </w:tcPr>
           <w:p>
             <w:pPr>
@@ -3413,14 +3461,12 @@
               </w:rPr>
               <w:t>9.</w:t>
             </w:r>
-          </w:p>
-          <w:p>
-            <w:pPr>
-              <w:ind w:firstLine="5"/>
-              <w:rPr>
-                <w:rFonts w:ascii="Arial" w:eastAsia="Arial" w:hAnsi="Arial" w:cs="Arial"/>
-              </w:rPr>
-            </w:pPr>
+            <w:r>
+              <w:rPr>
+                <w:rFonts w:ascii="Arial" w:eastAsia="Arial" w:hAnsi="Arial" w:cs="Arial"/>
+              </w:rPr>
+              <w:t xml:space="preserve"> Correção dos erros e alterações frente as sugestões propostar pelo orientador</w:t>
+            </w:r>
           </w:p>
         </w:tc>
         <w:tc>
@@ -3432,7 +3478,7 @@
               <w:bottom w:val="single" w:sz="4" w:space="0" w:color="000000"/>
               <w:right w:val="single" w:sz="4" w:space="0" w:color="000000"/>
             </w:tcBorders>
-            <w:shd w:val="clear" w:color="auto" w:fill="FF0000"/>
+            <w:shd w:val="clear" w:color="auto" w:fill="FFFFFF" w:themeFill="background1"/>
           </w:tcPr>
           <w:p>
             <w:pPr>
@@ -3441,6 +3487,12 @@
                 <w:rFonts w:ascii="Arial" w:eastAsia="Arial" w:hAnsi="Arial" w:cs="Arial"/>
               </w:rPr>
             </w:pPr>
+            <w:r>
+              <w:rPr>
+                <w:rFonts w:ascii="Arial" w:eastAsia="Arial" w:hAnsi="Arial" w:cs="Arial"/>
+              </w:rPr>
+              <w:t>Correções e alterações referentes à etapa 1 para o início da etapa 2.</w:t>
+            </w:r>
           </w:p>
         </w:tc>
       </w:tr>
@@ -3466,7 +3518,31 @@
               <w:rPr>
                 <w:rFonts w:ascii="Arial" w:eastAsia="Arial" w:hAnsi="Arial" w:cs="Arial"/>
               </w:rPr>
-              <w:t>__ / __ / __</w:t>
+              <w:t>08</w:t>
+            </w:r>
+            <w:r>
+              <w:rPr>
+                <w:rFonts w:ascii="Arial" w:eastAsia="Arial" w:hAnsi="Arial" w:cs="Arial"/>
+              </w:rPr>
+              <w:t xml:space="preserve"> / </w:t>
+            </w:r>
+            <w:r>
+              <w:rPr>
+                <w:rFonts w:ascii="Arial" w:eastAsia="Arial" w:hAnsi="Arial" w:cs="Arial"/>
+              </w:rPr>
+              <w:t>07</w:t>
+            </w:r>
+            <w:r>
+              <w:rPr>
+                <w:rFonts w:ascii="Arial" w:eastAsia="Arial" w:hAnsi="Arial" w:cs="Arial"/>
+              </w:rPr>
+              <w:t xml:space="preserve"> / </w:t>
+            </w:r>
+            <w:r>
+              <w:rPr>
+                <w:rFonts w:ascii="Arial" w:eastAsia="Arial" w:hAnsi="Arial" w:cs="Arial"/>
+              </w:rPr>
+              <w:t>22</w:t>
             </w:r>
           </w:p>
         </w:tc>
@@ -3491,7 +3567,31 @@
               <w:rPr>
                 <w:rFonts w:ascii="Arial" w:eastAsia="Arial" w:hAnsi="Arial" w:cs="Arial"/>
               </w:rPr>
-              <w:t>__ / __ / __</w:t>
+              <w:t>11</w:t>
+            </w:r>
+            <w:r>
+              <w:rPr>
+                <w:rFonts w:ascii="Arial" w:eastAsia="Arial" w:hAnsi="Arial" w:cs="Arial"/>
+              </w:rPr>
+              <w:t xml:space="preserve"> / </w:t>
+            </w:r>
+            <w:r>
+              <w:rPr>
+                <w:rFonts w:ascii="Arial" w:eastAsia="Arial" w:hAnsi="Arial" w:cs="Arial"/>
+              </w:rPr>
+              <w:t>07</w:t>
+            </w:r>
+            <w:r>
+              <w:rPr>
+                <w:rFonts w:ascii="Arial" w:eastAsia="Arial" w:hAnsi="Arial" w:cs="Arial"/>
+              </w:rPr>
+              <w:t xml:space="preserve"> / </w:t>
+            </w:r>
+            <w:r>
+              <w:rPr>
+                <w:rFonts w:ascii="Arial" w:eastAsia="Arial" w:hAnsi="Arial" w:cs="Arial"/>
+              </w:rPr>
+              <w:t>22</w:t>
             </w:r>
           </w:p>
         </w:tc>
@@ -3518,6 +3618,12 @@
               </w:rPr>
               <w:t>10.</w:t>
             </w:r>
+            <w:r>
+              <w:rPr>
+                <w:rFonts w:ascii="Arial" w:eastAsia="Arial" w:hAnsi="Arial" w:cs="Arial"/>
+              </w:rPr>
+              <w:t xml:space="preserve"> Escolha das tecnologias e estudo e escolha dos padrões arquiteturais a serem utilizados.</w:t>
+            </w:r>
           </w:p>
           <w:p>
             <w:pPr>
@@ -3545,6 +3651,12 @@
                 <w:rFonts w:ascii="Arial" w:eastAsia="Arial" w:hAnsi="Arial" w:cs="Arial"/>
               </w:rPr>
             </w:pPr>
+            <w:r>
+              <w:rPr>
+                <w:rFonts w:ascii="Arial" w:eastAsia="Arial" w:hAnsi="Arial" w:cs="Arial"/>
+              </w:rPr>
+              <w:t>Após a escolha das tecnologias, a pesquisa e escolha dos padrões foram realizadas.</w:t>
+            </w:r>
           </w:p>
         </w:tc>
       </w:tr>
@@ -3570,7 +3682,31 @@
               <w:rPr>
                 <w:rFonts w:ascii="Arial" w:eastAsia="Arial" w:hAnsi="Arial" w:cs="Arial"/>
               </w:rPr>
-              <w:t>__ / __ / __</w:t>
+              <w:t>11</w:t>
+            </w:r>
+            <w:r>
+              <w:rPr>
+                <w:rFonts w:ascii="Arial" w:eastAsia="Arial" w:hAnsi="Arial" w:cs="Arial"/>
+              </w:rPr>
+              <w:t xml:space="preserve"> / </w:t>
+            </w:r>
+            <w:r>
+              <w:rPr>
+                <w:rFonts w:ascii="Arial" w:eastAsia="Arial" w:hAnsi="Arial" w:cs="Arial"/>
+              </w:rPr>
+              <w:t>07</w:t>
+            </w:r>
+            <w:r>
+              <w:rPr>
+                <w:rFonts w:ascii="Arial" w:eastAsia="Arial" w:hAnsi="Arial" w:cs="Arial"/>
+              </w:rPr>
+              <w:t xml:space="preserve"> / </w:t>
+            </w:r>
+            <w:r>
+              <w:rPr>
+                <w:rFonts w:ascii="Arial" w:eastAsia="Arial" w:hAnsi="Arial" w:cs="Arial"/>
+              </w:rPr>
+              <w:t>22</w:t>
             </w:r>
           </w:p>
         </w:tc>
@@ -3595,7 +3731,31 @@
               <w:rPr>
                 <w:rFonts w:ascii="Arial" w:eastAsia="Arial" w:hAnsi="Arial" w:cs="Arial"/>
               </w:rPr>
-              <w:t>__ / __ / __</w:t>
+              <w:t>11</w:t>
+            </w:r>
+            <w:r>
+              <w:rPr>
+                <w:rFonts w:ascii="Arial" w:eastAsia="Arial" w:hAnsi="Arial" w:cs="Arial"/>
+              </w:rPr>
+              <w:t xml:space="preserve"> / </w:t>
+            </w:r>
+            <w:r>
+              <w:rPr>
+                <w:rFonts w:ascii="Arial" w:eastAsia="Arial" w:hAnsi="Arial" w:cs="Arial"/>
+              </w:rPr>
+              <w:t>07</w:t>
+            </w:r>
+            <w:r>
+              <w:rPr>
+                <w:rFonts w:ascii="Arial" w:eastAsia="Arial" w:hAnsi="Arial" w:cs="Arial"/>
+              </w:rPr>
+              <w:t xml:space="preserve"> / </w:t>
+            </w:r>
+            <w:r>
+              <w:rPr>
+                <w:rFonts w:ascii="Arial" w:eastAsia="Arial" w:hAnsi="Arial" w:cs="Arial"/>
+              </w:rPr>
+              <w:t>22</w:t>
             </w:r>
           </w:p>
         </w:tc>
@@ -3622,6 +3782,12 @@
               </w:rPr>
               <w:t>11.</w:t>
             </w:r>
+            <w:r>
+              <w:rPr>
+                <w:rFonts w:ascii="Arial" w:eastAsia="Arial" w:hAnsi="Arial" w:cs="Arial"/>
+              </w:rPr>
+              <w:t xml:space="preserve"> Confecção do modelo C4.</w:t>
+            </w:r>
           </w:p>
           <w:p>
             <w:pPr>
@@ -3649,6 +3815,12 @@
                 <w:rFonts w:ascii="Arial" w:eastAsia="Arial" w:hAnsi="Arial" w:cs="Arial"/>
               </w:rPr>
             </w:pPr>
+            <w:r>
+              <w:rPr>
+                <w:rFonts w:ascii="Arial" w:eastAsia="Arial" w:hAnsi="Arial" w:cs="Arial"/>
+              </w:rPr>
+              <w:t>Confecção do modelo C4 baseado no material já entregue.</w:t>
+            </w:r>
           </w:p>
         </w:tc>
       </w:tr>
@@ -3674,7 +3846,31 @@
               <w:rPr>
                 <w:rFonts w:ascii="Arial" w:eastAsia="Arial" w:hAnsi="Arial" w:cs="Arial"/>
               </w:rPr>
-              <w:t>__ / __ / __</w:t>
+              <w:t>14</w:t>
+            </w:r>
+            <w:r>
+              <w:rPr>
+                <w:rFonts w:ascii="Arial" w:eastAsia="Arial" w:hAnsi="Arial" w:cs="Arial"/>
+              </w:rPr>
+              <w:t xml:space="preserve"> / </w:t>
+            </w:r>
+            <w:r>
+              <w:rPr>
+                <w:rFonts w:ascii="Arial" w:eastAsia="Arial" w:hAnsi="Arial" w:cs="Arial"/>
+              </w:rPr>
+              <w:t>07</w:t>
+            </w:r>
+            <w:r>
+              <w:rPr>
+                <w:rFonts w:ascii="Arial" w:eastAsia="Arial" w:hAnsi="Arial" w:cs="Arial"/>
+              </w:rPr>
+              <w:t xml:space="preserve"> / </w:t>
+            </w:r>
+            <w:r>
+              <w:rPr>
+                <w:rFonts w:ascii="Arial" w:eastAsia="Arial" w:hAnsi="Arial" w:cs="Arial"/>
+              </w:rPr>
+              <w:t>22</w:t>
             </w:r>
           </w:p>
         </w:tc>
@@ -3699,7 +3895,31 @@
               <w:rPr>
                 <w:rFonts w:ascii="Arial" w:eastAsia="Arial" w:hAnsi="Arial" w:cs="Arial"/>
               </w:rPr>
-              <w:t>__ / __ / __</w:t>
+              <w:t>23</w:t>
+            </w:r>
+            <w:r>
+              <w:rPr>
+                <w:rFonts w:ascii="Arial" w:eastAsia="Arial" w:hAnsi="Arial" w:cs="Arial"/>
+              </w:rPr>
+              <w:t xml:space="preserve"> / </w:t>
+            </w:r>
+            <w:r>
+              <w:rPr>
+                <w:rFonts w:ascii="Arial" w:eastAsia="Arial" w:hAnsi="Arial" w:cs="Arial"/>
+              </w:rPr>
+              <w:t>07</w:t>
+            </w:r>
+            <w:r>
+              <w:rPr>
+                <w:rFonts w:ascii="Arial" w:eastAsia="Arial" w:hAnsi="Arial" w:cs="Arial"/>
+              </w:rPr>
+              <w:t xml:space="preserve"> / </w:t>
+            </w:r>
+            <w:r>
+              <w:rPr>
+                <w:rFonts w:ascii="Arial" w:eastAsia="Arial" w:hAnsi="Arial" w:cs="Arial"/>
+              </w:rPr>
+              <w:t>22</w:t>
             </w:r>
           </w:p>
         </w:tc>
@@ -3726,6 +3946,18 @@
               </w:rPr>
               <w:t>12.</w:t>
             </w:r>
+            <w:r>
+              <w:rPr>
+                <w:rFonts w:ascii="Arial" w:eastAsia="Arial" w:hAnsi="Arial" w:cs="Arial"/>
+              </w:rPr>
+              <w:t xml:space="preserve"> </w:t>
+            </w:r>
+            <w:r>
+              <w:rPr>
+                <w:rFonts w:ascii="Arial" w:eastAsia="Arial" w:hAnsi="Arial" w:cs="Arial"/>
+              </w:rPr>
+              <w:t>Escolha dos frameworks disponíveis nas tecnologias e testes com os mesmos.</w:t>
+            </w:r>
           </w:p>
           <w:p>
             <w:pPr>
@@ -3753,6 +3985,18 @@
                 <w:rFonts w:ascii="Arial" w:eastAsia="Arial" w:hAnsi="Arial" w:cs="Arial"/>
               </w:rPr>
             </w:pPr>
+            <w:r>
+              <w:rPr>
+                <w:rFonts w:ascii="Arial" w:eastAsia="Arial" w:hAnsi="Arial" w:cs="Arial"/>
+              </w:rPr>
+              <w:t xml:space="preserve">Após as escolhas, foram realizados testes com o uso </w:t>
+            </w:r>
+            <w:r>
+              <w:rPr>
+                <w:rFonts w:ascii="Arial" w:eastAsia="Arial" w:hAnsi="Arial" w:cs="Arial"/>
+              </w:rPr>
+              <w:t>dos frameworks e poucos quase todos foram mantidos.</w:t>
+            </w:r>
           </w:p>
         </w:tc>
       </w:tr>
@@ -3778,7 +4022,31 @@
               <w:rPr>
                 <w:rFonts w:ascii="Arial" w:eastAsia="Arial" w:hAnsi="Arial" w:cs="Arial"/>
               </w:rPr>
-              <w:t>__ / __ / __</w:t>
+              <w:t>23</w:t>
+            </w:r>
+            <w:r>
+              <w:rPr>
+                <w:rFonts w:ascii="Arial" w:eastAsia="Arial" w:hAnsi="Arial" w:cs="Arial"/>
+              </w:rPr>
+              <w:t xml:space="preserve"> / </w:t>
+            </w:r>
+            <w:r>
+              <w:rPr>
+                <w:rFonts w:ascii="Arial" w:eastAsia="Arial" w:hAnsi="Arial" w:cs="Arial"/>
+              </w:rPr>
+              <w:t>07</w:t>
+            </w:r>
+            <w:r>
+              <w:rPr>
+                <w:rFonts w:ascii="Arial" w:eastAsia="Arial" w:hAnsi="Arial" w:cs="Arial"/>
+              </w:rPr>
+              <w:t xml:space="preserve"> / </w:t>
+            </w:r>
+            <w:r>
+              <w:rPr>
+                <w:rFonts w:ascii="Arial" w:eastAsia="Arial" w:hAnsi="Arial" w:cs="Arial"/>
+              </w:rPr>
+              <w:t>22</w:t>
             </w:r>
           </w:p>
         </w:tc>
@@ -3803,7 +4071,31 @@
               <w:rPr>
                 <w:rFonts w:ascii="Arial" w:eastAsia="Arial" w:hAnsi="Arial" w:cs="Arial"/>
               </w:rPr>
-              <w:t>__ / __ / __</w:t>
+              <w:t>30</w:t>
+            </w:r>
+            <w:r>
+              <w:rPr>
+                <w:rFonts w:ascii="Arial" w:eastAsia="Arial" w:hAnsi="Arial" w:cs="Arial"/>
+              </w:rPr>
+              <w:t xml:space="preserve"> /</w:t>
+            </w:r>
+            <w:r>
+              <w:rPr>
+                <w:rFonts w:ascii="Arial" w:eastAsia="Arial" w:hAnsi="Arial" w:cs="Arial"/>
+              </w:rPr>
+              <w:t xml:space="preserve"> 07</w:t>
+            </w:r>
+            <w:r>
+              <w:rPr>
+                <w:rFonts w:ascii="Arial" w:eastAsia="Arial" w:hAnsi="Arial" w:cs="Arial"/>
+              </w:rPr>
+              <w:t xml:space="preserve"> / </w:t>
+            </w:r>
+            <w:r>
+              <w:rPr>
+                <w:rFonts w:ascii="Arial" w:eastAsia="Arial" w:hAnsi="Arial" w:cs="Arial"/>
+              </w:rPr>
+              <w:t>22</w:t>
             </w:r>
           </w:p>
         </w:tc>
@@ -3830,6 +4122,30 @@
               </w:rPr>
               <w:t>13.</w:t>
             </w:r>
+            <w:r>
+              <w:rPr>
+                <w:rFonts w:ascii="Arial" w:eastAsia="Arial" w:hAnsi="Arial" w:cs="Arial"/>
+              </w:rPr>
+              <w:t xml:space="preserve"> </w:t>
+            </w:r>
+            <w:r>
+              <w:rPr>
+                <w:rFonts w:ascii="Arial" w:eastAsia="Arial" w:hAnsi="Arial" w:cs="Arial"/>
+              </w:rPr>
+              <w:t>Escolha da funcionalidade e desenvolvimento do back</w:t>
+            </w:r>
+            <w:r>
+              <w:rPr>
+                <w:rFonts w:ascii="Arial" w:eastAsia="Arial" w:hAnsi="Arial" w:cs="Arial"/>
+              </w:rPr>
+              <w:t xml:space="preserve"> </w:t>
+            </w:r>
+            <w:r>
+              <w:rPr>
+                <w:rFonts w:ascii="Arial" w:eastAsia="Arial" w:hAnsi="Arial" w:cs="Arial"/>
+              </w:rPr>
+              <w:t>end.</w:t>
+            </w:r>
           </w:p>
           <w:p>
             <w:pPr>
@@ -3857,6 +4173,12 @@
                 <w:rFonts w:ascii="Arial" w:eastAsia="Arial" w:hAnsi="Arial" w:cs="Arial"/>
               </w:rPr>
             </w:pPr>
+            <w:r>
+              <w:rPr>
+                <w:rFonts w:ascii="Arial" w:eastAsia="Arial" w:hAnsi="Arial" w:cs="Arial"/>
+              </w:rPr>
+              <w:t>Após a escolha da funcionalidade, um escopo de funções na API do back end foi definida para ser desenvolvida.</w:t>
+            </w:r>
           </w:p>
         </w:tc>
       </w:tr>
@@ -3882,7 +4204,31 @@
               <w:rPr>
                 <w:rFonts w:ascii="Arial" w:eastAsia="Arial" w:hAnsi="Arial" w:cs="Arial"/>
               </w:rPr>
-              <w:t>__ / __ / __</w:t>
+              <w:t>01</w:t>
+            </w:r>
+            <w:r>
+              <w:rPr>
+                <w:rFonts w:ascii="Arial" w:eastAsia="Arial" w:hAnsi="Arial" w:cs="Arial"/>
+              </w:rPr>
+              <w:t xml:space="preserve"> / </w:t>
+            </w:r>
+            <w:r>
+              <w:rPr>
+                <w:rFonts w:ascii="Arial" w:eastAsia="Arial" w:hAnsi="Arial" w:cs="Arial"/>
+              </w:rPr>
+              <w:t>08</w:t>
+            </w:r>
+            <w:r>
+              <w:rPr>
+                <w:rFonts w:ascii="Arial" w:eastAsia="Arial" w:hAnsi="Arial" w:cs="Arial"/>
+              </w:rPr>
+              <w:t xml:space="preserve"> / </w:t>
+            </w:r>
+            <w:r>
+              <w:rPr>
+                <w:rFonts w:ascii="Arial" w:eastAsia="Arial" w:hAnsi="Arial" w:cs="Arial"/>
+              </w:rPr>
+              <w:t>22</w:t>
             </w:r>
           </w:p>
         </w:tc>
@@ -3907,7 +4253,31 @@
               <w:rPr>
                 <w:rFonts w:ascii="Arial" w:eastAsia="Arial" w:hAnsi="Arial" w:cs="Arial"/>
               </w:rPr>
-              <w:t>__ / __ / __</w:t>
+              <w:t>15</w:t>
+            </w:r>
+            <w:r>
+              <w:rPr>
+                <w:rFonts w:ascii="Arial" w:eastAsia="Arial" w:hAnsi="Arial" w:cs="Arial"/>
+              </w:rPr>
+              <w:t xml:space="preserve"> / </w:t>
+            </w:r>
+            <w:r>
+              <w:rPr>
+                <w:rFonts w:ascii="Arial" w:eastAsia="Arial" w:hAnsi="Arial" w:cs="Arial"/>
+              </w:rPr>
+              <w:t>08</w:t>
+            </w:r>
+            <w:r>
+              <w:rPr>
+                <w:rFonts w:ascii="Arial" w:eastAsia="Arial" w:hAnsi="Arial" w:cs="Arial"/>
+              </w:rPr>
+              <w:t xml:space="preserve"> / </w:t>
+            </w:r>
+            <w:r>
+              <w:rPr>
+                <w:rFonts w:ascii="Arial" w:eastAsia="Arial" w:hAnsi="Arial" w:cs="Arial"/>
+              </w:rPr>
+              <w:t>22</w:t>
             </w:r>
           </w:p>
         </w:tc>
@@ -3934,6 +4304,18 @@
               </w:rPr>
               <w:t>14.</w:t>
             </w:r>
+            <w:r>
+              <w:rPr>
+                <w:rFonts w:ascii="Arial" w:eastAsia="Arial" w:hAnsi="Arial" w:cs="Arial"/>
+              </w:rPr>
+              <w:t xml:space="preserve"> Desenvolvimento do front end</w:t>
+            </w:r>
+            <w:r>
+              <w:rPr>
+                <w:rFonts w:ascii="Arial" w:eastAsia="Arial" w:hAnsi="Arial" w:cs="Arial"/>
+              </w:rPr>
+              <w:t xml:space="preserve"> e adaptações e correções no back end.</w:t>
+            </w:r>
           </w:p>
           <w:p>
             <w:pPr>
@@ -3961,6 +4343,12 @@
                 <w:rFonts w:ascii="Arial" w:eastAsia="Arial" w:hAnsi="Arial" w:cs="Arial"/>
               </w:rPr>
             </w:pPr>
+            <w:r>
+              <w:rPr>
+                <w:rFonts w:ascii="Arial" w:eastAsia="Arial" w:hAnsi="Arial" w:cs="Arial"/>
+              </w:rPr>
+              <w:t>No decorrer do desenvolvimento do front end, algumas alterações e correções tiveram de ser realizadas no back end.</w:t>
+            </w:r>
           </w:p>
         </w:tc>
       </w:tr>
@@ -4038,6 +4426,15 @@
               </w:rPr>
               <w:t>15.</w:t>
             </w:r>
+            <w:r>
+              <w:t xml:space="preserve"> </w:t>
+            </w:r>
+            <w:r>
+              <w:rPr>
+                <w:rFonts w:ascii="Arial" w:eastAsia="Arial" w:hAnsi="Arial" w:cs="Arial"/>
+              </w:rPr>
+              <w:t>Confecção do Modelo relacional implementado no sistema.</w:t>
+            </w:r>
           </w:p>
           <w:p>
             <w:pPr>
@@ -4142,6 +4539,21 @@
               </w:rPr>
               <w:t>16.</w:t>
             </w:r>
+            <w:r>
+              <w:t xml:space="preserve"> </w:t>
+            </w:r>
+            <w:r>
+              <w:rPr>
+                <w:rFonts w:ascii="Arial" w:eastAsia="Arial" w:hAnsi="Arial" w:cs="Arial"/>
+              </w:rPr>
+              <w:t xml:space="preserve">Confecção do plano de testes </w:t>
+            </w:r>
+            <w:r>
+              <w:rPr>
+                <w:rFonts w:ascii="Arial" w:eastAsia="Arial" w:hAnsi="Arial" w:cs="Arial"/>
+              </w:rPr>
+              <w:t>e a elaboração dos mesmos.</w:t>
+            </w:r>
           </w:p>
           <w:p>
             <w:pPr>
@@ -4246,6 +4658,24 @@
               </w:rPr>
               <w:t>17.</w:t>
             </w:r>
+            <w:r>
+              <w:rPr>
+                <w:rFonts w:ascii="Arial" w:eastAsia="Arial" w:hAnsi="Arial" w:cs="Arial"/>
+              </w:rPr>
+              <w:t xml:space="preserve"> </w:t>
+            </w:r>
+            <w:r>
+              <w:rPr>
+                <w:rFonts w:ascii="Arial" w:eastAsia="Arial" w:hAnsi="Arial" w:cs="Arial"/>
+              </w:rPr>
+              <w:t>Execução e registro dos testes</w:t>
+            </w:r>
+            <w:r>
+              <w:rPr>
+                <w:rFonts w:ascii="Arial" w:eastAsia="Arial" w:hAnsi="Arial" w:cs="Arial"/>
+              </w:rPr>
+              <w:t>.</w:t>
+            </w:r>
           </w:p>
           <w:p>
             <w:pPr>
@@ -4298,6 +4728,7 @@
               <w:rPr>
                 <w:rFonts w:ascii="Arial" w:eastAsia="Arial" w:hAnsi="Arial" w:cs="Arial"/>
               </w:rPr>
+              <w:lastRenderedPageBreak/>
               <w:t>__ / __ / __</w:t>
             </w:r>
           </w:p>
@@ -4350,6 +4781,12 @@
               </w:rPr>
               <w:t>18.</w:t>
             </w:r>
+            <w:r>
+              <w:rPr>
+                <w:rFonts w:ascii="Arial" w:eastAsia="Arial" w:hAnsi="Arial" w:cs="Arial"/>
+              </w:rPr>
+              <w:t xml:space="preserve"> Desenvolvimento das outras funcionalidades do sistema e refinamento da estrutura.</w:t>
+            </w:r>
           </w:p>
           <w:p>
             <w:pPr>
@@ -4358,6 +4795,102 @@
                 <w:rFonts w:ascii="Arial" w:eastAsia="Arial" w:hAnsi="Arial" w:cs="Arial"/>
               </w:rPr>
             </w:pPr>
+          </w:p>
+        </w:tc>
+        <w:tc>
+          <w:tcPr>
+            <w:tcW w:w="2551" w:type="dxa"/>
+            <w:tcBorders>
+              <w:top w:val="single" w:sz="4" w:space="0" w:color="000000"/>
+              <w:left w:val="single" w:sz="4" w:space="0" w:color="000000"/>
+              <w:bottom w:val="single" w:sz="4" w:space="0" w:color="000000"/>
+              <w:right w:val="single" w:sz="4" w:space="0" w:color="000000"/>
+            </w:tcBorders>
+          </w:tcPr>
+          <w:p>
+            <w:pPr>
+              <w:ind w:right="71"/>
+              <w:rPr>
+                <w:rFonts w:ascii="Arial" w:eastAsia="Arial" w:hAnsi="Arial" w:cs="Arial"/>
+              </w:rPr>
+            </w:pPr>
+          </w:p>
+        </w:tc>
+      </w:tr>
+      <w:tr>
+        <w:tc>
+          <w:tcPr>
+            <w:tcW w:w="1235" w:type="dxa"/>
+            <w:tcBorders>
+              <w:top w:val="single" w:sz="4" w:space="0" w:color="000000"/>
+              <w:left w:val="single" w:sz="4" w:space="0" w:color="000000"/>
+              <w:bottom w:val="single" w:sz="4" w:space="0" w:color="000000"/>
+              <w:right w:val="single" w:sz="4" w:space="0" w:color="000000"/>
+            </w:tcBorders>
+          </w:tcPr>
+          <w:p>
+            <w:pPr>
+              <w:jc w:val="center"/>
+              <w:rPr>
+                <w:rFonts w:ascii="Arial" w:eastAsia="Arial" w:hAnsi="Arial" w:cs="Arial"/>
+              </w:rPr>
+            </w:pPr>
+            <w:r>
+              <w:rPr>
+                <w:rFonts w:ascii="Arial" w:eastAsia="Arial" w:hAnsi="Arial" w:cs="Arial"/>
+              </w:rPr>
+              <w:t>__ / __ / __</w:t>
+            </w:r>
+          </w:p>
+        </w:tc>
+        <w:tc>
+          <w:tcPr>
+            <w:tcW w:w="1235" w:type="dxa"/>
+            <w:tcBorders>
+              <w:top w:val="single" w:sz="4" w:space="0" w:color="000000"/>
+              <w:left w:val="single" w:sz="4" w:space="0" w:color="000000"/>
+              <w:bottom w:val="single" w:sz="4" w:space="0" w:color="000000"/>
+              <w:right w:val="single" w:sz="4" w:space="0" w:color="000000"/>
+            </w:tcBorders>
+          </w:tcPr>
+          <w:p>
+            <w:pPr>
+              <w:jc w:val="center"/>
+              <w:rPr>
+                <w:rFonts w:ascii="Arial" w:eastAsia="Arial" w:hAnsi="Arial" w:cs="Arial"/>
+              </w:rPr>
+            </w:pPr>
+            <w:r>
+              <w:rPr>
+                <w:rFonts w:ascii="Arial" w:eastAsia="Arial" w:hAnsi="Arial" w:cs="Arial"/>
+              </w:rPr>
+              <w:t>__ / __ / __</w:t>
+            </w:r>
+          </w:p>
+        </w:tc>
+        <w:tc>
+          <w:tcPr>
+            <w:tcW w:w="3701" w:type="dxa"/>
+            <w:tcBorders>
+              <w:top w:val="single" w:sz="4" w:space="0" w:color="000000"/>
+              <w:left w:val="single" w:sz="4" w:space="0" w:color="000000"/>
+              <w:bottom w:val="single" w:sz="4" w:space="0" w:color="000000"/>
+              <w:right w:val="single" w:sz="4" w:space="0" w:color="000000"/>
+            </w:tcBorders>
+          </w:tcPr>
+          <w:p>
+            <w:pPr>
+              <w:ind w:firstLine="5"/>
+              <w:rPr>
+                <w:rFonts w:ascii="Arial" w:eastAsia="Arial" w:hAnsi="Arial" w:cs="Arial"/>
+              </w:rPr>
+            </w:pPr>
+            <w:r>
+              <w:rPr>
+                <w:rFonts w:ascii="Arial" w:eastAsia="Arial" w:hAnsi="Arial" w:cs="Arial"/>
+              </w:rPr>
+              <w:t>19. Realização da avaliação retrospectiva.</w:t>
+            </w:r>
           </w:p>
         </w:tc>
         <w:tc>
@@ -8967,6 +9500,9 @@
         <w:pStyle w:val="BodyText"/>
       </w:pPr>
       <w:r>
+        <w:rPr>
+          <w:noProof/>
+        </w:rPr>
         <w:drawing>
           <wp:inline distT="0" distB="0" distL="0" distR="0" wp14:anchorId="6BA5D17B" wp14:editId="5A364DDD">
             <wp:extent cx="5280025" cy="4526280"/>
@@ -9016,6 +9552,7 @@
       </w:pPr>
       <w:bookmarkStart w:id="18" w:name="_Toc493704268"/>
       <w:r>
+        <w:lastRenderedPageBreak/>
         <w:t>Arquitetura da Solução</w:t>
       </w:r>
       <w:bookmarkEnd w:id="18"/>
@@ -9048,7 +9585,31 @@
         <w:pStyle w:val="BodyText"/>
       </w:pPr>
       <w:r>
-        <w:t>Front end: MVVM</w:t>
+        <w:t>Para o desenvolvimento do front end do sistema, foi escolhido o padrão arquitetural MVVM (</w:t>
+      </w:r>
+      <w:r>
+        <w:t>Model-View-ViewModel</w:t>
+      </w:r>
+      <w:r>
+        <w:t xml:space="preserve">),  muito comum entre os frameworks web atuais. </w:t>
+      </w:r>
+      <w:r>
+        <w:t>Consiste em um padrão utilizado para a criação de interfaces de usuário</w:t>
+      </w:r>
+      <w:r>
+        <w:t xml:space="preserve"> e é otimizada para desenvolvimento multiplataforma e simplifica testes de unidade.</w:t>
+      </w:r>
+      <w:r>
+        <w:t xml:space="preserve"> Sua escolha está ligada diretamente </w:t>
+      </w:r>
+      <w:r>
+        <w:t>à escolha do framework web, o Vue</w:t>
+      </w:r>
+      <w:r>
+        <w:t xml:space="preserve"> </w:t>
+      </w:r>
+      <w:r>
+        <w:t>3.</w:t>
       </w:r>
     </w:p>
     <w:p>
@@ -9056,19 +9617,143 @@
         <w:pStyle w:val="BodyText"/>
       </w:pPr>
       <w:r>
-        <w:t xml:space="preserve">Back end: </w:t>
-      </w:r>
-      <w:r>
-        <w:t>Arquitetura limpa</w:t>
-      </w:r>
-      <w:r>
-        <w:t>?</w:t>
-      </w:r>
-      <w:r>
-        <w:t xml:space="preserve"> Se</w:t>
-      </w:r>
-      <w:r>
-        <w:t>não, acho que seria MVC.</w:t>
+        <w:rPr>
+          <w:noProof/>
+        </w:rPr>
+        <w:drawing>
+          <wp:inline distT="0" distB="0" distL="0" distR="0" wp14:anchorId="2A087DDC" wp14:editId="1AEB11CE">
+            <wp:extent cx="4537703" cy="2408830"/>
+            <wp:effectExtent l="0" t="0" r="0" b="0"/>
+            <wp:docPr id="2" name="Picture 2" descr="MVVM"/>
+            <wp:cNvGraphicFramePr>
+              <a:graphicFrameLocks xmlns:a="http://schemas.openxmlformats.org/drawingml/2006/main" noChangeAspect="1"/>
+            </wp:cNvGraphicFramePr>
+            <a:graphic xmlns:a="http://schemas.openxmlformats.org/drawingml/2006/main">
+              <a:graphicData uri="http://schemas.openxmlformats.org/drawingml/2006/picture">
+                <pic:pic xmlns:pic="http://schemas.openxmlformats.org/drawingml/2006/picture">
+                  <pic:nvPicPr>
+                    <pic:cNvPr id="0" name="Picture 1" descr="MVVM"/>
+                    <pic:cNvPicPr>
+                      <a:picLocks noChangeAspect="1" noChangeArrowheads="1"/>
+                    </pic:cNvPicPr>
+                  </pic:nvPicPr>
+                  <pic:blipFill>
+                    <a:blip r:embed="rId14">
+                      <a:extLst>
+                        <a:ext uri="{28A0092B-C50C-407E-A947-70E740481C1C}">
+                          <a14:useLocalDpi xmlns:a14="http://schemas.microsoft.com/office/drawing/2010/main" val="0"/>
+                        </a:ext>
+                      </a:extLst>
+                    </a:blip>
+                    <a:srcRect/>
+                    <a:stretch>
+                      <a:fillRect/>
+                    </a:stretch>
+                  </pic:blipFill>
+                  <pic:spPr bwMode="auto">
+                    <a:xfrm>
+                      <a:off x="0" y="0"/>
+                      <a:ext cx="4547060" cy="2413797"/>
+                    </a:xfrm>
+                    <a:prstGeom prst="rect">
+                      <a:avLst/>
+                    </a:prstGeom>
+                    <a:noFill/>
+                    <a:ln>
+                      <a:noFill/>
+                    </a:ln>
+                  </pic:spPr>
+                </pic:pic>
+              </a:graphicData>
+            </a:graphic>
+          </wp:inline>
+        </w:drawing>
+      </w:r>
+    </w:p>
+    <w:p>
+      <w:pPr>
+        <w:pStyle w:val="BodyText"/>
+      </w:pPr>
+      <w:r>
+        <w:t xml:space="preserve">Referente ao desenvolvimento do </w:t>
+      </w:r>
+      <w:r>
+        <w:t>Back end</w:t>
+      </w:r>
+      <w:r>
+        <w:t>, a arquitetura limpa foi escolhida para proporcionar uma base de código de fácil manutenção</w:t>
+      </w:r>
+      <w:r>
+        <w:t xml:space="preserve"> e baixo acoplamento dos frameworks utilizados.</w:t>
+      </w:r>
+      <w:r>
+        <w:t xml:space="preserve"> Proposta por Robert Martin, também conhecido como Uncle Bob, esta arquitetura </w:t>
+      </w:r>
+      <w:r>
+        <w:t>permite a construção de um software flexível, ao mesmo tempo que continua robusto e escalável.</w:t>
+      </w:r>
+    </w:p>
+    <w:p>
+      <w:pPr>
+        <w:pStyle w:val="BodyText"/>
+      </w:pPr>
+    </w:p>
+    <w:p>
+      <w:pPr>
+        <w:pStyle w:val="BodyText"/>
+      </w:pPr>
+      <w:r>
+        <w:rPr>
+          <w:noProof/>
+        </w:rPr>
+        <w:drawing>
+          <wp:inline distT="0" distB="0" distL="0" distR="0" wp14:anchorId="7F23E743" wp14:editId="77C9B518">
+            <wp:extent cx="4753435" cy="2906973"/>
+            <wp:effectExtent l="0" t="0" r="0" b="8255"/>
+            <wp:docPr id="5" name="Picture 5" descr="ASP .NET - Clean Architecture"/>
+            <wp:cNvGraphicFramePr>
+              <a:graphicFrameLocks xmlns:a="http://schemas.openxmlformats.org/drawingml/2006/main" noChangeAspect="1"/>
+            </wp:cNvGraphicFramePr>
+            <a:graphic xmlns:a="http://schemas.openxmlformats.org/drawingml/2006/main">
+              <a:graphicData uri="http://schemas.openxmlformats.org/drawingml/2006/picture">
+                <pic:pic xmlns:pic="http://schemas.openxmlformats.org/drawingml/2006/picture">
+                  <pic:nvPicPr>
+                    <pic:cNvPr id="0" name="Picture 3" descr="ASP .NET - Clean Architecture"/>
+                    <pic:cNvPicPr>
+                      <a:picLocks noChangeAspect="1" noChangeArrowheads="1"/>
+                    </pic:cNvPicPr>
+                  </pic:nvPicPr>
+                  <pic:blipFill>
+                    <a:blip r:embed="rId15">
+                      <a:extLst>
+                        <a:ext uri="{28A0092B-C50C-407E-A947-70E740481C1C}">
+                          <a14:useLocalDpi xmlns:a14="http://schemas.microsoft.com/office/drawing/2010/main" val="0"/>
+                        </a:ext>
+                      </a:extLst>
+                    </a:blip>
+                    <a:srcRect/>
+                    <a:stretch>
+                      <a:fillRect/>
+                    </a:stretch>
+                  </pic:blipFill>
+                  <pic:spPr bwMode="auto">
+                    <a:xfrm>
+                      <a:off x="0" y="0"/>
+                      <a:ext cx="4760013" cy="2910996"/>
+                    </a:xfrm>
+                    <a:prstGeom prst="rect">
+                      <a:avLst/>
+                    </a:prstGeom>
+                    <a:noFill/>
+                    <a:ln>
+                      <a:noFill/>
+                    </a:ln>
+                  </pic:spPr>
+                </pic:pic>
+              </a:graphicData>
+            </a:graphic>
+          </wp:inline>
+        </w:drawing>
       </w:r>
     </w:p>
     <w:p>
@@ -9127,7 +9812,7 @@
                     </pic:cNvPicPr>
                   </pic:nvPicPr>
                   <pic:blipFill>
-                    <a:blip r:embed="rId14">
+                    <a:blip r:embed="rId16">
                       <a:extLst>
                         <a:ext uri="{28A0092B-C50C-407E-A947-70E740481C1C}">
                           <a14:useLocalDpi xmlns:a14="http://schemas.microsoft.com/office/drawing/2010/main" val="0"/>
@@ -9180,118 +9865,76 @@
     <w:p>
       <w:pPr>
         <w:pStyle w:val="BodyText"/>
-        <w:rPr>
-          <w:lang w:val="en-US"/>
-        </w:rPr>
-      </w:pPr>
-      <w:r>
-        <w:rPr>
-          <w:lang w:val="en-US"/>
-        </w:rPr>
-        <w:t>Front end: Vue 3</w:t>
-      </w:r>
-      <w:r>
-        <w:rPr>
-          <w:lang w:val="en-US"/>
-        </w:rPr>
-        <w:t>, Tailwind</w:t>
-      </w:r>
-      <w:r>
-        <w:rPr>
-          <w:lang w:val="en-US"/>
-        </w:rPr>
-        <w:t xml:space="preserve"> (CSS)</w:t>
-      </w:r>
-      <w:r>
-        <w:rPr>
-          <w:lang w:val="en-US"/>
-        </w:rPr>
-        <w:t>, knex</w:t>
-      </w:r>
-      <w:r>
-        <w:rPr>
-          <w:lang w:val="en-US"/>
-        </w:rPr>
-        <w:t xml:space="preserve"> (query builder)</w:t>
-      </w:r>
-      <w:r>
-        <w:rPr>
-          <w:lang w:val="en-US"/>
-        </w:rPr>
-        <w:t xml:space="preserve"> c</w:t>
-      </w:r>
-      <w:r>
-        <w:rPr>
-          <w:lang w:val="en-US"/>
-        </w:rPr>
-        <w:t xml:space="preserve">om </w:t>
-      </w:r>
-      <w:r>
-        <w:rPr>
-          <w:lang w:val="en-US"/>
-        </w:rPr>
-        <w:t>TypeScript</w:t>
-      </w:r>
-      <w:r>
-        <w:rPr>
-          <w:lang w:val="en-US"/>
-        </w:rPr>
-        <w:t xml:space="preserve"> (?)</w:t>
+      </w:pPr>
+      <w:r>
+        <w:t>No lado Front end utilizou</w:t>
+      </w:r>
+      <w:r>
+        <w:t xml:space="preserve">-se o framework web Vue 3, um dos mais utilizados ao lado do React e Angular, e utilizando a linguagem JavaScript. </w:t>
+      </w:r>
+      <w:r>
+        <w:t>Para a facilitação na implementação do CSS, o Tailwind f</w:t>
+      </w:r>
+      <w:r>
+        <w:t>oi escolhido</w:t>
+      </w:r>
+      <w:r>
+        <w:t>, consistindo em uma ferramenta que se integra e lê o código e arquivos HTML escritos, e gera um arquivo CSS estático.</w:t>
       </w:r>
     </w:p>
     <w:p>
       <w:pPr>
         <w:pStyle w:val="BodyText"/>
-        <w:rPr>
-          <w:lang w:val="en-US"/>
-        </w:rPr>
-      </w:pPr>
+      </w:pPr>
+      <w:r>
+        <w:t>Express é um framework minimalista</w:t>
+      </w:r>
+      <w:r>
+        <w:t xml:space="preserve"> e flexível</w:t>
+      </w:r>
+      <w:r>
+        <w:t xml:space="preserve"> que auxilia na criação de APIs, foi utilizado para a criação de uma API REST</w:t>
+      </w:r>
+      <w:r>
+        <w:t xml:space="preserve"> que opera como o Back end do sistema.</w:t>
+      </w:r>
+      <w:r>
+        <w:t xml:space="preserve"> Aliado ao Prisma, um </w:t>
+      </w:r>
+      <w:r>
+        <w:t xml:space="preserve">novo </w:t>
+      </w:r>
+      <w:r>
+        <w:t>ORM baseado em Type</w:t>
+      </w:r>
+      <w:r>
+        <w:t>Script para Node.js</w:t>
+      </w:r>
+      <w:r>
+        <w:t>, estes foram os principais frameworks utilizados no desenvolvimento do Back end.</w:t>
+      </w:r>
     </w:p>
     <w:p>
       <w:pPr>
         <w:pStyle w:val="BodyText"/>
       </w:pPr>
       <w:r>
-        <w:t xml:space="preserve">Back end: </w:t>
-      </w:r>
-      <w:r>
-        <w:t xml:space="preserve">Express </w:t>
-      </w:r>
-      <w:r>
-        <w:t xml:space="preserve">no ambiente de execução de Javascript </w:t>
-      </w:r>
-      <w:r>
-        <w:t>Node.js</w:t>
-      </w:r>
-      <w:r>
-        <w:t>.</w:t>
-      </w:r>
-    </w:p>
-    <w:p>
-      <w:pPr>
-        <w:pStyle w:val="BodyText"/>
-      </w:pPr>
-      <w:r>
-        <w:t>CORS? Pelo oq eu vi, é para restringir o acesso do backend, no caso permitindo apenas o frontend no endereço final e caso precise de algum para teste</w:t>
-      </w:r>
-    </w:p>
-    <w:p>
-      <w:pPr>
-        <w:pStyle w:val="BodyText"/>
-      </w:pPr>
-    </w:p>
-    <w:p>
-      <w:pPr>
-        <w:pStyle w:val="BodyText"/>
-      </w:pPr>
-      <w:r>
-        <w:t xml:space="preserve">Persistência: </w:t>
-      </w:r>
-      <w:r>
-        <w:t>Sem framework?</w:t>
-      </w:r>
-      <w:r>
-        <w:t xml:space="preserve"> com PostgreSQL</w:t>
+        <w:t xml:space="preserve">Para a </w:t>
+      </w:r>
+      <w:r>
+        <w:t>Persistência</w:t>
+      </w:r>
+      <w:r>
+        <w:t>,</w:t>
+      </w:r>
+      <w:r>
+        <w:t xml:space="preserve"> </w:t>
+      </w:r>
+      <w:r>
+        <w:t>o framework Prisma foi empregado para o acesso e escrita dos dados do sistema</w:t>
+      </w:r>
+      <w:r>
+        <w:t>, agindo em paralelo com uma base de dados PostgreSQL.</w:t>
       </w:r>
     </w:p>
     <w:p>
@@ -9322,10 +9965,181 @@
     </w:p>
     <w:p>
       <w:pPr>
+        <w:pStyle w:val="BodyText"/>
+      </w:pPr>
+      <w:r>
+        <w:rPr>
+          <w:noProof/>
+        </w:rPr>
+        <w:drawing>
+          <wp:inline distT="0" distB="0" distL="0" distR="0" wp14:anchorId="0579FDFE" wp14:editId="450D5E9D">
+            <wp:extent cx="5280025" cy="3458210"/>
+            <wp:effectExtent l="0" t="0" r="0" b="8890"/>
+            <wp:docPr id="6" name="Picture 6"/>
+            <wp:cNvGraphicFramePr>
+              <a:graphicFrameLocks xmlns:a="http://schemas.openxmlformats.org/drawingml/2006/main" noChangeAspect="1"/>
+            </wp:cNvGraphicFramePr>
+            <a:graphic xmlns:a="http://schemas.openxmlformats.org/drawingml/2006/main">
+              <a:graphicData uri="http://schemas.openxmlformats.org/drawingml/2006/picture">
+                <pic:pic xmlns:pic="http://schemas.openxmlformats.org/drawingml/2006/picture">
+                  <pic:nvPicPr>
+                    <pic:cNvPr id="1" name=""/>
+                    <pic:cNvPicPr/>
+                  </pic:nvPicPr>
+                  <pic:blipFill>
+                    <a:blip r:embed="rId17"/>
+                    <a:stretch>
+                      <a:fillRect/>
+                    </a:stretch>
+                  </pic:blipFill>
+                  <pic:spPr>
+                    <a:xfrm>
+                      <a:off x="0" y="0"/>
+                      <a:ext cx="5280025" cy="3458210"/>
+                    </a:xfrm>
+                    <a:prstGeom prst="rect">
+                      <a:avLst/>
+                    </a:prstGeom>
+                  </pic:spPr>
+                </pic:pic>
+              </a:graphicData>
+            </a:graphic>
+          </wp:inline>
+        </w:drawing>
+      </w:r>
+    </w:p>
+    <w:p>
+      <w:pPr>
+        <w:pStyle w:val="BodyText"/>
+      </w:pPr>
+      <w:r>
+        <w:t>Página de login onde o usuário é autenticado.</w:t>
+      </w:r>
+    </w:p>
+    <w:p>
+      <w:pPr>
+        <w:pStyle w:val="BodyText"/>
+      </w:pPr>
+    </w:p>
+    <w:p>
+      <w:pPr>
+        <w:pStyle w:val="BodyText"/>
+      </w:pPr>
+      <w:r>
+        <w:rPr>
+          <w:noProof/>
+        </w:rPr>
+        <w:drawing>
+          <wp:inline distT="0" distB="0" distL="0" distR="0" wp14:anchorId="0F588F2A" wp14:editId="280BEEFC">
+            <wp:extent cx="5280025" cy="3458210"/>
+            <wp:effectExtent l="0" t="0" r="0" b="8890"/>
+            <wp:docPr id="7" name="Picture 7"/>
+            <wp:cNvGraphicFramePr>
+              <a:graphicFrameLocks xmlns:a="http://schemas.openxmlformats.org/drawingml/2006/main" noChangeAspect="1"/>
+            </wp:cNvGraphicFramePr>
+            <a:graphic xmlns:a="http://schemas.openxmlformats.org/drawingml/2006/main">
+              <a:graphicData uri="http://schemas.openxmlformats.org/drawingml/2006/picture">
+                <pic:pic xmlns:pic="http://schemas.openxmlformats.org/drawingml/2006/picture">
+                  <pic:nvPicPr>
+                    <pic:cNvPr id="1" name=""/>
+                    <pic:cNvPicPr/>
+                  </pic:nvPicPr>
+                  <pic:blipFill>
+                    <a:blip r:embed="rId18"/>
+                    <a:stretch>
+                      <a:fillRect/>
+                    </a:stretch>
+                  </pic:blipFill>
+                  <pic:spPr>
+                    <a:xfrm>
+                      <a:off x="0" y="0"/>
+                      <a:ext cx="5280025" cy="3458210"/>
+                    </a:xfrm>
+                    <a:prstGeom prst="rect">
+                      <a:avLst/>
+                    </a:prstGeom>
+                  </pic:spPr>
+                </pic:pic>
+              </a:graphicData>
+            </a:graphic>
+          </wp:inline>
+        </w:drawing>
+      </w:r>
+    </w:p>
+    <w:p>
+      <w:pPr>
+        <w:pStyle w:val="BodyText"/>
+      </w:pPr>
+      <w:r>
+        <w:t>Página inicial com acesso aos menus das outras páginas.</w:t>
+      </w:r>
+    </w:p>
+    <w:p>
+      <w:pPr>
+        <w:pStyle w:val="BodyText"/>
+      </w:pPr>
+    </w:p>
+    <w:p>
+      <w:pPr>
+        <w:pStyle w:val="BodyText"/>
+      </w:pPr>
+      <w:r>
+        <w:rPr>
+          <w:noProof/>
+        </w:rPr>
+        <w:lastRenderedPageBreak/>
+        <w:drawing>
+          <wp:inline distT="0" distB="0" distL="0" distR="0" wp14:anchorId="5EFB0059" wp14:editId="7837909B">
+            <wp:extent cx="5280025" cy="3503295"/>
+            <wp:effectExtent l="0" t="0" r="0" b="1905"/>
+            <wp:docPr id="8" name="Picture 8"/>
+            <wp:cNvGraphicFramePr>
+              <a:graphicFrameLocks xmlns:a="http://schemas.openxmlformats.org/drawingml/2006/main" noChangeAspect="1"/>
+            </wp:cNvGraphicFramePr>
+            <a:graphic xmlns:a="http://schemas.openxmlformats.org/drawingml/2006/main">
+              <a:graphicData uri="http://schemas.openxmlformats.org/drawingml/2006/picture">
+                <pic:pic xmlns:pic="http://schemas.openxmlformats.org/drawingml/2006/picture">
+                  <pic:nvPicPr>
+                    <pic:cNvPr id="1" name=""/>
+                    <pic:cNvPicPr/>
+                  </pic:nvPicPr>
+                  <pic:blipFill>
+                    <a:blip r:embed="rId19"/>
+                    <a:stretch>
+                      <a:fillRect/>
+                    </a:stretch>
+                  </pic:blipFill>
+                  <pic:spPr>
+                    <a:xfrm>
+                      <a:off x="0" y="0"/>
+                      <a:ext cx="5280025" cy="3503295"/>
+                    </a:xfrm>
+                    <a:prstGeom prst="rect">
+                      <a:avLst/>
+                    </a:prstGeom>
+                  </pic:spPr>
+                </pic:pic>
+              </a:graphicData>
+            </a:graphic>
+          </wp:inline>
+        </w:drawing>
+      </w:r>
+    </w:p>
+    <w:p>
+      <w:pPr>
+        <w:pStyle w:val="BodyText"/>
+      </w:pPr>
+      <w:r>
+        <w:t>Página de tickets de suporte abertos por clientes e acompanhados pelos mesmos e administradores.</w:t>
+      </w:r>
+    </w:p>
+    <w:p>
+      <w:pPr>
         <w:pStyle w:val="Heading2"/>
       </w:pPr>
       <w:bookmarkStart w:id="27" w:name="_Toc493704273"/>
       <w:r>
+        <w:lastRenderedPageBreak/>
         <w:t>Modelo Relacional ou Projeto de Banco de D</w:t>
       </w:r>
       <w:r>
@@ -13067,7 +13881,6 @@
                 <w:sz w:val="24"/>
                 <w:szCs w:val="24"/>
               </w:rPr>
-              <w:lastRenderedPageBreak/>
               <w:t> </w:t>
             </w:r>
             <w:r>
@@ -13314,6 +14127,7 @@
                 <w:sz w:val="24"/>
                 <w:szCs w:val="24"/>
               </w:rPr>
+              <w:lastRenderedPageBreak/>
               <w:t> </w:t>
             </w:r>
             <w:r>
@@ -13826,6 +14640,15 @@
               </w:rPr>
               <w:t> </w:t>
             </w:r>
+            <w:r>
+              <w:rPr>
+                <w:rFonts w:ascii="Calibri" w:hAnsi="Calibri"/>
+                <w:color w:val="000000"/>
+                <w:sz w:val="24"/>
+                <w:szCs w:val="24"/>
+              </w:rPr>
+              <w:t>15/05/22</w:t>
+            </w:r>
           </w:p>
         </w:tc>
         <w:tc>
@@ -13849,6 +14672,15 @@
                 <w:szCs w:val="24"/>
               </w:rPr>
             </w:pPr>
+            <w:r>
+              <w:rPr>
+                <w:rFonts w:ascii="Calibri" w:hAnsi="Calibri"/>
+                <w:color w:val="000000"/>
+                <w:sz w:val="24"/>
+                <w:szCs w:val="24"/>
+              </w:rPr>
+              <w:t>Correções e alterações sugeridas pelo coordenador.</w:t>
+            </w:r>
           </w:p>
         </w:tc>
         <w:tc>
@@ -13881,7 +14713,16 @@
                 <w:sz w:val="24"/>
                 <w:szCs w:val="24"/>
               </w:rPr>
-              <w:t> </w:t>
+              <w:t xml:space="preserve"> </w:t>
+            </w:r>
+            <w:r>
+              <w:rPr>
+                <w:rFonts w:ascii="Calibri" w:hAnsi="Calibri"/>
+                <w:color w:val="000000"/>
+                <w:sz w:val="24"/>
+                <w:szCs w:val="24"/>
+              </w:rPr>
+              <w:t>03</w:t>
             </w:r>
           </w:p>
         </w:tc>
@@ -13922,6 +14763,15 @@
               </w:rPr>
               <w:t> </w:t>
             </w:r>
+            <w:r>
+              <w:rPr>
+                <w:rFonts w:ascii="Calibri" w:hAnsi="Calibri"/>
+                <w:color w:val="000000"/>
+                <w:sz w:val="24"/>
+                <w:szCs w:val="24"/>
+              </w:rPr>
+              <w:t>08/07/22</w:t>
+            </w:r>
           </w:p>
         </w:tc>
         <w:tc>
@@ -13945,6 +14795,15 @@
                 <w:szCs w:val="24"/>
               </w:rPr>
             </w:pPr>
+            <w:r>
+              <w:rPr>
+                <w:rFonts w:ascii="Calibri" w:hAnsi="Calibri"/>
+                <w:color w:val="000000"/>
+                <w:sz w:val="24"/>
+                <w:szCs w:val="24"/>
+              </w:rPr>
+              <w:t>Escolha e estudo sobre as tecnologias utilizadas e os padrões arquiteturais.</w:t>
+            </w:r>
           </w:p>
         </w:tc>
         <w:tc>
@@ -13977,7 +14836,7 @@
                 <w:sz w:val="24"/>
                 <w:szCs w:val="24"/>
               </w:rPr>
-              <w:t> </w:t>
+              <w:t xml:space="preserve"> 06</w:t>
             </w:r>
           </w:p>
         </w:tc>
@@ -14018,6 +14877,15 @@
               </w:rPr>
               <w:t> </w:t>
             </w:r>
+            <w:r>
+              <w:rPr>
+                <w:rFonts w:ascii="Calibri" w:hAnsi="Calibri"/>
+                <w:color w:val="000000"/>
+                <w:sz w:val="24"/>
+                <w:szCs w:val="24"/>
+              </w:rPr>
+              <w:t>11/07/22</w:t>
+            </w:r>
           </w:p>
         </w:tc>
         <w:tc>
@@ -14041,6 +14909,15 @@
                 <w:szCs w:val="24"/>
               </w:rPr>
             </w:pPr>
+            <w:r>
+              <w:rPr>
+                <w:rFonts w:ascii="Calibri" w:hAnsi="Calibri"/>
+                <w:color w:val="000000"/>
+                <w:sz w:val="24"/>
+                <w:szCs w:val="24"/>
+              </w:rPr>
+              <w:t>Confecção do modelo C4.</w:t>
+            </w:r>
           </w:p>
         </w:tc>
         <w:tc>
@@ -14075,6 +14952,15 @@
               </w:rPr>
               <w:t> </w:t>
             </w:r>
+            <w:r>
+              <w:rPr>
+                <w:rFonts w:ascii="Calibri" w:hAnsi="Calibri"/>
+                <w:color w:val="000000"/>
+                <w:sz w:val="24"/>
+                <w:szCs w:val="24"/>
+              </w:rPr>
+              <w:t>02</w:t>
+            </w:r>
           </w:p>
         </w:tc>
       </w:tr>
@@ -14114,6 +15000,15 @@
               </w:rPr>
               <w:t> </w:t>
             </w:r>
+            <w:r>
+              <w:rPr>
+                <w:rFonts w:ascii="Calibri" w:hAnsi="Calibri"/>
+                <w:color w:val="000000"/>
+                <w:sz w:val="24"/>
+                <w:szCs w:val="24"/>
+              </w:rPr>
+              <w:t>14/07/22</w:t>
+            </w:r>
           </w:p>
         </w:tc>
         <w:tc>
@@ -14137,6 +15032,15 @@
                 <w:szCs w:val="24"/>
               </w:rPr>
             </w:pPr>
+            <w:r>
+              <w:rPr>
+                <w:rFonts w:ascii="Calibri" w:hAnsi="Calibri"/>
+                <w:color w:val="000000"/>
+                <w:sz w:val="24"/>
+                <w:szCs w:val="24"/>
+              </w:rPr>
+              <w:t>Escolha dos frameworks e testes sobre os mesmos.</w:t>
+            </w:r>
           </w:p>
         </w:tc>
         <w:tc>
@@ -14171,6 +15075,15 @@
               </w:rPr>
               <w:t> </w:t>
             </w:r>
+            <w:r>
+              <w:rPr>
+                <w:rFonts w:ascii="Calibri" w:hAnsi="Calibri"/>
+                <w:color w:val="000000"/>
+                <w:sz w:val="24"/>
+                <w:szCs w:val="24"/>
+              </w:rPr>
+              <w:t>10</w:t>
+            </w:r>
           </w:p>
         </w:tc>
       </w:tr>
@@ -14210,6 +15123,15 @@
               </w:rPr>
               <w:t> </w:t>
             </w:r>
+            <w:r>
+              <w:rPr>
+                <w:rFonts w:ascii="Calibri" w:hAnsi="Calibri"/>
+                <w:color w:val="000000"/>
+                <w:sz w:val="24"/>
+                <w:szCs w:val="24"/>
+              </w:rPr>
+              <w:t>23/07/22</w:t>
+            </w:r>
           </w:p>
         </w:tc>
         <w:tc>
@@ -14233,6 +15155,15 @@
                 <w:szCs w:val="24"/>
               </w:rPr>
             </w:pPr>
+            <w:r>
+              <w:rPr>
+                <w:rFonts w:ascii="Calibri" w:hAnsi="Calibri"/>
+                <w:color w:val="000000"/>
+                <w:sz w:val="24"/>
+                <w:szCs w:val="24"/>
+              </w:rPr>
+              <w:t>Escolha da funcionalidade e desenvolvimento do back end.</w:t>
+            </w:r>
           </w:p>
         </w:tc>
         <w:tc>
@@ -14267,6 +15198,15 @@
               </w:rPr>
               <w:t> </w:t>
             </w:r>
+            <w:r>
+              <w:rPr>
+                <w:rFonts w:ascii="Calibri" w:hAnsi="Calibri"/>
+                <w:color w:val="000000"/>
+                <w:sz w:val="24"/>
+                <w:szCs w:val="24"/>
+              </w:rPr>
+              <w:t>25</w:t>
+            </w:r>
           </w:p>
         </w:tc>
       </w:tr>
@@ -14306,6 +15246,15 @@
               </w:rPr>
               <w:t> </w:t>
             </w:r>
+            <w:r>
+              <w:rPr>
+                <w:rFonts w:ascii="Calibri" w:hAnsi="Calibri"/>
+                <w:color w:val="000000"/>
+                <w:sz w:val="24"/>
+                <w:szCs w:val="24"/>
+              </w:rPr>
+              <w:t>01/08/22</w:t>
+            </w:r>
           </w:p>
         </w:tc>
         <w:tc>
@@ -14329,6 +15278,15 @@
                 <w:szCs w:val="24"/>
               </w:rPr>
             </w:pPr>
+            <w:r>
+              <w:rPr>
+                <w:rFonts w:ascii="Calibri" w:hAnsi="Calibri"/>
+                <w:color w:val="000000"/>
+                <w:sz w:val="24"/>
+                <w:szCs w:val="24"/>
+              </w:rPr>
+              <w:t>Desenvolvimento do front end e adaptações e correções no back end.</w:t>
+            </w:r>
           </w:p>
         </w:tc>
         <w:tc>
@@ -14362,6 +15320,15 @@
                 <w:szCs w:val="24"/>
               </w:rPr>
               <w:t> </w:t>
+            </w:r>
+            <w:r>
+              <w:rPr>
+                <w:rFonts w:ascii="Calibri" w:hAnsi="Calibri"/>
+                <w:color w:val="000000"/>
+                <w:sz w:val="24"/>
+                <w:szCs w:val="24"/>
+              </w:rPr>
+              <w:t>30</w:t>
             </w:r>
           </w:p>
         </w:tc>
@@ -16553,10 +17520,10 @@
       </w:r>
     </w:p>
     <w:sectPr>
-      <w:headerReference w:type="even" r:id="rId15"/>
-      <w:headerReference w:type="default" r:id="rId16"/>
-      <w:footerReference w:type="even" r:id="rId17"/>
-      <w:footerReference w:type="default" r:id="rId18"/>
+      <w:headerReference w:type="even" r:id="rId20"/>
+      <w:headerReference w:type="default" r:id="rId21"/>
+      <w:footerReference w:type="even" r:id="rId22"/>
+      <w:footerReference w:type="default" r:id="rId23"/>
       <w:pgSz w:w="11909" w:h="16834"/>
       <w:pgMar w:top="1276" w:right="1797" w:bottom="1418" w:left="1797" w:header="709" w:footer="709" w:gutter="0"/>
       <w:pgNumType w:start="1"/>

</xml_diff>

<commit_message>
Relatório técnico atualizado e readme
</commit_message>
<xml_diff>
--- a/Documentos/ProjetoIntegrado.docx
+++ b/Documentos/ProjetoIntegrado.docx
@@ -4253,7 +4253,13 @@
               <w:rPr>
                 <w:rFonts w:ascii="Arial" w:eastAsia="Arial" w:hAnsi="Arial" w:cs="Arial"/>
               </w:rPr>
-              <w:t>15</w:t>
+              <w:t>2</w:t>
+            </w:r>
+            <w:r>
+              <w:rPr>
+                <w:rFonts w:ascii="Arial" w:eastAsia="Arial" w:hAnsi="Arial" w:cs="Arial"/>
+              </w:rPr>
+              <w:t>4</w:t>
             </w:r>
             <w:r>
               <w:rPr>
@@ -4374,7 +4380,7 @@
               <w:rPr>
                 <w:rFonts w:ascii="Arial" w:eastAsia="Arial" w:hAnsi="Arial" w:cs="Arial"/>
               </w:rPr>
-              <w:t>__ / __ / __</w:t>
+              <w:t>22 / 08 / 22</w:t>
             </w:r>
           </w:p>
         </w:tc>
@@ -4399,7 +4405,7 @@
               <w:rPr>
                 <w:rFonts w:ascii="Arial" w:eastAsia="Arial" w:hAnsi="Arial" w:cs="Arial"/>
               </w:rPr>
-              <w:t>__ / __ / __</w:t>
+              <w:t>24 / 08 / 22</w:t>
             </w:r>
           </w:p>
         </w:tc>
@@ -4424,25 +4430,8 @@
               <w:rPr>
                 <w:rFonts w:ascii="Arial" w:eastAsia="Arial" w:hAnsi="Arial" w:cs="Arial"/>
               </w:rPr>
-              <w:t>15.</w:t>
-            </w:r>
-            <w:r>
-              <w:t xml:space="preserve"> </w:t>
-            </w:r>
-            <w:r>
-              <w:rPr>
-                <w:rFonts w:ascii="Arial" w:eastAsia="Arial" w:hAnsi="Arial" w:cs="Arial"/>
-              </w:rPr>
-              <w:t>Confecção do Modelo relacional implementado no sistema.</w:t>
-            </w:r>
-          </w:p>
-          <w:p>
-            <w:pPr>
-              <w:ind w:firstLine="5"/>
-              <w:rPr>
-                <w:rFonts w:ascii="Arial" w:eastAsia="Arial" w:hAnsi="Arial" w:cs="Arial"/>
-              </w:rPr>
-            </w:pPr>
+              <w:t>15. Deploy do banco de dados, back end e front end.</w:t>
+            </w:r>
           </w:p>
         </w:tc>
         <w:tc>
@@ -4462,6 +4451,12 @@
                 <w:rFonts w:ascii="Arial" w:eastAsia="Arial" w:hAnsi="Arial" w:cs="Arial"/>
               </w:rPr>
             </w:pPr>
+            <w:r>
+              <w:rPr>
+                <w:rFonts w:ascii="Arial" w:eastAsia="Arial" w:hAnsi="Arial" w:cs="Arial"/>
+              </w:rPr>
+              <w:t>Estudo e deploy das camadas em plataformas disponíveis na nuvem.</w:t>
+            </w:r>
           </w:p>
         </w:tc>
       </w:tr>
@@ -4487,7 +4482,31 @@
               <w:rPr>
                 <w:rFonts w:ascii="Arial" w:eastAsia="Arial" w:hAnsi="Arial" w:cs="Arial"/>
               </w:rPr>
-              <w:t>__ / __ / __</w:t>
+              <w:t>25</w:t>
+            </w:r>
+            <w:r>
+              <w:rPr>
+                <w:rFonts w:ascii="Arial" w:eastAsia="Arial" w:hAnsi="Arial" w:cs="Arial"/>
+              </w:rPr>
+              <w:t xml:space="preserve"> / </w:t>
+            </w:r>
+            <w:r>
+              <w:rPr>
+                <w:rFonts w:ascii="Arial" w:eastAsia="Arial" w:hAnsi="Arial" w:cs="Arial"/>
+              </w:rPr>
+              <w:t>08</w:t>
+            </w:r>
+            <w:r>
+              <w:rPr>
+                <w:rFonts w:ascii="Arial" w:eastAsia="Arial" w:hAnsi="Arial" w:cs="Arial"/>
+              </w:rPr>
+              <w:t xml:space="preserve"> /</w:t>
+            </w:r>
+            <w:r>
+              <w:rPr>
+                <w:rFonts w:ascii="Arial" w:eastAsia="Arial" w:hAnsi="Arial" w:cs="Arial"/>
+              </w:rPr>
+              <w:t xml:space="preserve"> 22</w:t>
             </w:r>
           </w:p>
         </w:tc>
@@ -4512,7 +4531,31 @@
               <w:rPr>
                 <w:rFonts w:ascii="Arial" w:eastAsia="Arial" w:hAnsi="Arial" w:cs="Arial"/>
               </w:rPr>
-              <w:t>__ / __ / __</w:t>
+              <w:t>27</w:t>
+            </w:r>
+            <w:r>
+              <w:rPr>
+                <w:rFonts w:ascii="Arial" w:eastAsia="Arial" w:hAnsi="Arial" w:cs="Arial"/>
+              </w:rPr>
+              <w:t xml:space="preserve"> / </w:t>
+            </w:r>
+            <w:r>
+              <w:rPr>
+                <w:rFonts w:ascii="Arial" w:eastAsia="Arial" w:hAnsi="Arial" w:cs="Arial"/>
+              </w:rPr>
+              <w:t>08</w:t>
+            </w:r>
+            <w:r>
+              <w:rPr>
+                <w:rFonts w:ascii="Arial" w:eastAsia="Arial" w:hAnsi="Arial" w:cs="Arial"/>
+              </w:rPr>
+              <w:t xml:space="preserve"> / </w:t>
+            </w:r>
+            <w:r>
+              <w:rPr>
+                <w:rFonts w:ascii="Arial" w:eastAsia="Arial" w:hAnsi="Arial" w:cs="Arial"/>
+              </w:rPr>
+              <w:t>22</w:t>
             </w:r>
           </w:p>
         </w:tc>
@@ -4537,7 +4580,19 @@
               <w:rPr>
                 <w:rFonts w:ascii="Arial" w:eastAsia="Arial" w:hAnsi="Arial" w:cs="Arial"/>
               </w:rPr>
-              <w:t>16.</w:t>
+              <w:t>1</w:t>
+            </w:r>
+            <w:r>
+              <w:rPr>
+                <w:rFonts w:ascii="Arial" w:eastAsia="Arial" w:hAnsi="Arial" w:cs="Arial"/>
+              </w:rPr>
+              <w:t>6</w:t>
+            </w:r>
+            <w:r>
+              <w:rPr>
+                <w:rFonts w:ascii="Arial" w:eastAsia="Arial" w:hAnsi="Arial" w:cs="Arial"/>
+              </w:rPr>
+              <w:t>.</w:t>
             </w:r>
             <w:r>
               <w:t xml:space="preserve"> </w:t>
@@ -4546,13 +4601,19 @@
               <w:rPr>
                 <w:rFonts w:ascii="Arial" w:eastAsia="Arial" w:hAnsi="Arial" w:cs="Arial"/>
               </w:rPr>
-              <w:t xml:space="preserve">Confecção do plano de testes </w:t>
-            </w:r>
-            <w:r>
-              <w:rPr>
-                <w:rFonts w:ascii="Arial" w:eastAsia="Arial" w:hAnsi="Arial" w:cs="Arial"/>
-              </w:rPr>
-              <w:t>e a elaboração dos mesmos.</w:t>
+              <w:t xml:space="preserve">Confecção </w:t>
+            </w:r>
+            <w:r>
+              <w:rPr>
+                <w:rFonts w:ascii="Arial" w:eastAsia="Arial" w:hAnsi="Arial" w:cs="Arial"/>
+              </w:rPr>
+              <w:t xml:space="preserve">de representação </w:t>
+            </w:r>
+            <w:r>
+              <w:rPr>
+                <w:rFonts w:ascii="Arial" w:eastAsia="Arial" w:hAnsi="Arial" w:cs="Arial"/>
+              </w:rPr>
+              <w:t>do Modelo relacional implementado no sistema.</w:t>
             </w:r>
           </w:p>
           <w:p>
@@ -4606,7 +4667,31 @@
               <w:rPr>
                 <w:rFonts w:ascii="Arial" w:eastAsia="Arial" w:hAnsi="Arial" w:cs="Arial"/>
               </w:rPr>
-              <w:t>__ / __ / __</w:t>
+              <w:t>28</w:t>
+            </w:r>
+            <w:r>
+              <w:rPr>
+                <w:rFonts w:ascii="Arial" w:eastAsia="Arial" w:hAnsi="Arial" w:cs="Arial"/>
+              </w:rPr>
+              <w:t xml:space="preserve"> / </w:t>
+            </w:r>
+            <w:r>
+              <w:rPr>
+                <w:rFonts w:ascii="Arial" w:eastAsia="Arial" w:hAnsi="Arial" w:cs="Arial"/>
+              </w:rPr>
+              <w:t>08</w:t>
+            </w:r>
+            <w:r>
+              <w:rPr>
+                <w:rFonts w:ascii="Arial" w:eastAsia="Arial" w:hAnsi="Arial" w:cs="Arial"/>
+              </w:rPr>
+              <w:t xml:space="preserve"> / </w:t>
+            </w:r>
+            <w:r>
+              <w:rPr>
+                <w:rFonts w:ascii="Arial" w:eastAsia="Arial" w:hAnsi="Arial" w:cs="Arial"/>
+              </w:rPr>
+              <w:t>22</w:t>
             </w:r>
           </w:p>
         </w:tc>
@@ -4631,7 +4716,31 @@
               <w:rPr>
                 <w:rFonts w:ascii="Arial" w:eastAsia="Arial" w:hAnsi="Arial" w:cs="Arial"/>
               </w:rPr>
-              <w:t>__ / __ / __</w:t>
+              <w:t>05</w:t>
+            </w:r>
+            <w:r>
+              <w:rPr>
+                <w:rFonts w:ascii="Arial" w:eastAsia="Arial" w:hAnsi="Arial" w:cs="Arial"/>
+              </w:rPr>
+              <w:t xml:space="preserve"> / </w:t>
+            </w:r>
+            <w:r>
+              <w:rPr>
+                <w:rFonts w:ascii="Arial" w:eastAsia="Arial" w:hAnsi="Arial" w:cs="Arial"/>
+              </w:rPr>
+              <w:t>09</w:t>
+            </w:r>
+            <w:r>
+              <w:rPr>
+                <w:rFonts w:ascii="Arial" w:eastAsia="Arial" w:hAnsi="Arial" w:cs="Arial"/>
+              </w:rPr>
+              <w:t xml:space="preserve"> / </w:t>
+            </w:r>
+            <w:r>
+              <w:rPr>
+                <w:rFonts w:ascii="Arial" w:eastAsia="Arial" w:hAnsi="Arial" w:cs="Arial"/>
+              </w:rPr>
+              <w:t>22</w:t>
             </w:r>
           </w:p>
         </w:tc>
@@ -4656,25 +4765,41 @@
               <w:rPr>
                 <w:rFonts w:ascii="Arial" w:eastAsia="Arial" w:hAnsi="Arial" w:cs="Arial"/>
               </w:rPr>
-              <w:t>17.</w:t>
-            </w:r>
-            <w:r>
-              <w:rPr>
-                <w:rFonts w:ascii="Arial" w:eastAsia="Arial" w:hAnsi="Arial" w:cs="Arial"/>
-              </w:rPr>
+              <w:t>1</w:t>
+            </w:r>
+            <w:r>
+              <w:rPr>
+                <w:rFonts w:ascii="Arial" w:eastAsia="Arial" w:hAnsi="Arial" w:cs="Arial"/>
+              </w:rPr>
+              <w:t>7</w:t>
+            </w:r>
+            <w:r>
+              <w:rPr>
+                <w:rFonts w:ascii="Arial" w:eastAsia="Arial" w:hAnsi="Arial" w:cs="Arial"/>
+              </w:rPr>
+              <w:t>.</w:t>
+            </w:r>
+            <w:r>
               <w:t xml:space="preserve"> </w:t>
             </w:r>
             <w:r>
               <w:rPr>
                 <w:rFonts w:ascii="Arial" w:eastAsia="Arial" w:hAnsi="Arial" w:cs="Arial"/>
               </w:rPr>
-              <w:t>Execução e registro dos testes</w:t>
-            </w:r>
-            <w:r>
-              <w:rPr>
-                <w:rFonts w:ascii="Arial" w:eastAsia="Arial" w:hAnsi="Arial" w:cs="Arial"/>
-              </w:rPr>
-              <w:t>.</w:t>
+              <w:t xml:space="preserve">Confecção do plano de testes </w:t>
+            </w:r>
+            <w:r>
+              <w:rPr>
+                <w:rFonts w:ascii="Arial" w:eastAsia="Arial" w:hAnsi="Arial" w:cs="Arial"/>
+              </w:rPr>
+              <w:t xml:space="preserve">e a </w:t>
+            </w:r>
+            <w:r>
+              <w:rPr>
+                <w:rFonts w:ascii="Arial" w:eastAsia="Arial" w:hAnsi="Arial" w:cs="Arial"/>
+              </w:rPr>
+              <w:lastRenderedPageBreak/>
+              <w:t>elaboração dos mesmos.</w:t>
             </w:r>
           </w:p>
           <w:p>
@@ -4728,8 +4853,31 @@
               <w:rPr>
                 <w:rFonts w:ascii="Arial" w:eastAsia="Arial" w:hAnsi="Arial" w:cs="Arial"/>
               </w:rPr>
-              <w:lastRenderedPageBreak/>
-              <w:t>__ / __ / __</w:t>
+              <w:t>06</w:t>
+            </w:r>
+            <w:r>
+              <w:rPr>
+                <w:rFonts w:ascii="Arial" w:eastAsia="Arial" w:hAnsi="Arial" w:cs="Arial"/>
+              </w:rPr>
+              <w:t xml:space="preserve"> / </w:t>
+            </w:r>
+            <w:r>
+              <w:rPr>
+                <w:rFonts w:ascii="Arial" w:eastAsia="Arial" w:hAnsi="Arial" w:cs="Arial"/>
+              </w:rPr>
+              <w:t>09</w:t>
+            </w:r>
+            <w:r>
+              <w:rPr>
+                <w:rFonts w:ascii="Arial" w:eastAsia="Arial" w:hAnsi="Arial" w:cs="Arial"/>
+              </w:rPr>
+              <w:t xml:space="preserve"> / </w:t>
+            </w:r>
+            <w:r>
+              <w:rPr>
+                <w:rFonts w:ascii="Arial" w:eastAsia="Arial" w:hAnsi="Arial" w:cs="Arial"/>
+              </w:rPr>
+              <w:t>22</w:t>
             </w:r>
           </w:p>
         </w:tc>
@@ -4754,7 +4902,31 @@
               <w:rPr>
                 <w:rFonts w:ascii="Arial" w:eastAsia="Arial" w:hAnsi="Arial" w:cs="Arial"/>
               </w:rPr>
-              <w:t>__ / __ / __</w:t>
+              <w:t>10</w:t>
+            </w:r>
+            <w:r>
+              <w:rPr>
+                <w:rFonts w:ascii="Arial" w:eastAsia="Arial" w:hAnsi="Arial" w:cs="Arial"/>
+              </w:rPr>
+              <w:t xml:space="preserve"> / </w:t>
+            </w:r>
+            <w:r>
+              <w:rPr>
+                <w:rFonts w:ascii="Arial" w:eastAsia="Arial" w:hAnsi="Arial" w:cs="Arial"/>
+              </w:rPr>
+              <w:t>09</w:t>
+            </w:r>
+            <w:r>
+              <w:rPr>
+                <w:rFonts w:ascii="Arial" w:eastAsia="Arial" w:hAnsi="Arial" w:cs="Arial"/>
+              </w:rPr>
+              <w:t xml:space="preserve"> / </w:t>
+            </w:r>
+            <w:r>
+              <w:rPr>
+                <w:rFonts w:ascii="Arial" w:eastAsia="Arial" w:hAnsi="Arial" w:cs="Arial"/>
+              </w:rPr>
+              <w:t>22</w:t>
             </w:r>
           </w:p>
         </w:tc>
@@ -4779,13 +4951,37 @@
               <w:rPr>
                 <w:rFonts w:ascii="Arial" w:eastAsia="Arial" w:hAnsi="Arial" w:cs="Arial"/>
               </w:rPr>
-              <w:t>18.</w:t>
-            </w:r>
-            <w:r>
-              <w:rPr>
-                <w:rFonts w:ascii="Arial" w:eastAsia="Arial" w:hAnsi="Arial" w:cs="Arial"/>
-              </w:rPr>
-              <w:t xml:space="preserve"> Desenvolvimento das outras funcionalidades do sistema e refinamento da estrutura.</w:t>
+              <w:t>1</w:t>
+            </w:r>
+            <w:r>
+              <w:rPr>
+                <w:rFonts w:ascii="Arial" w:eastAsia="Arial" w:hAnsi="Arial" w:cs="Arial"/>
+              </w:rPr>
+              <w:t>8</w:t>
+            </w:r>
+            <w:r>
+              <w:rPr>
+                <w:rFonts w:ascii="Arial" w:eastAsia="Arial" w:hAnsi="Arial" w:cs="Arial"/>
+              </w:rPr>
+              <w:t>.</w:t>
+            </w:r>
+            <w:r>
+              <w:rPr>
+                <w:rFonts w:ascii="Arial" w:eastAsia="Arial" w:hAnsi="Arial" w:cs="Arial"/>
+              </w:rPr>
+              <w:t xml:space="preserve"> </w:t>
+            </w:r>
+            <w:r>
+              <w:rPr>
+                <w:rFonts w:ascii="Arial" w:eastAsia="Arial" w:hAnsi="Arial" w:cs="Arial"/>
+              </w:rPr>
+              <w:t>Execução e registro dos testes</w:t>
+            </w:r>
+            <w:r>
+              <w:rPr>
+                <w:rFonts w:ascii="Arial" w:eastAsia="Arial" w:hAnsi="Arial" w:cs="Arial"/>
+              </w:rPr>
+              <w:t>.</w:t>
             </w:r>
           </w:p>
           <w:p>
@@ -4839,7 +5035,31 @@
               <w:rPr>
                 <w:rFonts w:ascii="Arial" w:eastAsia="Arial" w:hAnsi="Arial" w:cs="Arial"/>
               </w:rPr>
-              <w:t>__ / __ / __</w:t>
+              <w:t>11</w:t>
+            </w:r>
+            <w:r>
+              <w:rPr>
+                <w:rFonts w:ascii="Arial" w:eastAsia="Arial" w:hAnsi="Arial" w:cs="Arial"/>
+              </w:rPr>
+              <w:t xml:space="preserve"> / </w:t>
+            </w:r>
+            <w:r>
+              <w:rPr>
+                <w:rFonts w:ascii="Arial" w:eastAsia="Arial" w:hAnsi="Arial" w:cs="Arial"/>
+              </w:rPr>
+              <w:t>09</w:t>
+            </w:r>
+            <w:r>
+              <w:rPr>
+                <w:rFonts w:ascii="Arial" w:eastAsia="Arial" w:hAnsi="Arial" w:cs="Arial"/>
+              </w:rPr>
+              <w:t xml:space="preserve"> / </w:t>
+            </w:r>
+            <w:r>
+              <w:rPr>
+                <w:rFonts w:ascii="Arial" w:eastAsia="Arial" w:hAnsi="Arial" w:cs="Arial"/>
+              </w:rPr>
+              <w:t>22</w:t>
             </w:r>
           </w:p>
         </w:tc>
@@ -4864,7 +5084,37 @@
               <w:rPr>
                 <w:rFonts w:ascii="Arial" w:eastAsia="Arial" w:hAnsi="Arial" w:cs="Arial"/>
               </w:rPr>
-              <w:t>__ / __ / __</w:t>
+              <w:t>2</w:t>
+            </w:r>
+            <w:r>
+              <w:rPr>
+                <w:rFonts w:ascii="Arial" w:eastAsia="Arial" w:hAnsi="Arial" w:cs="Arial"/>
+              </w:rPr>
+              <w:t>3</w:t>
+            </w:r>
+            <w:r>
+              <w:rPr>
+                <w:rFonts w:ascii="Arial" w:eastAsia="Arial" w:hAnsi="Arial" w:cs="Arial"/>
+              </w:rPr>
+              <w:t xml:space="preserve"> / </w:t>
+            </w:r>
+            <w:r>
+              <w:rPr>
+                <w:rFonts w:ascii="Arial" w:eastAsia="Arial" w:hAnsi="Arial" w:cs="Arial"/>
+              </w:rPr>
+              <w:t>09</w:t>
+            </w:r>
+            <w:r>
+              <w:rPr>
+                <w:rFonts w:ascii="Arial" w:eastAsia="Arial" w:hAnsi="Arial" w:cs="Arial"/>
+              </w:rPr>
+              <w:t xml:space="preserve"> / </w:t>
+            </w:r>
+            <w:r>
+              <w:rPr>
+                <w:rFonts w:ascii="Arial" w:eastAsia="Arial" w:hAnsi="Arial" w:cs="Arial"/>
+              </w:rPr>
+              <w:t>22</w:t>
             </w:r>
           </w:p>
         </w:tc>
@@ -4889,7 +5139,183 @@
               <w:rPr>
                 <w:rFonts w:ascii="Arial" w:eastAsia="Arial" w:hAnsi="Arial" w:cs="Arial"/>
               </w:rPr>
-              <w:t>19. Realização da avaliação retrospectiva.</w:t>
+              <w:t>1</w:t>
+            </w:r>
+            <w:r>
+              <w:rPr>
+                <w:rFonts w:ascii="Arial" w:eastAsia="Arial" w:hAnsi="Arial" w:cs="Arial"/>
+              </w:rPr>
+              <w:t>9</w:t>
+            </w:r>
+            <w:r>
+              <w:rPr>
+                <w:rFonts w:ascii="Arial" w:eastAsia="Arial" w:hAnsi="Arial" w:cs="Arial"/>
+              </w:rPr>
+              <w:t>.</w:t>
+            </w:r>
+            <w:r>
+              <w:rPr>
+                <w:rFonts w:ascii="Arial" w:eastAsia="Arial" w:hAnsi="Arial" w:cs="Arial"/>
+              </w:rPr>
+              <w:t xml:space="preserve"> Desenvolvimento das outras funcionalidades do sistema e refinamento da estrutura.</w:t>
+            </w:r>
+          </w:p>
+          <w:p>
+            <w:pPr>
+              <w:ind w:firstLine="5"/>
+              <w:rPr>
+                <w:rFonts w:ascii="Arial" w:eastAsia="Arial" w:hAnsi="Arial" w:cs="Arial"/>
+              </w:rPr>
+            </w:pPr>
+          </w:p>
+        </w:tc>
+        <w:tc>
+          <w:tcPr>
+            <w:tcW w:w="2551" w:type="dxa"/>
+            <w:tcBorders>
+              <w:top w:val="single" w:sz="4" w:space="0" w:color="000000"/>
+              <w:left w:val="single" w:sz="4" w:space="0" w:color="000000"/>
+              <w:bottom w:val="single" w:sz="4" w:space="0" w:color="000000"/>
+              <w:right w:val="single" w:sz="4" w:space="0" w:color="000000"/>
+            </w:tcBorders>
+          </w:tcPr>
+          <w:p>
+            <w:pPr>
+              <w:ind w:right="71"/>
+              <w:rPr>
+                <w:rFonts w:ascii="Arial" w:eastAsia="Arial" w:hAnsi="Arial" w:cs="Arial"/>
+              </w:rPr>
+            </w:pPr>
+          </w:p>
+        </w:tc>
+      </w:tr>
+      <w:tr>
+        <w:tc>
+          <w:tcPr>
+            <w:tcW w:w="1235" w:type="dxa"/>
+            <w:tcBorders>
+              <w:top w:val="single" w:sz="4" w:space="0" w:color="000000"/>
+              <w:left w:val="single" w:sz="4" w:space="0" w:color="000000"/>
+              <w:bottom w:val="single" w:sz="4" w:space="0" w:color="000000"/>
+              <w:right w:val="single" w:sz="4" w:space="0" w:color="000000"/>
+            </w:tcBorders>
+          </w:tcPr>
+          <w:p>
+            <w:pPr>
+              <w:jc w:val="center"/>
+              <w:rPr>
+                <w:rFonts w:ascii="Arial" w:eastAsia="Arial" w:hAnsi="Arial" w:cs="Arial"/>
+              </w:rPr>
+            </w:pPr>
+            <w:r>
+              <w:rPr>
+                <w:rFonts w:ascii="Arial" w:eastAsia="Arial" w:hAnsi="Arial" w:cs="Arial"/>
+              </w:rPr>
+              <w:t>23</w:t>
+            </w:r>
+            <w:r>
+              <w:rPr>
+                <w:rFonts w:ascii="Arial" w:eastAsia="Arial" w:hAnsi="Arial" w:cs="Arial"/>
+              </w:rPr>
+              <w:t xml:space="preserve"> / </w:t>
+            </w:r>
+            <w:r>
+              <w:rPr>
+                <w:rFonts w:ascii="Arial" w:eastAsia="Arial" w:hAnsi="Arial" w:cs="Arial"/>
+              </w:rPr>
+              <w:t>09</w:t>
+            </w:r>
+            <w:r>
+              <w:rPr>
+                <w:rFonts w:ascii="Arial" w:eastAsia="Arial" w:hAnsi="Arial" w:cs="Arial"/>
+              </w:rPr>
+              <w:t xml:space="preserve"> / </w:t>
+            </w:r>
+            <w:r>
+              <w:rPr>
+                <w:rFonts w:ascii="Arial" w:eastAsia="Arial" w:hAnsi="Arial" w:cs="Arial"/>
+              </w:rPr>
+              <w:t>22</w:t>
+            </w:r>
+          </w:p>
+        </w:tc>
+        <w:tc>
+          <w:tcPr>
+            <w:tcW w:w="1235" w:type="dxa"/>
+            <w:tcBorders>
+              <w:top w:val="single" w:sz="4" w:space="0" w:color="000000"/>
+              <w:left w:val="single" w:sz="4" w:space="0" w:color="000000"/>
+              <w:bottom w:val="single" w:sz="4" w:space="0" w:color="000000"/>
+              <w:right w:val="single" w:sz="4" w:space="0" w:color="000000"/>
+            </w:tcBorders>
+          </w:tcPr>
+          <w:p>
+            <w:pPr>
+              <w:jc w:val="center"/>
+              <w:rPr>
+                <w:rFonts w:ascii="Arial" w:eastAsia="Arial" w:hAnsi="Arial" w:cs="Arial"/>
+              </w:rPr>
+            </w:pPr>
+            <w:r>
+              <w:rPr>
+                <w:rFonts w:ascii="Arial" w:eastAsia="Arial" w:hAnsi="Arial" w:cs="Arial"/>
+              </w:rPr>
+              <w:t>25</w:t>
+            </w:r>
+            <w:r>
+              <w:rPr>
+                <w:rFonts w:ascii="Arial" w:eastAsia="Arial" w:hAnsi="Arial" w:cs="Arial"/>
+              </w:rPr>
+              <w:t xml:space="preserve"> / </w:t>
+            </w:r>
+            <w:r>
+              <w:rPr>
+                <w:rFonts w:ascii="Arial" w:eastAsia="Arial" w:hAnsi="Arial" w:cs="Arial"/>
+              </w:rPr>
+              <w:t>09</w:t>
+            </w:r>
+            <w:r>
+              <w:rPr>
+                <w:rFonts w:ascii="Arial" w:eastAsia="Arial" w:hAnsi="Arial" w:cs="Arial"/>
+              </w:rPr>
+              <w:t xml:space="preserve"> / </w:t>
+            </w:r>
+            <w:r>
+              <w:rPr>
+                <w:rFonts w:ascii="Arial" w:eastAsia="Arial" w:hAnsi="Arial" w:cs="Arial"/>
+              </w:rPr>
+              <w:t>22</w:t>
+            </w:r>
+          </w:p>
+        </w:tc>
+        <w:tc>
+          <w:tcPr>
+            <w:tcW w:w="3701" w:type="dxa"/>
+            <w:tcBorders>
+              <w:top w:val="single" w:sz="4" w:space="0" w:color="000000"/>
+              <w:left w:val="single" w:sz="4" w:space="0" w:color="000000"/>
+              <w:bottom w:val="single" w:sz="4" w:space="0" w:color="000000"/>
+              <w:right w:val="single" w:sz="4" w:space="0" w:color="000000"/>
+            </w:tcBorders>
+          </w:tcPr>
+          <w:p>
+            <w:pPr>
+              <w:ind w:firstLine="5"/>
+              <w:rPr>
+                <w:rFonts w:ascii="Arial" w:eastAsia="Arial" w:hAnsi="Arial" w:cs="Arial"/>
+              </w:rPr>
+            </w:pPr>
+            <w:r>
+              <w:rPr>
+                <w:rFonts w:ascii="Arial" w:eastAsia="Arial" w:hAnsi="Arial" w:cs="Arial"/>
+              </w:rPr>
+              <w:t>20</w:t>
+            </w:r>
+            <w:r>
+              <w:rPr>
+                <w:rFonts w:ascii="Arial" w:eastAsia="Arial" w:hAnsi="Arial" w:cs="Arial"/>
+              </w:rPr>
+              <w:t>. Realização da avaliação retrospectiva.</w:t>
             </w:r>
           </w:p>
         </w:tc>
@@ -9382,7 +9808,23 @@
           <w:sz w:val="24"/>
           <w:szCs w:val="24"/>
         </w:rPr>
-        <w:t xml:space="preserve">Link para o repositório: </w:t>
+        <w:t>Link para o repositório</w:t>
+      </w:r>
+      <w:r>
+        <w:rPr>
+          <w:color w:val="000000"/>
+          <w:sz w:val="24"/>
+          <w:szCs w:val="24"/>
+        </w:rPr>
+        <w:t xml:space="preserve"> do projeto</w:t>
+      </w:r>
+      <w:r>
+        <w:rPr>
+          <w:color w:val="000000"/>
+          <w:sz w:val="24"/>
+          <w:szCs w:val="24"/>
+        </w:rPr>
+        <w:t xml:space="preserve">: </w:t>
       </w:r>
       <w:hyperlink r:id="rId10" w:history="1">
         <w:r>
@@ -9591,13 +10033,43 @@
         <w:t>Model-View-ViewModel</w:t>
       </w:r>
       <w:r>
-        <w:t xml:space="preserve">),  muito comum entre os frameworks web atuais. </w:t>
+        <w:t xml:space="preserve">), muito comum entre os frameworks web atuais. </w:t>
       </w:r>
       <w:r>
         <w:t>Consiste em um padrão utilizado para a criação de interfaces de usuário</w:t>
       </w:r>
       <w:r>
-        <w:t xml:space="preserve"> e é otimizada para desenvolvimento multiplataforma e simplifica testes de unidade.</w:t>
+        <w:t xml:space="preserve"> e é otimizad</w:t>
+      </w:r>
+      <w:r>
+        <w:t>o</w:t>
+      </w:r>
+      <w:r>
+        <w:t xml:space="preserve"> para desenvolvimento multiplataforma</w:t>
+      </w:r>
+      <w:r>
+        <w:t>,</w:t>
+      </w:r>
+      <w:r>
+        <w:t xml:space="preserve"> </w:t>
+      </w:r>
+      <w:r>
+        <w:t>além de</w:t>
+      </w:r>
+      <w:r>
+        <w:t xml:space="preserve"> simplifica</w:t>
+      </w:r>
+      <w:r>
+        <w:t>r</w:t>
+      </w:r>
+      <w:r>
+        <w:t xml:space="preserve"> testes de unidade</w:t>
+      </w:r>
+      <w:r>
+        <w:t xml:space="preserve"> e ser flexível</w:t>
+      </w:r>
+      <w:r>
+        <w:t>.</w:t>
       </w:r>
       <w:r>
         <w:t xml:space="preserve"> Sua escolha está ligada diretamente </w:t>
@@ -9609,7 +10081,75 @@
         <w:t xml:space="preserve"> </w:t>
       </w:r>
       <w:r>
-        <w:t>3.</w:t>
+        <w:t>3</w:t>
+      </w:r>
+      <w:r>
+        <w:t>, que tem seu funcionamento atrelado a este padrão</w:t>
+      </w:r>
+      <w:r>
+        <w:t>.</w:t>
+      </w:r>
+    </w:p>
+    <w:p>
+      <w:pPr>
+        <w:pStyle w:val="BodyText"/>
+      </w:pPr>
+      <w:r>
+        <w:t>Neste padrão, a View</w:t>
+      </w:r>
+      <w:r>
+        <w:t xml:space="preserve"> </w:t>
+      </w:r>
+      <w:r>
+        <w:t xml:space="preserve">é a interface do usuário, </w:t>
+      </w:r>
+      <w:r>
+        <w:t xml:space="preserve">podendo ser </w:t>
+      </w:r>
+      <w:r>
+        <w:t xml:space="preserve">uma tela, parte de uma tela ou um simples </w:t>
+      </w:r>
+      <w:r>
+        <w:t>elemento</w:t>
+      </w:r>
+      <w:r>
+        <w:t xml:space="preserve"> que será contido em uma tela</w:t>
+      </w:r>
+      <w:r>
+        <w:t>, agindo apenas como uma interface para entrada e saída</w:t>
+      </w:r>
+      <w:r>
+        <w:t xml:space="preserve"> de dados</w:t>
+      </w:r>
+      <w:r>
+        <w:t xml:space="preserve">. </w:t>
+      </w:r>
+      <w:r>
+        <w:t xml:space="preserve">A View é ligada à ViewModel, </w:t>
+      </w:r>
+      <w:r>
+        <w:t>onde estão contidas todas as operações que serão utilizadas para gerenciar os elementos</w:t>
+      </w:r>
+      <w:r>
+        <w:t xml:space="preserve"> e coordenar as entradas e saída</w:t>
+      </w:r>
+      <w:r>
+        <w:t>s</w:t>
+      </w:r>
+      <w:r>
+        <w:t xml:space="preserve"> da View.</w:t>
+      </w:r>
+      <w:r>
+        <w:t xml:space="preserve"> </w:t>
+      </w:r>
+      <w:r>
+        <w:t>O</w:t>
+      </w:r>
+      <w:r>
+        <w:t xml:space="preserve"> Model, por sua vez, é </w:t>
+      </w:r>
+      <w:r>
+        <w:t>o responsável pelos dados da aplicação, e fará a comunicação diretamente com a ViewModel, provendo e recebendo informações.</w:t>
       </w:r>
     </w:p>
     <w:p>
@@ -9684,7 +10224,16 @@
         <w:t>, a arquitetura limpa foi escolhida para proporcionar uma base de código de fácil manutenção</w:t>
       </w:r>
       <w:r>
-        <w:t xml:space="preserve"> e baixo acoplamento dos frameworks utilizados.</w:t>
+        <w:t xml:space="preserve"> e baixo acoplamento dos frameworks</w:t>
+      </w:r>
+      <w:r>
+        <w:t xml:space="preserve"> e </w:t>
+      </w:r>
+      <w:r>
+        <w:t>módulos</w:t>
+      </w:r>
+      <w:r>
+        <w:t xml:space="preserve"> utilizados.</w:t>
       </w:r>
       <w:r>
         <w:t xml:space="preserve"> Proposta por Robert Martin, também conhecido como Uncle Bob, esta arquitetura </w:t>
@@ -9697,6 +10246,27 @@
       <w:pPr>
         <w:pStyle w:val="BodyText"/>
       </w:pPr>
+      <w:r>
+        <w:t>Como demonstrado na imagem a seguir, esta arquitetura estabelece uma comunicação entre as camadas partindo da camada mais externa</w:t>
+      </w:r>
+      <w:r>
+        <w:t>,</w:t>
+      </w:r>
+      <w:r>
+        <w:t xml:space="preserve"> e adentrando </w:t>
+      </w:r>
+      <w:r>
+        <w:t>uma camada por vez</w:t>
+      </w:r>
+      <w:r>
+        <w:t>, de uma forma que apenas a camada externa adjacente tenha conhecimento da próxima camada</w:t>
+      </w:r>
+      <w:r>
+        <w:t xml:space="preserve"> interna</w:t>
+      </w:r>
+      <w:r>
+        <w:t xml:space="preserve">. </w:t>
+      </w:r>
     </w:p>
     <w:p>
       <w:pPr>
@@ -9706,6 +10276,7 @@
         <w:rPr>
           <w:noProof/>
         </w:rPr>
+        <w:lastRenderedPageBreak/>
         <w:drawing>
           <wp:inline distT="0" distB="0" distL="0" distR="0" wp14:anchorId="7F23E743" wp14:editId="77C9B518">
             <wp:extent cx="4753435" cy="2906973"/>
@@ -9774,7 +10345,6 @@
         <w:rPr>
           <w:rFonts w:ascii="Times New Roman" w:hAnsi="Times New Roman"/>
         </w:rPr>
-        <w:lastRenderedPageBreak/>
         <w:t>C4 model</w:t>
       </w:r>
       <w:bookmarkEnd w:id="22"/>
@@ -9867,19 +10437,58 @@
         <w:pStyle w:val="BodyText"/>
       </w:pPr>
       <w:r>
-        <w:t>No lado Front end utilizou</w:t>
-      </w:r>
-      <w:r>
-        <w:t xml:space="preserve">-se o framework web Vue 3, um dos mais utilizados ao lado do React e Angular, e utilizando a linguagem JavaScript. </w:t>
-      </w:r>
-      <w:r>
-        <w:t>Para a facilitação na implementação do CSS, o Tailwind f</w:t>
-      </w:r>
-      <w:r>
-        <w:t>oi escolhido</w:t>
-      </w:r>
-      <w:r>
-        <w:t>, consistindo em uma ferramenta que se integra e lê o código e arquivos HTML escritos, e gera um arquivo CSS estático.</w:t>
+        <w:t xml:space="preserve">O framework </w:t>
+      </w:r>
+      <w:r>
+        <w:t>Express</w:t>
+      </w:r>
+      <w:r>
+        <w:t>,</w:t>
+      </w:r>
+      <w:r>
+        <w:t xml:space="preserve"> minimalista</w:t>
+      </w:r>
+      <w:r>
+        <w:t xml:space="preserve"> e flexível</w:t>
+      </w:r>
+      <w:r>
+        <w:t>,</w:t>
+      </w:r>
+      <w:r>
+        <w:t xml:space="preserve"> </w:t>
+      </w:r>
+      <w:r>
+        <w:t>um</w:t>
+      </w:r>
+      <w:r>
+        <w:t xml:space="preserve"> grande auxiliador</w:t>
+      </w:r>
+      <w:r>
+        <w:t xml:space="preserve"> na criação de APIs, foi utilizado para a criação de uma API REST</w:t>
+      </w:r>
+      <w:r>
+        <w:t>ful</w:t>
+      </w:r>
+      <w:r>
+        <w:t xml:space="preserve"> que opera como o Back end do sistema.</w:t>
+      </w:r>
+      <w:r>
+        <w:t xml:space="preserve"> Aliado ao Prisma, um </w:t>
+      </w:r>
+      <w:r>
+        <w:t xml:space="preserve">novo </w:t>
+      </w:r>
+      <w:r>
+        <w:t>ORM baseado em Type</w:t>
+      </w:r>
+      <w:r>
+        <w:t>Script para Node.js</w:t>
+      </w:r>
+      <w:r>
+        <w:t>, estes foram os principais frameworks utilizados no desenvolvimento do Back end.</w:t>
+      </w:r>
+      <w:r>
+        <w:t xml:space="preserve"> Também foi utilizado o módulo nodemailer para o envio de e-mails.</w:t>
       </w:r>
     </w:p>
     <w:p>
@@ -9887,31 +10496,47 @@
         <w:pStyle w:val="BodyText"/>
       </w:pPr>
       <w:r>
-        <w:t>Express é um framework minimalista</w:t>
-      </w:r>
-      <w:r>
-        <w:t xml:space="preserve"> e flexível</w:t>
-      </w:r>
-      <w:r>
-        <w:t xml:space="preserve"> que auxilia na criação de APIs, foi utilizado para a criação de uma API REST</w:t>
-      </w:r>
-      <w:r>
-        <w:t xml:space="preserve"> que opera como o Back end do sistema.</w:t>
-      </w:r>
-      <w:r>
-        <w:t xml:space="preserve"> Aliado ao Prisma, um </w:t>
-      </w:r>
-      <w:r>
-        <w:t xml:space="preserve">novo </w:t>
-      </w:r>
-      <w:r>
-        <w:t>ORM baseado em Type</w:t>
-      </w:r>
-      <w:r>
-        <w:t>Script para Node.js</w:t>
-      </w:r>
-      <w:r>
-        <w:t>, estes foram os principais frameworks utilizados no desenvolvimento do Back end.</w:t>
+        <w:lastRenderedPageBreak/>
+        <w:t>No lado Front end utilizou</w:t>
+      </w:r>
+      <w:r>
+        <w:t xml:space="preserve">-se o framework web Vue 3, um dos mais utilizados ao lado de React e Angular, </w:t>
+      </w:r>
+      <w:r>
+        <w:t>aliado à</w:t>
+      </w:r>
+      <w:r>
+        <w:t xml:space="preserve"> linguagem JavaScript. </w:t>
+      </w:r>
+      <w:r>
+        <w:t>Para a facilitação na implementação do CSS, o Tailwind f</w:t>
+      </w:r>
+      <w:r>
+        <w:t xml:space="preserve">oi escolhido, consistindo em uma ferramenta que se integra e lê o código e arquivos HTML escritos, e gera um arquivo CSS estático. A ferramenta Vite foi utilizada para a renderização da interface durante o desenvolvimento e para a construção dos arquivos finais de produção. Também foram utilizados os módulos </w:t>
+      </w:r>
+      <w:r>
+        <w:t>A</w:t>
+      </w:r>
+      <w:r>
+        <w:t>xios, para a realização das requisições de comunicação com a API REST</w:t>
+      </w:r>
+      <w:r>
+        <w:t>ful</w:t>
+      </w:r>
+      <w:r>
+        <w:t xml:space="preserve"> do Back end</w:t>
+      </w:r>
+      <w:r>
+        <w:t>, e Pinia</w:t>
+      </w:r>
+      <w:r>
+        <w:t>, responsável pelo armazenamento dos dados</w:t>
+      </w:r>
+      <w:r>
+        <w:t xml:space="preserve"> em memória</w:t>
+      </w:r>
+      <w:r>
+        <w:t xml:space="preserve"> utilizados no Front end.</w:t>
       </w:r>
     </w:p>
     <w:p>
@@ -9943,7 +10568,6 @@
       </w:pPr>
       <w:bookmarkStart w:id="26" w:name="_Toc493704272"/>
       <w:r>
-        <w:lastRenderedPageBreak/>
         <w:t>Estrutura B</w:t>
       </w:r>
       <w:r>
@@ -9972,10 +10596,10 @@
           <w:noProof/>
         </w:rPr>
         <w:drawing>
-          <wp:inline distT="0" distB="0" distL="0" distR="0" wp14:anchorId="0579FDFE" wp14:editId="450D5E9D">
-            <wp:extent cx="5280025" cy="3458210"/>
-            <wp:effectExtent l="0" t="0" r="0" b="8890"/>
-            <wp:docPr id="6" name="Picture 6"/>
+          <wp:inline distT="0" distB="0" distL="0" distR="0" wp14:anchorId="74C11272" wp14:editId="4B58F972">
+            <wp:extent cx="5280025" cy="3565525"/>
+            <wp:effectExtent l="0" t="0" r="0" b="0"/>
+            <wp:docPr id="9" name="Picture 9"/>
             <wp:cNvGraphicFramePr>
               <a:graphicFrameLocks xmlns:a="http://schemas.openxmlformats.org/drawingml/2006/main" noChangeAspect="1"/>
             </wp:cNvGraphicFramePr>
@@ -9995,7 +10619,7 @@
                   <pic:spPr>
                     <a:xfrm>
                       <a:off x="0" y="0"/>
-                      <a:ext cx="5280025" cy="3458210"/>
+                      <a:ext cx="5280025" cy="3565525"/>
                     </a:xfrm>
                     <a:prstGeom prst="rect">
                       <a:avLst/>
@@ -10029,11 +10653,12 @@
         <w:rPr>
           <w:noProof/>
         </w:rPr>
+        <w:lastRenderedPageBreak/>
         <w:drawing>
-          <wp:inline distT="0" distB="0" distL="0" distR="0" wp14:anchorId="0F588F2A" wp14:editId="280BEEFC">
-            <wp:extent cx="5280025" cy="3458210"/>
-            <wp:effectExtent l="0" t="0" r="0" b="8890"/>
-            <wp:docPr id="7" name="Picture 7"/>
+          <wp:inline distT="0" distB="0" distL="0" distR="0" wp14:anchorId="7AA35409" wp14:editId="7ACC7D7A">
+            <wp:extent cx="5280025" cy="3565525"/>
+            <wp:effectExtent l="0" t="0" r="0" b="0"/>
+            <wp:docPr id="10" name="Picture 10"/>
             <wp:cNvGraphicFramePr>
               <a:graphicFrameLocks xmlns:a="http://schemas.openxmlformats.org/drawingml/2006/main" noChangeAspect="1"/>
             </wp:cNvGraphicFramePr>
@@ -10053,7 +10678,7 @@
                   <pic:spPr>
                     <a:xfrm>
                       <a:off x="0" y="0"/>
-                      <a:ext cx="5280025" cy="3458210"/>
+                      <a:ext cx="5280025" cy="3565525"/>
                     </a:xfrm>
                     <a:prstGeom prst="rect">
                       <a:avLst/>
@@ -10087,12 +10712,11 @@
         <w:rPr>
           <w:noProof/>
         </w:rPr>
-        <w:lastRenderedPageBreak/>
         <w:drawing>
-          <wp:inline distT="0" distB="0" distL="0" distR="0" wp14:anchorId="5EFB0059" wp14:editId="7837909B">
-            <wp:extent cx="5280025" cy="3503295"/>
-            <wp:effectExtent l="0" t="0" r="0" b="1905"/>
-            <wp:docPr id="8" name="Picture 8"/>
+          <wp:inline distT="0" distB="0" distL="0" distR="0" wp14:anchorId="29DB3FD6" wp14:editId="3A18928F">
+            <wp:extent cx="5280025" cy="3565525"/>
+            <wp:effectExtent l="0" t="0" r="0" b="0"/>
+            <wp:docPr id="12" name="Picture 12"/>
             <wp:cNvGraphicFramePr>
               <a:graphicFrameLocks xmlns:a="http://schemas.openxmlformats.org/drawingml/2006/main" noChangeAspect="1"/>
             </wp:cNvGraphicFramePr>
@@ -10112,7 +10736,7 @@
                   <pic:spPr>
                     <a:xfrm>
                       <a:off x="0" y="0"/>
-                      <a:ext cx="5280025" cy="3503295"/>
+                      <a:ext cx="5280025" cy="3565525"/>
                     </a:xfrm>
                     <a:prstGeom prst="rect">
                       <a:avLst/>
@@ -10131,6 +10755,71 @@
       </w:pPr>
       <w:r>
         <w:t>Página de tickets de suporte abertos por clientes e acompanhados pelos mesmos e administradores.</w:t>
+      </w:r>
+    </w:p>
+    <w:p>
+      <w:pPr>
+        <w:pStyle w:val="BodyText"/>
+      </w:pPr>
+    </w:p>
+    <w:p>
+      <w:pPr>
+        <w:pStyle w:val="BodyText"/>
+      </w:pPr>
+      <w:r>
+        <w:rPr>
+          <w:noProof/>
+        </w:rPr>
+        <w:lastRenderedPageBreak/>
+        <w:drawing>
+          <wp:inline distT="0" distB="0" distL="0" distR="0" wp14:anchorId="00713FEA" wp14:editId="1B9B2BB3">
+            <wp:extent cx="5280025" cy="3565525"/>
+            <wp:effectExtent l="0" t="0" r="0" b="0"/>
+            <wp:docPr id="13" name="Picture 13"/>
+            <wp:cNvGraphicFramePr>
+              <a:graphicFrameLocks xmlns:a="http://schemas.openxmlformats.org/drawingml/2006/main" noChangeAspect="1"/>
+            </wp:cNvGraphicFramePr>
+            <a:graphic xmlns:a="http://schemas.openxmlformats.org/drawingml/2006/main">
+              <a:graphicData uri="http://schemas.openxmlformats.org/drawingml/2006/picture">
+                <pic:pic xmlns:pic="http://schemas.openxmlformats.org/drawingml/2006/picture">
+                  <pic:nvPicPr>
+                    <pic:cNvPr id="1" name=""/>
+                    <pic:cNvPicPr/>
+                  </pic:nvPicPr>
+                  <pic:blipFill>
+                    <a:blip r:embed="rId20"/>
+                    <a:stretch>
+                      <a:fillRect/>
+                    </a:stretch>
+                  </pic:blipFill>
+                  <pic:spPr>
+                    <a:xfrm>
+                      <a:off x="0" y="0"/>
+                      <a:ext cx="5280025" cy="3565525"/>
+                    </a:xfrm>
+                    <a:prstGeom prst="rect">
+                      <a:avLst/>
+                    </a:prstGeom>
+                  </pic:spPr>
+                </pic:pic>
+              </a:graphicData>
+            </a:graphic>
+          </wp:inline>
+        </w:drawing>
+      </w:r>
+    </w:p>
+    <w:p>
+      <w:pPr>
+        <w:pStyle w:val="BodyText"/>
+      </w:pPr>
+      <w:r>
+        <w:t>Página de detalhes de ticket, onde o cliente que o criou e os administradores acompanham</w:t>
+      </w:r>
+      <w:r>
+        <w:t xml:space="preserve"> o ticket</w:t>
+      </w:r>
+      <w:r>
+        <w:t xml:space="preserve"> e enviam novas respostas.</w:t>
       </w:r>
     </w:p>
     <w:p>
@@ -15328,7 +16017,7 @@
                 <w:sz w:val="24"/>
                 <w:szCs w:val="24"/>
               </w:rPr>
-              <w:t>30</w:t>
+              <w:t>40</w:t>
             </w:r>
           </w:p>
         </w:tc>
@@ -15369,6 +16058,24 @@
               </w:rPr>
               <w:t> </w:t>
             </w:r>
+            <w:r>
+              <w:rPr>
+                <w:rFonts w:ascii="Calibri" w:hAnsi="Calibri"/>
+                <w:color w:val="000000"/>
+                <w:sz w:val="24"/>
+                <w:szCs w:val="24"/>
+              </w:rPr>
+              <w:t>22</w:t>
+            </w:r>
+            <w:r>
+              <w:rPr>
+                <w:rFonts w:ascii="Calibri" w:hAnsi="Calibri"/>
+                <w:color w:val="000000"/>
+                <w:sz w:val="24"/>
+                <w:szCs w:val="24"/>
+              </w:rPr>
+              <w:t>/08/22</w:t>
+            </w:r>
           </w:p>
         </w:tc>
         <w:tc>
@@ -15392,6 +16099,15 @@
                 <w:szCs w:val="24"/>
               </w:rPr>
             </w:pPr>
+            <w:r>
+              <w:rPr>
+                <w:rFonts w:ascii="Calibri" w:hAnsi="Calibri"/>
+                <w:color w:val="000000"/>
+                <w:sz w:val="24"/>
+                <w:szCs w:val="24"/>
+              </w:rPr>
+              <w:t>Deploy do banco de dados, back end e front end.</w:t>
+            </w:r>
           </w:p>
         </w:tc>
         <w:tc>
@@ -15426,6 +16142,15 @@
               </w:rPr>
               <w:t> </w:t>
             </w:r>
+            <w:r>
+              <w:rPr>
+                <w:rFonts w:ascii="Calibri" w:hAnsi="Calibri"/>
+                <w:color w:val="000000"/>
+                <w:sz w:val="24"/>
+                <w:szCs w:val="24"/>
+              </w:rPr>
+              <w:t>05</w:t>
+            </w:r>
           </w:p>
         </w:tc>
       </w:tr>
@@ -15922,11 +16647,566 @@
     </w:p>
     <w:p>
       <w:pPr>
+        <w:keepLines/>
+        <w:pBdr>
+          <w:top w:val="nil"/>
+          <w:left w:val="nil"/>
+          <w:bottom w:val="nil"/>
+          <w:right w:val="nil"/>
+          <w:between w:val="nil"/>
+        </w:pBdr>
+        <w:spacing w:before="80" w:after="80" w:line="360" w:lineRule="auto"/>
+        <w:ind w:firstLine="851"/>
+        <w:jc w:val="both"/>
+        <w:rPr>
+          <w:color w:val="000000"/>
+          <w:sz w:val="24"/>
+          <w:szCs w:val="24"/>
+        </w:rPr>
+      </w:pPr>
+      <w:r>
+        <w:rPr>
+          <w:color w:val="000000"/>
+          <w:sz w:val="24"/>
+          <w:szCs w:val="24"/>
+        </w:rPr>
+        <w:t>Link para o repositório</w:t>
+      </w:r>
+      <w:r>
+        <w:rPr>
+          <w:color w:val="000000"/>
+          <w:sz w:val="24"/>
+          <w:szCs w:val="24"/>
+        </w:rPr>
+        <w:t xml:space="preserve"> do projeto</w:t>
+      </w:r>
+      <w:r>
+        <w:rPr>
+          <w:color w:val="000000"/>
+          <w:sz w:val="24"/>
+          <w:szCs w:val="24"/>
+        </w:rPr>
+        <w:t xml:space="preserve">: </w:t>
+      </w:r>
+      <w:hyperlink r:id="rId21" w:history="1">
+        <w:r>
+          <w:rPr>
+            <w:rStyle w:val="Hyperlink"/>
+            <w:sz w:val="24"/>
+            <w:szCs w:val="24"/>
+          </w:rPr>
+          <w:t>https://github.com/rodrigovk/projeto-integrado-engsoftware-pucminas.git</w:t>
+        </w:r>
+      </w:hyperlink>
+      <w:r>
+        <w:rPr>
+          <w:color w:val="000000"/>
+          <w:sz w:val="24"/>
+          <w:szCs w:val="24"/>
+        </w:rPr>
+        <w:t>.</w:t>
+      </w:r>
+    </w:p>
+    <w:p>
+      <w:pPr>
+        <w:keepLines/>
+        <w:pBdr>
+          <w:top w:val="nil"/>
+          <w:left w:val="nil"/>
+          <w:bottom w:val="nil"/>
+          <w:right w:val="nil"/>
+          <w:between w:val="nil"/>
+        </w:pBdr>
+        <w:spacing w:before="80" w:after="80" w:line="360" w:lineRule="auto"/>
+        <w:ind w:firstLine="851"/>
+        <w:jc w:val="both"/>
+        <w:rPr>
+          <w:color w:val="000000"/>
+          <w:sz w:val="24"/>
+          <w:szCs w:val="24"/>
+        </w:rPr>
+      </w:pPr>
+      <w:r>
+        <w:rPr>
+          <w:color w:val="000000"/>
+          <w:sz w:val="24"/>
+          <w:szCs w:val="24"/>
+        </w:rPr>
+        <w:t xml:space="preserve">Site da aplicação: </w:t>
+      </w:r>
+      <w:hyperlink r:id="rId22" w:history="1">
+        <w:r>
+          <w:rPr>
+            <w:rStyle w:val="Hyperlink"/>
+            <w:sz w:val="24"/>
+            <w:szCs w:val="24"/>
+          </w:rPr>
+          <w:t>https://rodrigovk.github.io/projeto-integrado-engsoftware-pucminas-frontend-dist</w:t>
+        </w:r>
+      </w:hyperlink>
+      <w:r>
+        <w:rPr>
+          <w:color w:val="000000"/>
+          <w:sz w:val="24"/>
+          <w:szCs w:val="24"/>
+        </w:rPr>
+        <w:t>.</w:t>
+      </w:r>
+    </w:p>
+    <w:p>
+      <w:pPr>
+        <w:keepLines/>
+        <w:pBdr>
+          <w:top w:val="nil"/>
+          <w:left w:val="nil"/>
+          <w:bottom w:val="nil"/>
+          <w:right w:val="nil"/>
+          <w:between w:val="nil"/>
+        </w:pBdr>
+        <w:spacing w:before="80" w:after="80" w:line="360" w:lineRule="auto"/>
+        <w:ind w:firstLine="851"/>
+        <w:jc w:val="both"/>
+        <w:rPr>
+          <w:color w:val="000000"/>
+          <w:sz w:val="24"/>
+          <w:szCs w:val="24"/>
+        </w:rPr>
+      </w:pPr>
+      <w:r>
+        <w:rPr>
+          <w:color w:val="000000"/>
+          <w:sz w:val="24"/>
+          <w:szCs w:val="24"/>
+        </w:rPr>
+        <w:t>Credenciais</w:t>
+      </w:r>
+      <w:r>
+        <w:rPr>
+          <w:color w:val="000000"/>
+          <w:sz w:val="24"/>
+          <w:szCs w:val="24"/>
+        </w:rPr>
+        <w:t xml:space="preserve"> para acessos de teste:</w:t>
+      </w:r>
+    </w:p>
+    <w:tbl>
+      <w:tblPr>
+        <w:tblStyle w:val="TableGrid"/>
+        <w:tblW w:w="0" w:type="auto"/>
+        <w:tblLook w:val="04A0" w:firstRow="1" w:lastRow="0" w:firstColumn="1" w:lastColumn="0" w:noHBand="0" w:noVBand="1"/>
+      </w:tblPr>
+      <w:tblGrid>
+        <w:gridCol w:w="3842"/>
+        <w:gridCol w:w="2362"/>
+        <w:gridCol w:w="2327"/>
+      </w:tblGrid>
+      <w:tr>
+        <w:trPr>
+          <w:trHeight w:val="227"/>
+        </w:trPr>
+        <w:tc>
+          <w:tcPr>
+            <w:tcW w:w="3842" w:type="dxa"/>
+          </w:tcPr>
+          <w:p>
+            <w:pPr>
+              <w:keepLines/>
+              <w:spacing w:before="80" w:after="80"/>
+              <w:jc w:val="both"/>
+              <w:rPr>
+                <w:b/>
+                <w:bCs/>
+                <w:color w:val="000000"/>
+                <w:sz w:val="24"/>
+                <w:szCs w:val="24"/>
+              </w:rPr>
+            </w:pPr>
+            <w:r>
+              <w:rPr>
+                <w:b/>
+                <w:bCs/>
+                <w:color w:val="000000"/>
+                <w:sz w:val="24"/>
+                <w:szCs w:val="24"/>
+              </w:rPr>
+              <w:t>E-mail</w:t>
+            </w:r>
+          </w:p>
+        </w:tc>
+        <w:tc>
+          <w:tcPr>
+            <w:tcW w:w="2362" w:type="dxa"/>
+          </w:tcPr>
+          <w:p>
+            <w:pPr>
+              <w:keepLines/>
+              <w:spacing w:before="80" w:after="80"/>
+              <w:jc w:val="both"/>
+              <w:rPr>
+                <w:b/>
+                <w:bCs/>
+                <w:color w:val="000000"/>
+                <w:sz w:val="24"/>
+                <w:szCs w:val="24"/>
+              </w:rPr>
+            </w:pPr>
+            <w:r>
+              <w:rPr>
+                <w:b/>
+                <w:bCs/>
+                <w:color w:val="000000"/>
+                <w:sz w:val="24"/>
+                <w:szCs w:val="24"/>
+              </w:rPr>
+              <w:t>Senha</w:t>
+            </w:r>
+          </w:p>
+        </w:tc>
+        <w:tc>
+          <w:tcPr>
+            <w:tcW w:w="2327" w:type="dxa"/>
+          </w:tcPr>
+          <w:p>
+            <w:pPr>
+              <w:keepLines/>
+              <w:spacing w:before="80" w:after="80"/>
+              <w:jc w:val="both"/>
+              <w:rPr>
+                <w:b/>
+                <w:bCs/>
+                <w:color w:val="000000"/>
+                <w:sz w:val="24"/>
+                <w:szCs w:val="24"/>
+              </w:rPr>
+            </w:pPr>
+            <w:r>
+              <w:rPr>
+                <w:b/>
+                <w:bCs/>
+                <w:color w:val="000000"/>
+                <w:sz w:val="24"/>
+                <w:szCs w:val="24"/>
+              </w:rPr>
+              <w:t>Função</w:t>
+            </w:r>
+          </w:p>
+        </w:tc>
+      </w:tr>
+      <w:tr>
+        <w:trPr>
+          <w:trHeight w:val="227"/>
+        </w:trPr>
+        <w:tc>
+          <w:tcPr>
+            <w:tcW w:w="3842" w:type="dxa"/>
+          </w:tcPr>
+          <w:p>
+            <w:pPr>
+              <w:keepLines/>
+              <w:spacing w:before="80" w:after="80"/>
+              <w:jc w:val="both"/>
+              <w:rPr>
+                <w:color w:val="000000"/>
+                <w:sz w:val="24"/>
+                <w:szCs w:val="24"/>
+              </w:rPr>
+            </w:pPr>
+            <w:r>
+              <w:rPr>
+                <w:color w:val="000000"/>
+                <w:sz w:val="24"/>
+                <w:szCs w:val="24"/>
+              </w:rPr>
+              <w:t>rodrigocasadeialanis@hotmail.com</w:t>
+            </w:r>
+          </w:p>
+        </w:tc>
+        <w:tc>
+          <w:tcPr>
+            <w:tcW w:w="2362" w:type="dxa"/>
+          </w:tcPr>
+          <w:p>
+            <w:pPr>
+              <w:keepLines/>
+              <w:spacing w:before="80" w:after="80"/>
+              <w:jc w:val="both"/>
+              <w:rPr>
+                <w:color w:val="000000"/>
+                <w:sz w:val="24"/>
+                <w:szCs w:val="24"/>
+              </w:rPr>
+            </w:pPr>
+            <w:r>
+              <w:rPr>
+                <w:color w:val="000000"/>
+                <w:sz w:val="24"/>
+                <w:szCs w:val="24"/>
+              </w:rPr>
+              <w:t>Rodrigo@senha1234</w:t>
+            </w:r>
+          </w:p>
+        </w:tc>
+        <w:tc>
+          <w:tcPr>
+            <w:tcW w:w="2327" w:type="dxa"/>
+          </w:tcPr>
+          <w:p>
+            <w:pPr>
+              <w:keepLines/>
+              <w:spacing w:before="80" w:after="80"/>
+              <w:jc w:val="both"/>
+              <w:rPr>
+                <w:color w:val="000000"/>
+                <w:sz w:val="24"/>
+                <w:szCs w:val="24"/>
+              </w:rPr>
+            </w:pPr>
+            <w:r>
+              <w:rPr>
+                <w:color w:val="000000"/>
+                <w:sz w:val="24"/>
+                <w:szCs w:val="24"/>
+              </w:rPr>
+              <w:t>Administrador</w:t>
+            </w:r>
+          </w:p>
+        </w:tc>
+      </w:tr>
+      <w:tr>
+        <w:trPr>
+          <w:trHeight w:val="227"/>
+        </w:trPr>
+        <w:tc>
+          <w:tcPr>
+            <w:tcW w:w="3842" w:type="dxa"/>
+          </w:tcPr>
+          <w:p>
+            <w:pPr>
+              <w:keepLines/>
+              <w:spacing w:before="80" w:after="80"/>
+              <w:jc w:val="both"/>
+              <w:rPr>
+                <w:color w:val="000000"/>
+                <w:sz w:val="24"/>
+                <w:szCs w:val="24"/>
+              </w:rPr>
+            </w:pPr>
+            <w:r>
+              <w:rPr>
+                <w:color w:val="000000"/>
+                <w:sz w:val="24"/>
+                <w:szCs w:val="24"/>
+              </w:rPr>
+              <w:t>flaviosduca@gmail.com</w:t>
+            </w:r>
+          </w:p>
+        </w:tc>
+        <w:tc>
+          <w:tcPr>
+            <w:tcW w:w="2362" w:type="dxa"/>
+          </w:tcPr>
+          <w:p>
+            <w:pPr>
+              <w:keepLines/>
+              <w:spacing w:before="80" w:after="80"/>
+              <w:jc w:val="both"/>
+              <w:rPr>
+                <w:color w:val="000000"/>
+                <w:sz w:val="24"/>
+                <w:szCs w:val="24"/>
+              </w:rPr>
+            </w:pPr>
+            <w:r>
+              <w:rPr>
+                <w:color w:val="000000"/>
+                <w:sz w:val="24"/>
+                <w:szCs w:val="24"/>
+              </w:rPr>
+              <w:t>Flavio@senha5678</w:t>
+            </w:r>
+          </w:p>
+        </w:tc>
+        <w:tc>
+          <w:tcPr>
+            <w:tcW w:w="2327" w:type="dxa"/>
+          </w:tcPr>
+          <w:p>
+            <w:pPr>
+              <w:keepLines/>
+              <w:spacing w:before="80" w:after="80"/>
+              <w:jc w:val="both"/>
+              <w:rPr>
+                <w:color w:val="000000"/>
+                <w:sz w:val="24"/>
+                <w:szCs w:val="24"/>
+              </w:rPr>
+            </w:pPr>
+            <w:r>
+              <w:rPr>
+                <w:color w:val="000000"/>
+                <w:sz w:val="24"/>
+                <w:szCs w:val="24"/>
+              </w:rPr>
+              <w:t>Cliente</w:t>
+            </w:r>
+          </w:p>
+        </w:tc>
+      </w:tr>
+      <w:tr>
+        <w:trPr>
+          <w:trHeight w:val="227"/>
+        </w:trPr>
+        <w:tc>
+          <w:tcPr>
+            <w:tcW w:w="3842" w:type="dxa"/>
+          </w:tcPr>
+          <w:p>
+            <w:pPr>
+              <w:keepLines/>
+              <w:spacing w:before="80" w:after="80"/>
+              <w:jc w:val="both"/>
+              <w:rPr>
+                <w:color w:val="000000"/>
+                <w:sz w:val="24"/>
+                <w:szCs w:val="24"/>
+              </w:rPr>
+            </w:pPr>
+            <w:r>
+              <w:rPr>
+                <w:color w:val="000000"/>
+                <w:sz w:val="24"/>
+                <w:szCs w:val="24"/>
+              </w:rPr>
+              <w:t>tadeurf7@gmail.com</w:t>
+            </w:r>
+          </w:p>
+        </w:tc>
+        <w:tc>
+          <w:tcPr>
+            <w:tcW w:w="2362" w:type="dxa"/>
+          </w:tcPr>
+          <w:p>
+            <w:pPr>
+              <w:keepLines/>
+              <w:spacing w:before="80" w:after="80"/>
+              <w:jc w:val="both"/>
+              <w:rPr>
+                <w:color w:val="000000"/>
+                <w:sz w:val="24"/>
+                <w:szCs w:val="24"/>
+              </w:rPr>
+            </w:pPr>
+            <w:r>
+              <w:rPr>
+                <w:color w:val="000000"/>
+                <w:sz w:val="24"/>
+                <w:szCs w:val="24"/>
+              </w:rPr>
+              <w:t>Tadeu@senha1234</w:t>
+            </w:r>
+          </w:p>
+        </w:tc>
+        <w:tc>
+          <w:tcPr>
+            <w:tcW w:w="2327" w:type="dxa"/>
+          </w:tcPr>
+          <w:p>
+            <w:pPr>
+              <w:keepLines/>
+              <w:spacing w:before="80" w:after="80"/>
+              <w:jc w:val="both"/>
+              <w:rPr>
+                <w:color w:val="000000"/>
+                <w:sz w:val="24"/>
+                <w:szCs w:val="24"/>
+              </w:rPr>
+            </w:pPr>
+            <w:r>
+              <w:rPr>
+                <w:color w:val="000000"/>
+                <w:sz w:val="24"/>
+                <w:szCs w:val="24"/>
+              </w:rPr>
+              <w:t>Cliente</w:t>
+            </w:r>
+          </w:p>
+        </w:tc>
+      </w:tr>
+    </w:tbl>
+    <w:p>
+      <w:pPr>
+        <w:keepLines/>
+        <w:pBdr>
+          <w:top w:val="nil"/>
+          <w:left w:val="nil"/>
+          <w:bottom w:val="nil"/>
+          <w:right w:val="nil"/>
+          <w:between w:val="nil"/>
+        </w:pBdr>
+        <w:spacing w:before="80" w:after="80" w:line="360" w:lineRule="auto"/>
+        <w:ind w:firstLine="851"/>
+        <w:jc w:val="both"/>
+        <w:rPr>
+          <w:color w:val="000000"/>
+          <w:sz w:val="24"/>
+          <w:szCs w:val="24"/>
+        </w:rPr>
+      </w:pPr>
+      <w:r>
+        <w:rPr>
+          <w:color w:val="000000"/>
+          <w:sz w:val="24"/>
+          <w:szCs w:val="24"/>
+        </w:rPr>
+        <w:t xml:space="preserve">Vídeo apresentando o sistema com sua primeira funcionalidade implementada: </w:t>
+      </w:r>
+      <w:hyperlink r:id="rId23" w:history="1">
+        <w:r>
+          <w:rPr>
+            <w:rStyle w:val="Hyperlink"/>
+            <w:sz w:val="24"/>
+            <w:szCs w:val="24"/>
+          </w:rPr>
+          <w:t>https://github.com/rodrigovk/projeto-integrado-engsoftware-pucminas/blob/main/Documentos/Primeira%20funcionalidade.mp4</w:t>
+        </w:r>
+      </w:hyperlink>
+      <w:r>
+        <w:rPr>
+          <w:color w:val="000000"/>
+          <w:sz w:val="24"/>
+          <w:szCs w:val="24"/>
+        </w:rPr>
+        <w:t>.</w:t>
+      </w:r>
+    </w:p>
+    <w:p>
+      <w:pPr>
+        <w:keepLines/>
+        <w:pBdr>
+          <w:top w:val="nil"/>
+          <w:left w:val="nil"/>
+          <w:bottom w:val="nil"/>
+          <w:right w:val="nil"/>
+          <w:between w:val="nil"/>
+        </w:pBdr>
+        <w:spacing w:before="80" w:after="80" w:line="360" w:lineRule="auto"/>
+        <w:ind w:firstLine="851"/>
+        <w:jc w:val="both"/>
+        <w:rPr>
+          <w:color w:val="000000"/>
+          <w:sz w:val="24"/>
+          <w:szCs w:val="24"/>
+        </w:rPr>
+      </w:pPr>
+    </w:p>
+    <w:p>
+      <w:pPr>
         <w:pStyle w:val="Heading2"/>
       </w:pPr>
       <w:bookmarkStart w:id="32" w:name="_Toc79992987"/>
       <w:bookmarkStart w:id="33" w:name="_Toc493704278"/>
       <w:r>
+        <w:lastRenderedPageBreak/>
         <w:t>Avaliação Retrospectiva</w:t>
       </w:r>
       <w:bookmarkEnd w:id="32"/>
@@ -17450,7 +18730,6 @@
       </w:pPr>
       <w:bookmarkStart w:id="43" w:name="_Toc493704282"/>
       <w:r>
-        <w:lastRenderedPageBreak/>
         <w:t>Referências</w:t>
       </w:r>
       <w:bookmarkEnd w:id="43"/>
@@ -17520,10 +18799,10 @@
       </w:r>
     </w:p>
     <w:sectPr>
-      <w:headerReference w:type="even" r:id="rId20"/>
-      <w:headerReference w:type="default" r:id="rId21"/>
-      <w:footerReference w:type="even" r:id="rId22"/>
-      <w:footerReference w:type="default" r:id="rId23"/>
+      <w:headerReference w:type="even" r:id="rId24"/>
+      <w:headerReference w:type="default" r:id="rId25"/>
+      <w:footerReference w:type="even" r:id="rId26"/>
+      <w:footerReference w:type="default" r:id="rId27"/>
       <w:pgSz w:w="11909" w:h="16834"/>
       <w:pgMar w:top="1276" w:right="1797" w:bottom="1418" w:left="1797" w:header="709" w:footer="709" w:gutter="0"/>
       <w:pgNumType w:start="1"/>
@@ -19791,7 +21070,7 @@
   <w:style w:type="paragraph" w:default="1" w:styleId="Normal">
     <w:name w:val="Normal"/>
     <w:qFormat/>
-    <w:rsid w:val="008063A7"/>
+    <w:rsid w:val="002938BF"/>
     <w:rPr>
       <w:lang w:eastAsia="pt-BR"/>
     </w:rPr>

</xml_diff>

<commit_message>
Alteração no modelo C4 e inclusão de seus arquivos no diretório
</commit_message>
<xml_diff>
--- a/Documentos/ProjetoIntegrado.docx
+++ b/Documentos/ProjetoIntegrado.docx
@@ -10365,10 +10365,10 @@
           <w:noProof/>
         </w:rPr>
         <w:drawing>
-          <wp:inline distT="0" distB="0" distL="0" distR="0" wp14:anchorId="1A2C2633" wp14:editId="642DE24F">
-            <wp:extent cx="5274945" cy="3180080"/>
-            <wp:effectExtent l="0" t="0" r="1905" b="1270"/>
-            <wp:docPr id="3" name="Picture 3"/>
+          <wp:inline distT="0" distB="0" distL="0" distR="0" wp14:anchorId="379660CC" wp14:editId="3E793A66">
+            <wp:extent cx="5280025" cy="2548890"/>
+            <wp:effectExtent l="0" t="0" r="0" b="3810"/>
+            <wp:docPr id="8" name="Picture 8"/>
             <wp:cNvGraphicFramePr>
               <a:graphicFrameLocks xmlns:a="http://schemas.openxmlformats.org/drawingml/2006/main" noChangeAspect="1"/>
             </wp:cNvGraphicFramePr>
@@ -10376,7 +10376,7 @@
               <a:graphicData uri="http://schemas.openxmlformats.org/drawingml/2006/picture">
                 <pic:pic xmlns:pic="http://schemas.openxmlformats.org/drawingml/2006/picture">
                   <pic:nvPicPr>
-                    <pic:cNvPr id="0" name="Picture 1"/>
+                    <pic:cNvPr id="0" name="Picture 3"/>
                     <pic:cNvPicPr>
                       <a:picLocks noChangeAspect="1" noChangeArrowheads="1"/>
                     </pic:cNvPicPr>
@@ -10397,7 +10397,7 @@
                   <pic:spPr bwMode="auto">
                     <a:xfrm>
                       <a:off x="0" y="0"/>
-                      <a:ext cx="5274945" cy="3180080"/>
+                      <a:ext cx="5280025" cy="2548890"/>
                     </a:xfrm>
                     <a:prstGeom prst="rect">
                       <a:avLst/>

</xml_diff>

<commit_message>
Adição de uma descrição da primeira funcionalidade implementada
</commit_message>
<xml_diff>
--- a/Documentos/ProjetoIntegrado.docx
+++ b/Documentos/ProjetoIntegrado.docx
@@ -17158,18 +17158,113 @@
           <w:sz w:val="24"/>
           <w:szCs w:val="24"/>
         </w:rPr>
-        <w:t xml:space="preserve">Vídeo apresentando o sistema com sua primeira funcionalidade implementada: </w:t>
-      </w:r>
-      <w:hyperlink r:id="rId23" w:history="1">
-        <w:r>
-          <w:rPr>
-            <w:rStyle w:val="Hyperlink"/>
-            <w:sz w:val="24"/>
-            <w:szCs w:val="24"/>
-          </w:rPr>
-          <w:t>https://github.com/rodrigovk/projeto-integrado-engsoftware-pucminas/blob/main/Documentos/Primeira%20funcionalidade.mp4</w:t>
-        </w:r>
-      </w:hyperlink>
+        <w:lastRenderedPageBreak/>
+        <w:t>A primeira funcionalidade implementada é o controle de tickets de suporte, consistindo em uma página onde todos os tickets de suporte são exibidos para o administrador logado ou todos os tickets de suporte próprios são  exibidos para o cliente logado</w:t>
+      </w:r>
+      <w:r>
+        <w:rPr>
+          <w:color w:val="000000"/>
+          <w:sz w:val="24"/>
+          <w:szCs w:val="24"/>
+        </w:rPr>
+        <w:t>. Administradores podem encerrar e reabrir os tickets</w:t>
+      </w:r>
+      <w:r>
+        <w:rPr>
+          <w:color w:val="000000"/>
+          <w:sz w:val="24"/>
+          <w:szCs w:val="24"/>
+        </w:rPr>
+        <w:t>.</w:t>
+      </w:r>
+      <w:r>
+        <w:rPr>
+          <w:color w:val="000000"/>
+          <w:sz w:val="24"/>
+          <w:szCs w:val="24"/>
+        </w:rPr>
+        <w:t xml:space="preserve"> E uma página acessada a partir de um desses tickets listados, onde são exibidos os detalhes do ticket escolhido e</w:t>
+      </w:r>
+      <w:r>
+        <w:rPr>
+          <w:color w:val="000000"/>
+          <w:sz w:val="24"/>
+          <w:szCs w:val="24"/>
+        </w:rPr>
+        <w:t xml:space="preserve"> a lista de</w:t>
+      </w:r>
+      <w:r>
+        <w:rPr>
+          <w:color w:val="000000"/>
+          <w:sz w:val="24"/>
+          <w:szCs w:val="24"/>
+        </w:rPr>
+        <w:t xml:space="preserve"> suas</w:t>
+      </w:r>
+      <w:r>
+        <w:rPr>
+          <w:color w:val="000000"/>
+          <w:sz w:val="24"/>
+          <w:szCs w:val="24"/>
+        </w:rPr>
+        <w:t xml:space="preserve"> respostas, assim como</w:t>
+      </w:r>
+      <w:r>
+        <w:rPr>
+          <w:color w:val="000000"/>
+          <w:sz w:val="24"/>
+          <w:szCs w:val="24"/>
+        </w:rPr>
+        <w:t xml:space="preserve"> novas respostas podem ser enviadas</w:t>
+      </w:r>
+      <w:r>
+        <w:rPr>
+          <w:color w:val="000000"/>
+          <w:sz w:val="24"/>
+          <w:szCs w:val="24"/>
+        </w:rPr>
+        <w:t xml:space="preserve"> por administradores ou pelo cliente criador do ticket de suporte</w:t>
+      </w:r>
+      <w:r>
+        <w:rPr>
+          <w:color w:val="000000"/>
+          <w:sz w:val="24"/>
+          <w:szCs w:val="24"/>
+        </w:rPr>
+        <w:t>.</w:t>
+      </w:r>
+      <w:r>
+        <w:rPr>
+          <w:color w:val="000000"/>
+          <w:sz w:val="24"/>
+          <w:szCs w:val="24"/>
+        </w:rPr>
+        <w:t xml:space="preserve"> Quando um administrador responde</w:t>
+      </w:r>
+      <w:r>
+        <w:rPr>
+          <w:color w:val="000000"/>
+          <w:sz w:val="24"/>
+          <w:szCs w:val="24"/>
+        </w:rPr>
+        <w:t xml:space="preserve"> um ticket</w:t>
+      </w:r>
+      <w:r>
+        <w:rPr>
+          <w:color w:val="000000"/>
+          <w:sz w:val="24"/>
+          <w:szCs w:val="24"/>
+        </w:rPr>
+        <w:t>, o sistema envia automaticamente um e-mail para o cliente criador do ticket avisando-o</w:t>
+      </w:r>
+      <w:r>
+        <w:rPr>
+          <w:color w:val="000000"/>
+          <w:sz w:val="24"/>
+          <w:szCs w:val="24"/>
+        </w:rPr>
+        <w:t xml:space="preserve"> da nova resposta</w:t>
+      </w:r>
       <w:r>
         <w:rPr>
           <w:color w:val="000000"/>
@@ -17198,15 +17293,60 @@
           <w:szCs w:val="24"/>
         </w:rPr>
       </w:pPr>
+      <w:r>
+        <w:rPr>
+          <w:color w:val="000000"/>
+          <w:sz w:val="24"/>
+          <w:szCs w:val="24"/>
+        </w:rPr>
+        <w:t xml:space="preserve">Vídeo apresentando o sistema com sua primeira funcionalidade implementada: </w:t>
+      </w:r>
+      <w:hyperlink r:id="rId23" w:history="1">
+        <w:r>
+          <w:rPr>
+            <w:rStyle w:val="Hyperlink"/>
+            <w:sz w:val="24"/>
+            <w:szCs w:val="24"/>
+          </w:rPr>
+          <w:t>https://github.com/rodrigovk/projeto-integrado-engsoftware-pucminas/blob/main/Documentos/Primeira%20funcionalidade.mp4</w:t>
+        </w:r>
+      </w:hyperlink>
+      <w:r>
+        <w:rPr>
+          <w:color w:val="000000"/>
+          <w:sz w:val="24"/>
+          <w:szCs w:val="24"/>
+        </w:rPr>
+        <w:t>.</w:t>
+      </w:r>
     </w:p>
     <w:p>
       <w:pPr>
+        <w:keepLines/>
+        <w:pBdr>
+          <w:top w:val="nil"/>
+          <w:left w:val="nil"/>
+          <w:bottom w:val="nil"/>
+          <w:right w:val="nil"/>
+          <w:between w:val="nil"/>
+        </w:pBdr>
+        <w:spacing w:before="80" w:after="80" w:line="360" w:lineRule="auto"/>
+        <w:ind w:firstLine="851"/>
+        <w:jc w:val="both"/>
+        <w:rPr>
+          <w:color w:val="000000"/>
+          <w:sz w:val="24"/>
+          <w:szCs w:val="24"/>
+        </w:rPr>
+      </w:pPr>
+    </w:p>
+    <w:p>
+      <w:pPr>
         <w:pStyle w:val="Heading2"/>
       </w:pPr>
       <w:bookmarkStart w:id="32" w:name="_Toc79992987"/>
       <w:bookmarkStart w:id="33" w:name="_Toc493704278"/>
       <w:r>
-        <w:lastRenderedPageBreak/>
         <w:t>Avaliação Retrospectiva</w:t>
       </w:r>
       <w:bookmarkEnd w:id="32"/>
@@ -18779,6 +18919,7 @@
           <w:sz w:val="24"/>
           <w:szCs w:val="24"/>
         </w:rPr>
+        <w:lastRenderedPageBreak/>
         <w:t xml:space="preserve">REZENDE, Denis A. ABREU, Aline F. </w:t>
       </w:r>
       <w:r>
@@ -19060,7 +19201,15 @@
         <w:sz w:val="24"/>
         <w:szCs w:val="24"/>
       </w:rPr>
-      <w:t xml:space="preserve">Projeto Integrado – Engenharia de </w:t>
+      <w:t xml:space="preserve">Projeto </w:t>
+    </w:r>
+    <w:r>
+      <w:rPr>
+        <w:color w:val="000000"/>
+        <w:sz w:val="24"/>
+        <w:szCs w:val="24"/>
+      </w:rPr>
+      <w:t xml:space="preserve">Integrado – Engenharia de </w:t>
     </w:r>
     <w:r>
       <w:rPr>

</xml_diff>

<commit_message>
Implementação das correções sugeridas no documento técnico para a segunda etapa
</commit_message>
<xml_diff>
--- a/Documentos/ProjetoIntegrado.docx
+++ b/Documentos/ProjetoIntegrado.docx
@@ -10033,7 +10033,13 @@
         <w:t>Model-View-ViewModel</w:t>
       </w:r>
       <w:r>
-        <w:t xml:space="preserve">), muito comum entre os frameworks web atuais. </w:t>
+        <w:t>), muito comum entre os frameworks web atuais</w:t>
+      </w:r>
+      <w:r>
+        <w:t xml:space="preserve"> (MENDES, 2020, p. 108)</w:t>
+      </w:r>
+      <w:r>
+        <w:t xml:space="preserve">. </w:t>
       </w:r>
       <w:r>
         <w:t>Consiste em um padrão utilizado para a criação de interfaces de usuário</w:t>
@@ -10067,6 +10073,9 @@
       </w:r>
       <w:r>
         <w:t xml:space="preserve"> e ser flexível</w:t>
+      </w:r>
+      <w:r>
+        <w:t xml:space="preserve"> (MENDES, 2020, p. 51)</w:t>
       </w:r>
       <w:r>
         <w:t>.</w:t>
@@ -10416,6 +10425,50 @@
     </w:p>
     <w:p>
       <w:pPr>
+        <w:pStyle w:val="BodyText"/>
+      </w:pPr>
+      <w:r>
+        <w:t xml:space="preserve">No diagrama </w:t>
+      </w:r>
+      <w:r>
+        <w:t>de contexto</w:t>
+      </w:r>
+      <w:r>
+        <w:t xml:space="preserve"> apresentado estão </w:t>
+      </w:r>
+      <w:r>
+        <w:t>ilustrados</w:t>
+      </w:r>
+      <w:r>
+        <w:t xml:space="preserve"> os dois tipos de pessoas que acessarão o sistema, no caso, </w:t>
+      </w:r>
+      <w:r>
+        <w:t xml:space="preserve">“Administradores” </w:t>
+      </w:r>
+      <w:r>
+        <w:t>e</w:t>
+      </w:r>
+      <w:r>
+        <w:t xml:space="preserve"> ”Clientes”</w:t>
+      </w:r>
+      <w:r>
+        <w:t xml:space="preserve">, possuindo permissões de acesso a telas e funções distintas. </w:t>
+      </w:r>
+      <w:r>
+        <w:t>O sistema está representado pelo bloco “Sistema de controle de clientes”, ele é usado pelas pessoas citadas, e comunica-se com o sistema externo de e-mails, representado pelo bloco “Sistema de e-mail”. Este, após ser acionado pelo sistema desenvolvido, envia e-mail</w:t>
+      </w:r>
+      <w:r>
+        <w:t>s</w:t>
+      </w:r>
+      <w:r>
+        <w:t xml:space="preserve"> para a pessoa “Cliente”</w:t>
+      </w:r>
+      <w:r>
+        <w:t>.</w:t>
+      </w:r>
+    </w:p>
+    <w:p>
+      <w:pPr>
         <w:pStyle w:val="Heading2"/>
       </w:pPr>
       <w:bookmarkStart w:id="24" w:name="_Toc79992979"/>
@@ -18877,6 +18930,7 @@
     <w:p>
       <w:pPr>
         <w:spacing w:line="360" w:lineRule="auto"/>
+        <w:jc w:val="both"/>
         <w:rPr>
           <w:sz w:val="24"/>
           <w:szCs w:val="24"/>
@@ -18909,6 +18963,7 @@
     <w:p>
       <w:pPr>
         <w:spacing w:line="360" w:lineRule="auto"/>
+        <w:jc w:val="both"/>
         <w:rPr>
           <w:sz w:val="24"/>
           <w:szCs w:val="24"/>
@@ -18937,6 +18992,79 @@
           <w:szCs w:val="24"/>
         </w:rPr>
         <w:t>: aplicada a sistemas de informações empresariais. São Paulo: Atlas, 2000.</w:t>
+      </w:r>
+    </w:p>
+    <w:p>
+      <w:pPr>
+        <w:spacing w:line="360" w:lineRule="auto"/>
+        <w:jc w:val="both"/>
+        <w:rPr>
+          <w:sz w:val="24"/>
+          <w:szCs w:val="24"/>
+        </w:rPr>
+      </w:pPr>
+      <w:r>
+        <w:rPr>
+          <w:sz w:val="24"/>
+          <w:szCs w:val="24"/>
+        </w:rPr>
+        <w:t>MENDES, Marco</w:t>
+      </w:r>
+      <w:r>
+        <w:rPr>
+          <w:sz w:val="24"/>
+          <w:szCs w:val="24"/>
+        </w:rPr>
+        <w:t xml:space="preserve"> Aurélio de Souza</w:t>
+      </w:r>
+      <w:r>
+        <w:rPr>
+          <w:sz w:val="24"/>
+          <w:szCs w:val="24"/>
+        </w:rPr>
+        <w:t>. Arquitetura de Sistemas Web: Princípios, Práticas e Tecnologias.</w:t>
+      </w:r>
+      <w:r>
+        <w:rPr>
+          <w:sz w:val="24"/>
+          <w:szCs w:val="24"/>
+        </w:rPr>
+        <w:t xml:space="preserve"> </w:t>
+      </w:r>
+      <w:r>
+        <w:rPr>
+          <w:sz w:val="24"/>
+          <w:szCs w:val="24"/>
+        </w:rPr>
+        <w:t>2020</w:t>
+      </w:r>
+      <w:r>
+        <w:rPr>
+          <w:sz w:val="24"/>
+          <w:szCs w:val="24"/>
+        </w:rPr>
+        <w:t>.</w:t>
+      </w:r>
+      <w:r>
+        <w:rPr>
+          <w:sz w:val="24"/>
+          <w:szCs w:val="24"/>
+        </w:rPr>
+        <w:t xml:space="preserve"> ed</w:t>
+      </w:r>
+      <w:r>
+        <w:rPr>
+          <w:sz w:val="24"/>
+          <w:szCs w:val="24"/>
+        </w:rPr>
+        <w:t>.</w:t>
+      </w:r>
+      <w:r>
+        <w:rPr>
+          <w:sz w:val="24"/>
+          <w:szCs w:val="24"/>
+        </w:rPr>
+        <w:t xml:space="preserve"> Creative Commons, 2020.</w:t>
       </w:r>
     </w:p>
     <w:sectPr>
@@ -19201,15 +19329,7 @@
         <w:sz w:val="24"/>
         <w:szCs w:val="24"/>
       </w:rPr>
-      <w:t xml:space="preserve">Projeto </w:t>
-    </w:r>
-    <w:r>
-      <w:rPr>
-        <w:color w:val="000000"/>
-        <w:sz w:val="24"/>
-        <w:szCs w:val="24"/>
-      </w:rPr>
-      <w:t xml:space="preserve">Integrado – Engenharia de </w:t>
+      <w:t xml:space="preserve">Projeto Integrado – Engenharia de </w:t>
     </w:r>
     <w:r>
       <w:rPr>
@@ -21415,7 +21535,6 @@
   <w:style w:type="character" w:default="1" w:styleId="DefaultParagraphFont">
     <w:name w:val="Default Paragraph Font"/>
     <w:uiPriority w:val="1"/>
-    <w:semiHidden/>
     <w:unhideWhenUsed/>
   </w:style>
   <w:style w:type="table" w:default="1" w:styleId="TableNormal">
@@ -21465,11 +21584,12 @@
     <w:basedOn w:val="Normal"/>
     <w:link w:val="BodyTextChar"/>
     <w:autoRedefine/>
-    <w:rsid w:val="009D00DC"/>
+    <w:rsid w:val="001C564B"/>
     <w:pPr>
       <w:keepLines/>
       <w:spacing w:before="80" w:after="80"/>
       <w:ind w:firstLine="851"/>
+      <w:jc w:val="both"/>
     </w:pPr>
     <w:rPr>
       <w:sz w:val="24"/>
@@ -22268,7 +22388,7 @@
   <w:style w:type="character" w:customStyle="1" w:styleId="BodyTextChar">
     <w:name w:val="Body Text Char"/>
     <w:link w:val="BodyText"/>
-    <w:rsid w:val="009D00DC"/>
+    <w:rsid w:val="001C564B"/>
     <w:rPr>
       <w:sz w:val="24"/>
       <w:szCs w:val="24"/>

</xml_diff>